<commit_message>
Added sqlite project files
</commit_message>
<xml_diff>
--- a/Assignment_Analysis_and_Design_Document.docx
+++ b/Assignment_Analysis_and_Design_Document.docx
@@ -1,6 +1,6 @@
 
 <file path=word/document.xml><?xml version="1.0" encoding="utf-8"?>
-<w:document xmlns:ve="http://schemas.openxmlformats.org/markup-compatibility/2006" xmlns:o="urn:schemas-microsoft-com:office:office" xmlns:r="http://schemas.openxmlformats.org/officeDocument/2006/relationships" xmlns:m="http://schemas.openxmlformats.org/officeDocument/2006/math" xmlns:v="urn:schemas-microsoft-com:vml" xmlns:wp="http://schemas.openxmlformats.org/drawingml/2006/wordprocessingDrawing" xmlns:w10="urn:schemas-microsoft-com:office:word" xmlns:w="http://schemas.openxmlformats.org/wordprocessingml/2006/main" xmlns:wne="http://schemas.microsoft.com/office/word/2006/wordml">
+<w:document xmlns:wpc="http://schemas.microsoft.com/office/word/2010/wordprocessingCanvas" xmlns:cx="http://schemas.microsoft.com/office/drawing/2014/chartex" xmlns:cx1="http://schemas.microsoft.com/office/drawing/2015/9/8/chartex" xmlns:cx2="http://schemas.microsoft.com/office/drawing/2015/10/21/chartex" xmlns:cx3="http://schemas.microsoft.com/office/drawing/2016/5/9/chartex" xmlns:cx4="http://schemas.microsoft.com/office/drawing/2016/5/10/chartex" xmlns:cx5="http://schemas.microsoft.com/office/drawing/2016/5/11/chartex" xmlns:cx6="http://schemas.microsoft.com/office/drawing/2016/5/12/chartex" xmlns:cx7="http://schemas.microsoft.com/office/drawing/2016/5/13/chartex" xmlns:cx8="http://schemas.microsoft.com/office/drawing/2016/5/14/chartex" xmlns:mc="http://schemas.openxmlformats.org/markup-compatibility/2006" xmlns:aink="http://schemas.microsoft.com/office/drawing/2016/ink" xmlns:am3d="http://schemas.microsoft.com/office/drawing/2017/model3d" xmlns:o="urn:schemas-microsoft-com:office:office" xmlns:r="http://schemas.openxmlformats.org/officeDocument/2006/relationships" xmlns:m="http://schemas.openxmlformats.org/officeDocument/2006/math" xmlns:v="urn:schemas-microsoft-com:vml" xmlns:wp14="http://schemas.microsoft.com/office/word/2010/wordprocessingDrawing" xmlns:wp="http://schemas.openxmlformats.org/drawingml/2006/wordprocessingDrawing" xmlns:w10="urn:schemas-microsoft-com:office:word" xmlns:w="http://schemas.openxmlformats.org/wordprocessingml/2006/main" xmlns:w14="http://schemas.microsoft.com/office/word/2010/wordml" xmlns:w15="http://schemas.microsoft.com/office/word/2012/wordml" xmlns:w16cid="http://schemas.microsoft.com/office/word/2016/wordml/cid" xmlns:w16se="http://schemas.microsoft.com/office/word/2015/wordml/symex" xmlns:wpg="http://schemas.microsoft.com/office/word/2010/wordprocessingGroup" xmlns:wpi="http://schemas.microsoft.com/office/word/2010/wordprocessingInk" xmlns:wne="http://schemas.microsoft.com/office/word/2006/wordml" xmlns:wps="http://schemas.microsoft.com/office/word/2010/wordprocessingShape" mc:Ignorable="w14 w15 w16se w16cid wp14">
   <w:body>
     <w:p>
       <w:pPr>
@@ -10,28 +10,9 @@
           <w:rFonts w:ascii="Times New Roman" w:hAnsi="Times New Roman"/>
         </w:rPr>
       </w:pPr>
-      <w:fldSimple w:instr=" SUBJECT  \* MERGEFORMAT ">
-        <w:bookmarkStart w:id="0" w:name="_Toc254785382"/>
-        <w:bookmarkStart w:id="1" w:name="_Toc254771756"/>
-        <w:bookmarkStart w:id="2" w:name="_Toc254770265"/>
-        <w:bookmarkStart w:id="3" w:name="_Toc254770225"/>
-        <w:bookmarkStart w:id="4" w:name="_Toc222883074"/>
-        <w:bookmarkStart w:id="5" w:name="_Toc222821166"/>
-        <w:bookmarkStart w:id="6" w:name="_Toc222820220"/>
-        <w:r>
-          <w:rPr>
-            <w:rFonts w:ascii="Times New Roman" w:hAnsi="Times New Roman"/>
-          </w:rPr>
-          <w:t>&lt;Assignment Name&gt;</w:t>
-        </w:r>
-        <w:bookmarkEnd w:id="0"/>
-        <w:bookmarkEnd w:id="1"/>
-        <w:bookmarkEnd w:id="2"/>
-        <w:bookmarkEnd w:id="3"/>
-        <w:bookmarkEnd w:id="4"/>
-        <w:bookmarkEnd w:id="5"/>
-        <w:bookmarkEnd w:id="6"/>
-      </w:fldSimple>
+      <w:r>
+        <w:t>Ping-pong tournament manager application</w:t>
+      </w:r>
     </w:p>
     <w:p>
       <w:pPr>
@@ -41,28 +22,41 @@
           <w:rFonts w:ascii="Times New Roman" w:hAnsi="Times New Roman"/>
         </w:rPr>
       </w:pPr>
-      <w:fldSimple w:instr=" TITLE  \* MERGEFORMAT ">
-        <w:bookmarkStart w:id="7" w:name="_Toc254785383"/>
-        <w:bookmarkStart w:id="8" w:name="_Toc254771757"/>
-        <w:bookmarkStart w:id="9" w:name="_Toc254770266"/>
-        <w:bookmarkStart w:id="10" w:name="_Toc254770226"/>
-        <w:bookmarkStart w:id="11" w:name="_Toc222883075"/>
-        <w:bookmarkStart w:id="12" w:name="_Toc222821167"/>
-        <w:bookmarkStart w:id="13" w:name="_Toc222820221"/>
-        <w:r>
-          <w:rPr>
-            <w:rFonts w:ascii="Times New Roman" w:hAnsi="Times New Roman"/>
-          </w:rPr>
-          <w:t>Analysis and Design Document</w:t>
-        </w:r>
-        <w:bookmarkEnd w:id="7"/>
-        <w:bookmarkEnd w:id="8"/>
-        <w:bookmarkEnd w:id="9"/>
-        <w:bookmarkEnd w:id="10"/>
-        <w:bookmarkEnd w:id="11"/>
-        <w:bookmarkEnd w:id="12"/>
-        <w:bookmarkEnd w:id="13"/>
-      </w:fldSimple>
+      <w:r>
+        <w:fldChar w:fldCharType="begin"/>
+      </w:r>
+      <w:r>
+        <w:instrText xml:space="preserve"> TITLE  \* MERGEFORMAT </w:instrText>
+      </w:r>
+      <w:r>
+        <w:fldChar w:fldCharType="separate"/>
+      </w:r>
+      <w:bookmarkStart w:id="0" w:name="_Toc254785383"/>
+      <w:bookmarkStart w:id="1" w:name="_Toc254771757"/>
+      <w:bookmarkStart w:id="2" w:name="_Toc254770266"/>
+      <w:bookmarkStart w:id="3" w:name="_Toc254770226"/>
+      <w:bookmarkStart w:id="4" w:name="_Toc222883075"/>
+      <w:bookmarkStart w:id="5" w:name="_Toc222821167"/>
+      <w:bookmarkStart w:id="6" w:name="_Toc222820221"/>
+      <w:r>
+        <w:rPr>
+          <w:rFonts w:ascii="Times New Roman" w:hAnsi="Times New Roman"/>
+        </w:rPr>
+        <w:t>Analysis and Design Document</w:t>
+      </w:r>
+      <w:bookmarkEnd w:id="0"/>
+      <w:bookmarkEnd w:id="1"/>
+      <w:bookmarkEnd w:id="2"/>
+      <w:bookmarkEnd w:id="3"/>
+      <w:bookmarkEnd w:id="4"/>
+      <w:bookmarkEnd w:id="5"/>
+      <w:bookmarkEnd w:id="6"/>
+      <w:r>
+        <w:rPr>
+          <w:rFonts w:ascii="Times New Roman" w:hAnsi="Times New Roman"/>
+        </w:rPr>
+        <w:fldChar w:fldCharType="end"/>
+      </w:r>
     </w:p>
     <w:p>
       <w:pPr>
@@ -82,13 +76,13 @@
           <w:sz w:val="28"/>
         </w:rPr>
       </w:pPr>
-      <w:bookmarkStart w:id="14" w:name="_Toc222820222"/>
-      <w:bookmarkStart w:id="15" w:name="_Toc222821168"/>
-      <w:bookmarkStart w:id="16" w:name="_Toc222883076"/>
-      <w:bookmarkStart w:id="17" w:name="_Toc254770227"/>
-      <w:bookmarkStart w:id="18" w:name="_Toc254770267"/>
-      <w:bookmarkStart w:id="19" w:name="_Toc254771758"/>
-      <w:bookmarkStart w:id="20" w:name="_Toc254785384"/>
+      <w:bookmarkStart w:id="7" w:name="_Toc222820222"/>
+      <w:bookmarkStart w:id="8" w:name="_Toc222821168"/>
+      <w:bookmarkStart w:id="9" w:name="_Toc222883076"/>
+      <w:bookmarkStart w:id="10" w:name="_Toc254770227"/>
+      <w:bookmarkStart w:id="11" w:name="_Toc254770267"/>
+      <w:bookmarkStart w:id="12" w:name="_Toc254771758"/>
+      <w:bookmarkStart w:id="13" w:name="_Toc254785384"/>
       <w:r>
         <w:rPr>
           <w:rFonts w:ascii="Times New Roman" w:hAnsi="Times New Roman"/>
@@ -96,13 +90,20 @@
         </w:rPr>
         <w:t>Student:</w:t>
       </w:r>
-      <w:bookmarkEnd w:id="14"/>
-      <w:bookmarkEnd w:id="15"/>
-      <w:bookmarkEnd w:id="16"/>
-      <w:bookmarkEnd w:id="17"/>
-      <w:bookmarkEnd w:id="18"/>
-      <w:bookmarkEnd w:id="19"/>
-      <w:bookmarkEnd w:id="20"/>
+      <w:bookmarkEnd w:id="7"/>
+      <w:bookmarkEnd w:id="8"/>
+      <w:bookmarkEnd w:id="9"/>
+      <w:bookmarkEnd w:id="10"/>
+      <w:bookmarkEnd w:id="11"/>
+      <w:bookmarkEnd w:id="12"/>
+      <w:bookmarkEnd w:id="13"/>
+      <w:r>
+        <w:rPr>
+          <w:rFonts w:ascii="Times New Roman" w:hAnsi="Times New Roman"/>
+          <w:sz w:val="28"/>
+        </w:rPr>
+        <w:t xml:space="preserve"> Gyarmathy Tímea</w:t>
+      </w:r>
     </w:p>
     <w:p>
       <w:pPr>
@@ -122,6 +123,13 @@
           <w:sz w:val="28"/>
         </w:rPr>
         <w:t>:</w:t>
+      </w:r>
+      <w:r>
+        <w:rPr>
+          <w:b/>
+          <w:sz w:val="28"/>
+        </w:rPr>
+        <w:t xml:space="preserve"> 30433</w:t>
       </w:r>
     </w:p>
     <w:p/>
@@ -171,13 +179,13 @@
           <w:rFonts w:ascii="Times New Roman" w:hAnsi="Times New Roman"/>
         </w:rPr>
       </w:pPr>
-      <w:bookmarkStart w:id="21" w:name="_Toc222820223"/>
-      <w:bookmarkStart w:id="22" w:name="_Toc222821169"/>
-      <w:bookmarkStart w:id="23" w:name="_Toc222883077"/>
-      <w:bookmarkStart w:id="24" w:name="_Toc254770228"/>
-      <w:bookmarkStart w:id="25" w:name="_Toc254770268"/>
-      <w:bookmarkStart w:id="26" w:name="_Toc254771759"/>
-      <w:bookmarkStart w:id="27" w:name="_Toc254785385"/>
+      <w:bookmarkStart w:id="14" w:name="_Toc222820223"/>
+      <w:bookmarkStart w:id="15" w:name="_Toc222821169"/>
+      <w:bookmarkStart w:id="16" w:name="_Toc222883077"/>
+      <w:bookmarkStart w:id="17" w:name="_Toc254770228"/>
+      <w:bookmarkStart w:id="18" w:name="_Toc254770268"/>
+      <w:bookmarkStart w:id="19" w:name="_Toc254771759"/>
+      <w:bookmarkStart w:id="20" w:name="_Toc254785385"/>
       <w:r>
         <w:rPr>
           <w:rFonts w:ascii="Times New Roman" w:hAnsi="Times New Roman"/>
@@ -185,13 +193,13 @@
         <w:lastRenderedPageBreak/>
         <w:t>Table of Contents</w:t>
       </w:r>
-      <w:bookmarkEnd w:id="21"/>
-      <w:bookmarkEnd w:id="22"/>
-      <w:bookmarkEnd w:id="23"/>
-      <w:bookmarkEnd w:id="24"/>
-      <w:bookmarkEnd w:id="25"/>
-      <w:bookmarkEnd w:id="26"/>
-      <w:bookmarkEnd w:id="27"/>
+      <w:bookmarkEnd w:id="14"/>
+      <w:bookmarkEnd w:id="15"/>
+      <w:bookmarkEnd w:id="16"/>
+      <w:bookmarkEnd w:id="17"/>
+      <w:bookmarkEnd w:id="18"/>
+      <w:bookmarkEnd w:id="19"/>
+      <w:bookmarkEnd w:id="20"/>
     </w:p>
     <w:p>
       <w:pPr>
@@ -936,7 +944,7 @@
         </w:rPr>
         <w:br w:type="page"/>
       </w:r>
-      <w:bookmarkStart w:id="28" w:name="_Toc254785386"/>
+      <w:bookmarkStart w:id="21" w:name="_Toc254785386"/>
       <w:r>
         <w:rPr>
           <w:rFonts w:ascii="Times New Roman" w:hAnsi="Times New Roman"/>
@@ -944,7 +952,7 @@
         <w:lastRenderedPageBreak/>
         <w:t>1. Requirements Analysis</w:t>
       </w:r>
-      <w:bookmarkEnd w:id="28"/>
+      <w:bookmarkEnd w:id="21"/>
       <w:r>
         <w:rPr>
           <w:rFonts w:ascii="Times New Roman" w:hAnsi="Times New Roman"/>
@@ -972,7 +980,7 @@
           <w:szCs w:val="24"/>
         </w:rPr>
       </w:pPr>
-      <w:bookmarkStart w:id="29" w:name="_Toc254785387"/>
+      <w:bookmarkStart w:id="22" w:name="_Toc254785387"/>
       <w:r>
         <w:rPr>
           <w:rFonts w:ascii="Times New Roman" w:hAnsi="Times New Roman"/>
@@ -980,7 +988,14 @@
         </w:rPr>
         <w:t>Assignment Specification</w:t>
       </w:r>
-      <w:bookmarkEnd w:id="29"/>
+      <w:bookmarkEnd w:id="22"/>
+    </w:p>
+    <w:p>
+      <w:r>
+        <w:t>Design and implement</w:t>
+      </w:r>
+      <w:bookmarkStart w:id="23" w:name="_GoBack"/>
+      <w:bookmarkEnd w:id="23"/>
     </w:p>
     <w:p>
       <w:pPr>
@@ -1029,7 +1044,7 @@
           <w:szCs w:val="24"/>
         </w:rPr>
       </w:pPr>
-      <w:bookmarkStart w:id="30" w:name="_Toc254785388"/>
+      <w:bookmarkStart w:id="24" w:name="_Toc254785388"/>
       <w:r>
         <w:rPr>
           <w:rFonts w:ascii="Times New Roman" w:hAnsi="Times New Roman"/>
@@ -1037,7 +1052,7 @@
         </w:rPr>
         <w:t>Functional Requirements</w:t>
       </w:r>
-      <w:bookmarkEnd w:id="30"/>
+      <w:bookmarkEnd w:id="24"/>
     </w:p>
     <w:p>
       <w:pPr>
@@ -1083,7 +1098,7 @@
           <w:szCs w:val="24"/>
         </w:rPr>
       </w:pPr>
-      <w:bookmarkStart w:id="31" w:name="_Toc254785389"/>
+      <w:bookmarkStart w:id="25" w:name="_Toc254785389"/>
       <w:r>
         <w:rPr>
           <w:rFonts w:ascii="Times New Roman" w:hAnsi="Times New Roman"/>
@@ -1091,7 +1106,7 @@
         </w:rPr>
         <w:t>Non-functional Requirements</w:t>
       </w:r>
-      <w:bookmarkEnd w:id="31"/>
+      <w:bookmarkEnd w:id="25"/>
     </w:p>
     <w:p>
       <w:pPr>
@@ -1137,7 +1152,7 @@
           <w:rFonts w:ascii="Times New Roman" w:hAnsi="Times New Roman"/>
         </w:rPr>
       </w:pPr>
-      <w:bookmarkStart w:id="32" w:name="_Toc254785390"/>
+      <w:bookmarkStart w:id="26" w:name="_Toc254785390"/>
       <w:r>
         <w:rPr>
           <w:rFonts w:ascii="Times New Roman" w:hAnsi="Times New Roman"/>
@@ -1150,7 +1165,7 @@
         </w:rPr>
         <w:t>. Use-Case Model</w:t>
       </w:r>
-      <w:bookmarkEnd w:id="32"/>
+      <w:bookmarkEnd w:id="26"/>
     </w:p>
     <w:p>
       <w:pPr>
@@ -1289,7 +1304,7 @@
           <w:sz w:val="24"/>
         </w:rPr>
       </w:pPr>
-      <w:bookmarkStart w:id="33" w:name="_Toc254785391"/>
+      <w:bookmarkStart w:id="27" w:name="_Toc254785391"/>
       <w:r>
         <w:rPr>
           <w:rFonts w:ascii="Times New Roman" w:hAnsi="Times New Roman"/>
@@ -1445,7 +1460,7 @@
         </w:rPr>
         <w:t>Architectural Design</w:t>
       </w:r>
-      <w:bookmarkEnd w:id="33"/>
+      <w:bookmarkEnd w:id="27"/>
     </w:p>
     <w:p>
       <w:pPr>
@@ -1730,7 +1745,7 @@
           <w:rFonts w:ascii="Times New Roman" w:hAnsi="Times New Roman"/>
         </w:rPr>
       </w:pPr>
-      <w:bookmarkStart w:id="34" w:name="_Toc254785392"/>
+      <w:bookmarkStart w:id="28" w:name="_Toc254785392"/>
       <w:r>
         <w:rPr>
           <w:rFonts w:ascii="Times New Roman" w:hAnsi="Times New Roman"/>
@@ -1755,7 +1770,7 @@
         </w:rPr>
         <w:t xml:space="preserve"> Diagrams</w:t>
       </w:r>
-      <w:bookmarkEnd w:id="34"/>
+      <w:bookmarkEnd w:id="28"/>
     </w:p>
     <w:p>
       <w:pPr>
@@ -1857,7 +1872,7 @@
           <w:rFonts w:ascii="Times New Roman" w:hAnsi="Times New Roman"/>
         </w:rPr>
       </w:pPr>
-      <w:bookmarkStart w:id="35" w:name="_Toc254785393"/>
+      <w:bookmarkStart w:id="29" w:name="_Toc254785393"/>
       <w:r>
         <w:rPr>
           <w:rFonts w:ascii="Times New Roman" w:hAnsi="Times New Roman"/>
@@ -1876,7 +1891,7 @@
         </w:rPr>
         <w:t>Design</w:t>
       </w:r>
-      <w:bookmarkEnd w:id="35"/>
+      <w:bookmarkEnd w:id="29"/>
     </w:p>
     <w:p>
       <w:pPr>
@@ -2137,7 +2152,7 @@
           <w:rFonts w:ascii="Times New Roman" w:hAnsi="Times New Roman"/>
         </w:rPr>
       </w:pPr>
-      <w:bookmarkStart w:id="36" w:name="_Toc254785394"/>
+      <w:bookmarkStart w:id="30" w:name="_Toc254785394"/>
       <w:r>
         <w:rPr>
           <w:rFonts w:ascii="Times New Roman" w:hAnsi="Times New Roman"/>
@@ -2150,7 +2165,7 @@
         </w:rPr>
         <w:t>. Data Model</w:t>
       </w:r>
-      <w:bookmarkEnd w:id="36"/>
+      <w:bookmarkEnd w:id="30"/>
       <w:r>
         <w:rPr>
           <w:rFonts w:ascii="Times New Roman" w:hAnsi="Times New Roman"/>
@@ -2174,6 +2189,7 @@
           <w:color w:val="943634" w:themeColor="accent2" w:themeShade="BF"/>
           <w:sz w:val="24"/>
         </w:rPr>
+        <w:lastRenderedPageBreak/>
         <w:t>[</w:t>
       </w:r>
       <w:r>
@@ -2227,7 +2243,7 @@
           <w:rFonts w:ascii="Times New Roman" w:hAnsi="Times New Roman"/>
         </w:rPr>
       </w:pPr>
-      <w:bookmarkStart w:id="37" w:name="_Toc254785395"/>
+      <w:bookmarkStart w:id="31" w:name="_Toc254785395"/>
       <w:r>
         <w:rPr>
           <w:rFonts w:ascii="Times New Roman" w:hAnsi="Times New Roman"/>
@@ -2252,7 +2268,7 @@
         </w:rPr>
         <w:t xml:space="preserve"> Testing</w:t>
       </w:r>
-      <w:bookmarkEnd w:id="37"/>
+      <w:bookmarkEnd w:id="31"/>
     </w:p>
     <w:p>
       <w:pPr>
@@ -2335,8 +2351,6 @@
         </w:rPr>
         <w:t>]</w:t>
       </w:r>
-      <w:bookmarkStart w:id="38" w:name="_GoBack"/>
-      <w:bookmarkEnd w:id="38"/>
     </w:p>
     <w:p>
       <w:pPr>
@@ -2346,7 +2360,7 @@
           <w:rFonts w:ascii="Times New Roman" w:hAnsi="Times New Roman"/>
         </w:rPr>
       </w:pPr>
-      <w:bookmarkStart w:id="39" w:name="_Toc254785396"/>
+      <w:bookmarkStart w:id="32" w:name="_Toc254785396"/>
       <w:r>
         <w:rPr>
           <w:rFonts w:ascii="Times New Roman" w:hAnsi="Times New Roman"/>
@@ -2359,7 +2373,7 @@
         </w:rPr>
         <w:t>. Bibliography</w:t>
       </w:r>
-      <w:bookmarkEnd w:id="39"/>
+      <w:bookmarkEnd w:id="32"/>
     </w:p>
     <w:sectPr>
       <w:headerReference w:type="default" r:id="rId9"/>
@@ -2375,7 +2389,7 @@
 </file>
 
 <file path=word/endnotes.xml><?xml version="1.0" encoding="utf-8"?>
-<w:endnotes xmlns:ve="http://schemas.openxmlformats.org/markup-compatibility/2006" xmlns:o="urn:schemas-microsoft-com:office:office" xmlns:r="http://schemas.openxmlformats.org/officeDocument/2006/relationships" xmlns:m="http://schemas.openxmlformats.org/officeDocument/2006/math" xmlns:v="urn:schemas-microsoft-com:vml" xmlns:wp="http://schemas.openxmlformats.org/drawingml/2006/wordprocessingDrawing" xmlns:w10="urn:schemas-microsoft-com:office:word" xmlns:w="http://schemas.openxmlformats.org/wordprocessingml/2006/main" xmlns:wne="http://schemas.microsoft.com/office/word/2006/wordml">
+<w:endnotes xmlns:wpc="http://schemas.microsoft.com/office/word/2010/wordprocessingCanvas" xmlns:cx="http://schemas.microsoft.com/office/drawing/2014/chartex" xmlns:cx1="http://schemas.microsoft.com/office/drawing/2015/9/8/chartex" xmlns:cx2="http://schemas.microsoft.com/office/drawing/2015/10/21/chartex" xmlns:cx3="http://schemas.microsoft.com/office/drawing/2016/5/9/chartex" xmlns:cx4="http://schemas.microsoft.com/office/drawing/2016/5/10/chartex" xmlns:cx5="http://schemas.microsoft.com/office/drawing/2016/5/11/chartex" xmlns:cx6="http://schemas.microsoft.com/office/drawing/2016/5/12/chartex" xmlns:cx7="http://schemas.microsoft.com/office/drawing/2016/5/13/chartex" xmlns:cx8="http://schemas.microsoft.com/office/drawing/2016/5/14/chartex" xmlns:mc="http://schemas.openxmlformats.org/markup-compatibility/2006" xmlns:aink="http://schemas.microsoft.com/office/drawing/2016/ink" xmlns:am3d="http://schemas.microsoft.com/office/drawing/2017/model3d" xmlns:o="urn:schemas-microsoft-com:office:office" xmlns:r="http://schemas.openxmlformats.org/officeDocument/2006/relationships" xmlns:m="http://schemas.openxmlformats.org/officeDocument/2006/math" xmlns:v="urn:schemas-microsoft-com:vml" xmlns:wp14="http://schemas.microsoft.com/office/word/2010/wordprocessingDrawing" xmlns:wp="http://schemas.openxmlformats.org/drawingml/2006/wordprocessingDrawing" xmlns:w10="urn:schemas-microsoft-com:office:word" xmlns:w="http://schemas.openxmlformats.org/wordprocessingml/2006/main" xmlns:w14="http://schemas.microsoft.com/office/word/2010/wordml" xmlns:w15="http://schemas.microsoft.com/office/word/2012/wordml" xmlns:w16cid="http://schemas.microsoft.com/office/word/2016/wordml/cid" xmlns:w16se="http://schemas.microsoft.com/office/word/2015/wordml/symex" xmlns:wpg="http://schemas.microsoft.com/office/word/2010/wordprocessingGroup" xmlns:wpi="http://schemas.microsoft.com/office/word/2010/wordprocessingInk" xmlns:wne="http://schemas.microsoft.com/office/word/2006/wordml" xmlns:wps="http://schemas.microsoft.com/office/word/2010/wordprocessingShape" mc:Ignorable="w14 w15 w16se w16cid wp14">
   <w:endnote w:type="separator" w:id="-1">
     <w:p>
       <w:pPr>
@@ -2400,7 +2414,7 @@
 </file>
 
 <file path=word/footer1.xml><?xml version="1.0" encoding="utf-8"?>
-<w:ftr xmlns:ve="http://schemas.openxmlformats.org/markup-compatibility/2006" xmlns:o="urn:schemas-microsoft-com:office:office" xmlns:r="http://schemas.openxmlformats.org/officeDocument/2006/relationships" xmlns:m="http://schemas.openxmlformats.org/officeDocument/2006/math" xmlns:v="urn:schemas-microsoft-com:vml" xmlns:wp="http://schemas.openxmlformats.org/drawingml/2006/wordprocessingDrawing" xmlns:w10="urn:schemas-microsoft-com:office:word" xmlns:w="http://schemas.openxmlformats.org/wordprocessingml/2006/main" xmlns:wne="http://schemas.microsoft.com/office/word/2006/wordml">
+<w:ftr xmlns:wpc="http://schemas.microsoft.com/office/word/2010/wordprocessingCanvas" xmlns:cx="http://schemas.microsoft.com/office/drawing/2014/chartex" xmlns:cx1="http://schemas.microsoft.com/office/drawing/2015/9/8/chartex" xmlns:cx2="http://schemas.microsoft.com/office/drawing/2015/10/21/chartex" xmlns:cx3="http://schemas.microsoft.com/office/drawing/2016/5/9/chartex" xmlns:cx4="http://schemas.microsoft.com/office/drawing/2016/5/10/chartex" xmlns:cx5="http://schemas.microsoft.com/office/drawing/2016/5/11/chartex" xmlns:cx6="http://schemas.microsoft.com/office/drawing/2016/5/12/chartex" xmlns:cx7="http://schemas.microsoft.com/office/drawing/2016/5/13/chartex" xmlns:cx8="http://schemas.microsoft.com/office/drawing/2016/5/14/chartex" xmlns:mc="http://schemas.openxmlformats.org/markup-compatibility/2006" xmlns:aink="http://schemas.microsoft.com/office/drawing/2016/ink" xmlns:am3d="http://schemas.microsoft.com/office/drawing/2017/model3d" xmlns:o="urn:schemas-microsoft-com:office:office" xmlns:r="http://schemas.openxmlformats.org/officeDocument/2006/relationships" xmlns:m="http://schemas.openxmlformats.org/officeDocument/2006/math" xmlns:v="urn:schemas-microsoft-com:vml" xmlns:wp14="http://schemas.microsoft.com/office/word/2010/wordprocessingDrawing" xmlns:wp="http://schemas.openxmlformats.org/drawingml/2006/wordprocessingDrawing" xmlns:w10="urn:schemas-microsoft-com:office:word" xmlns:w="http://schemas.openxmlformats.org/wordprocessingml/2006/main" xmlns:w14="http://schemas.microsoft.com/office/word/2010/wordml" xmlns:w15="http://schemas.microsoft.com/office/word/2012/wordml" xmlns:w16cid="http://schemas.microsoft.com/office/word/2016/wordml/cid" xmlns:w16se="http://schemas.microsoft.com/office/word/2015/wordml/symex" xmlns:wpg="http://schemas.microsoft.com/office/word/2010/wordprocessingGroup" xmlns:wpi="http://schemas.microsoft.com/office/word/2010/wordprocessingInk" xmlns:wne="http://schemas.microsoft.com/office/word/2006/wordml" xmlns:wps="http://schemas.microsoft.com/office/word/2010/wordprocessingShape" mc:Ignorable="w14 w15 w16se w16cid wp14">
   <w:p>
     <w:pPr>
       <w:pStyle w:val="Footer"/>
@@ -2438,7 +2452,7 @@
 </file>
 
 <file path=word/footer2.xml><?xml version="1.0" encoding="utf-8"?>
-<w:ftr xmlns:ve="http://schemas.openxmlformats.org/markup-compatibility/2006" xmlns:o="urn:schemas-microsoft-com:office:office" xmlns:r="http://schemas.openxmlformats.org/officeDocument/2006/relationships" xmlns:m="http://schemas.openxmlformats.org/officeDocument/2006/math" xmlns:v="urn:schemas-microsoft-com:vml" xmlns:wp="http://schemas.openxmlformats.org/drawingml/2006/wordprocessingDrawing" xmlns:w10="urn:schemas-microsoft-com:office:word" xmlns:w="http://schemas.openxmlformats.org/wordprocessingml/2006/main" xmlns:wne="http://schemas.microsoft.com/office/word/2006/wordml">
+<w:ftr xmlns:wpc="http://schemas.microsoft.com/office/word/2010/wordprocessingCanvas" xmlns:cx="http://schemas.microsoft.com/office/drawing/2014/chartex" xmlns:cx1="http://schemas.microsoft.com/office/drawing/2015/9/8/chartex" xmlns:cx2="http://schemas.microsoft.com/office/drawing/2015/10/21/chartex" xmlns:cx3="http://schemas.microsoft.com/office/drawing/2016/5/9/chartex" xmlns:cx4="http://schemas.microsoft.com/office/drawing/2016/5/10/chartex" xmlns:cx5="http://schemas.microsoft.com/office/drawing/2016/5/11/chartex" xmlns:cx6="http://schemas.microsoft.com/office/drawing/2016/5/12/chartex" xmlns:cx7="http://schemas.microsoft.com/office/drawing/2016/5/13/chartex" xmlns:cx8="http://schemas.microsoft.com/office/drawing/2016/5/14/chartex" xmlns:mc="http://schemas.openxmlformats.org/markup-compatibility/2006" xmlns:aink="http://schemas.microsoft.com/office/drawing/2016/ink" xmlns:am3d="http://schemas.microsoft.com/office/drawing/2017/model3d" xmlns:o="urn:schemas-microsoft-com:office:office" xmlns:r="http://schemas.openxmlformats.org/officeDocument/2006/relationships" xmlns:m="http://schemas.openxmlformats.org/officeDocument/2006/math" xmlns:v="urn:schemas-microsoft-com:vml" xmlns:wp14="http://schemas.microsoft.com/office/word/2010/wordprocessingDrawing" xmlns:wp="http://schemas.openxmlformats.org/drawingml/2006/wordprocessingDrawing" xmlns:w10="urn:schemas-microsoft-com:office:word" xmlns:w="http://schemas.openxmlformats.org/wordprocessingml/2006/main" xmlns:w14="http://schemas.microsoft.com/office/word/2010/wordml" xmlns:w15="http://schemas.microsoft.com/office/word/2012/wordml" xmlns:w16cid="http://schemas.microsoft.com/office/word/2016/wordml/cid" xmlns:w16se="http://schemas.microsoft.com/office/word/2015/wordml/symex" xmlns:wpg="http://schemas.microsoft.com/office/word/2010/wordprocessingGroup" xmlns:wpi="http://schemas.microsoft.com/office/word/2010/wordprocessingInk" xmlns:wne="http://schemas.microsoft.com/office/word/2006/wordml" xmlns:wps="http://schemas.microsoft.com/office/word/2010/wordprocessingShape" mc:Ignorable="w14 w15 w16se w16cid wp14">
   <w:tbl>
     <w:tblPr>
       <w:tblW w:w="0" w:type="auto"/>
@@ -2451,7 +2465,7 @@
         <w:insideV w:val="single" w:sz="6" w:space="0" w:color="auto"/>
       </w:tblBorders>
       <w:tblLayout w:type="fixed"/>
-      <w:tblLook w:val="0000"/>
+      <w:tblLook w:val="0000" w:firstRow="0" w:lastRow="0" w:firstColumn="0" w:lastColumn="0" w:noHBand="0" w:noVBand="0"/>
     </w:tblPr>
     <w:tblGrid>
       <w:gridCol w:w="3162"/>
@@ -2492,11 +2506,21 @@
           <w:r>
             <w:sym w:font="Symbol" w:char="F0D3"/>
           </w:r>
-          <w:fldSimple w:instr=" DOCPROPERTY &quot;Company&quot;  \* MERGEFORMAT ">
-            <w:r>
-              <w:t>UTCN</w:t>
-            </w:r>
-          </w:fldSimple>
+          <w:r>
+            <w:fldChar w:fldCharType="begin"/>
+          </w:r>
+          <w:r>
+            <w:instrText xml:space="preserve"> DOCPROPERTY "Company"  \* MERGEFORMAT </w:instrText>
+          </w:r>
+          <w:r>
+            <w:fldChar w:fldCharType="separate"/>
+          </w:r>
+          <w:r>
+            <w:t>UTCN</w:t>
+          </w:r>
+          <w:r>
+            <w:fldChar w:fldCharType="end"/>
+          </w:r>
           <w:r>
             <w:t xml:space="preserve">, </w:t>
           </w:r>
@@ -2513,7 +2537,7 @@
             <w:rPr>
               <w:noProof/>
             </w:rPr>
-            <w:t>2012</w:t>
+            <w:t>2018</w:t>
           </w:r>
           <w:r>
             <w:fldChar w:fldCharType="end"/>
@@ -2560,7 +2584,7 @@
               <w:rStyle w:val="PageNumber"/>
               <w:noProof/>
             </w:rPr>
-            <w:t>3</w:t>
+            <w:t>4</w:t>
           </w:r>
           <w:r>
             <w:rPr>
@@ -2574,15 +2598,29 @@
             </w:rPr>
             <w:t xml:space="preserve"> of </w:t>
           </w:r>
-          <w:fldSimple w:instr=" NUMPAGES  \* MERGEFORMAT ">
-            <w:r>
-              <w:rPr>
-                <w:rStyle w:val="PageNumber"/>
-                <w:noProof/>
-              </w:rPr>
-              <w:t>4</w:t>
-            </w:r>
-          </w:fldSimple>
+          <w:r>
+            <w:fldChar w:fldCharType="begin"/>
+          </w:r>
+          <w:r>
+            <w:instrText xml:space="preserve"> NUMPAGES  \* MERGEFORMAT </w:instrText>
+          </w:r>
+          <w:r>
+            <w:fldChar w:fldCharType="separate"/>
+          </w:r>
+          <w:r>
+            <w:rPr>
+              <w:rStyle w:val="PageNumber"/>
+              <w:noProof/>
+            </w:rPr>
+            <w:t>4</w:t>
+          </w:r>
+          <w:r>
+            <w:rPr>
+              <w:rStyle w:val="PageNumber"/>
+              <w:noProof/>
+            </w:rPr>
+            <w:fldChar w:fldCharType="end"/>
+          </w:r>
         </w:p>
       </w:tc>
     </w:tr>
@@ -2596,7 +2634,7 @@
 </file>
 
 <file path=word/footer3.xml><?xml version="1.0" encoding="utf-8"?>
-<w:ftr xmlns:ve="http://schemas.openxmlformats.org/markup-compatibility/2006" xmlns:o="urn:schemas-microsoft-com:office:office" xmlns:r="http://schemas.openxmlformats.org/officeDocument/2006/relationships" xmlns:m="http://schemas.openxmlformats.org/officeDocument/2006/math" xmlns:v="urn:schemas-microsoft-com:vml" xmlns:wp="http://schemas.openxmlformats.org/drawingml/2006/wordprocessingDrawing" xmlns:w10="urn:schemas-microsoft-com:office:word" xmlns:w="http://schemas.openxmlformats.org/wordprocessingml/2006/main" xmlns:wne="http://schemas.microsoft.com/office/word/2006/wordml">
+<w:ftr xmlns:wpc="http://schemas.microsoft.com/office/word/2010/wordprocessingCanvas" xmlns:cx="http://schemas.microsoft.com/office/drawing/2014/chartex" xmlns:cx1="http://schemas.microsoft.com/office/drawing/2015/9/8/chartex" xmlns:cx2="http://schemas.microsoft.com/office/drawing/2015/10/21/chartex" xmlns:cx3="http://schemas.microsoft.com/office/drawing/2016/5/9/chartex" xmlns:cx4="http://schemas.microsoft.com/office/drawing/2016/5/10/chartex" xmlns:cx5="http://schemas.microsoft.com/office/drawing/2016/5/11/chartex" xmlns:cx6="http://schemas.microsoft.com/office/drawing/2016/5/12/chartex" xmlns:cx7="http://schemas.microsoft.com/office/drawing/2016/5/13/chartex" xmlns:cx8="http://schemas.microsoft.com/office/drawing/2016/5/14/chartex" xmlns:mc="http://schemas.openxmlformats.org/markup-compatibility/2006" xmlns:aink="http://schemas.microsoft.com/office/drawing/2016/ink" xmlns:am3d="http://schemas.microsoft.com/office/drawing/2017/model3d" xmlns:o="urn:schemas-microsoft-com:office:office" xmlns:r="http://schemas.openxmlformats.org/officeDocument/2006/relationships" xmlns:m="http://schemas.openxmlformats.org/officeDocument/2006/math" xmlns:v="urn:schemas-microsoft-com:vml" xmlns:wp14="http://schemas.microsoft.com/office/word/2010/wordprocessingDrawing" xmlns:wp="http://schemas.openxmlformats.org/drawingml/2006/wordprocessingDrawing" xmlns:w10="urn:schemas-microsoft-com:office:word" xmlns:w="http://schemas.openxmlformats.org/wordprocessingml/2006/main" xmlns:w14="http://schemas.microsoft.com/office/word/2010/wordml" xmlns:w15="http://schemas.microsoft.com/office/word/2012/wordml" xmlns:w16cid="http://schemas.microsoft.com/office/word/2016/wordml/cid" xmlns:w16se="http://schemas.microsoft.com/office/word/2015/wordml/symex" xmlns:wpg="http://schemas.microsoft.com/office/word/2010/wordprocessingGroup" xmlns:wpi="http://schemas.microsoft.com/office/word/2010/wordprocessingInk" xmlns:wne="http://schemas.microsoft.com/office/word/2006/wordml" xmlns:wps="http://schemas.microsoft.com/office/word/2010/wordprocessingShape" mc:Ignorable="w14 w15 w16se w16cid wp14">
   <w:p>
     <w:pPr>
       <w:pStyle w:val="Footer"/>
@@ -2606,7 +2644,7 @@
 </file>
 
 <file path=word/footnotes.xml><?xml version="1.0" encoding="utf-8"?>
-<w:footnotes xmlns:ve="http://schemas.openxmlformats.org/markup-compatibility/2006" xmlns:o="urn:schemas-microsoft-com:office:office" xmlns:r="http://schemas.openxmlformats.org/officeDocument/2006/relationships" xmlns:m="http://schemas.openxmlformats.org/officeDocument/2006/math" xmlns:v="urn:schemas-microsoft-com:vml" xmlns:wp="http://schemas.openxmlformats.org/drawingml/2006/wordprocessingDrawing" xmlns:w10="urn:schemas-microsoft-com:office:word" xmlns:w="http://schemas.openxmlformats.org/wordprocessingml/2006/main" xmlns:wne="http://schemas.microsoft.com/office/word/2006/wordml">
+<w:footnotes xmlns:wpc="http://schemas.microsoft.com/office/word/2010/wordprocessingCanvas" xmlns:cx="http://schemas.microsoft.com/office/drawing/2014/chartex" xmlns:cx1="http://schemas.microsoft.com/office/drawing/2015/9/8/chartex" xmlns:cx2="http://schemas.microsoft.com/office/drawing/2015/10/21/chartex" xmlns:cx3="http://schemas.microsoft.com/office/drawing/2016/5/9/chartex" xmlns:cx4="http://schemas.microsoft.com/office/drawing/2016/5/10/chartex" xmlns:cx5="http://schemas.microsoft.com/office/drawing/2016/5/11/chartex" xmlns:cx6="http://schemas.microsoft.com/office/drawing/2016/5/12/chartex" xmlns:cx7="http://schemas.microsoft.com/office/drawing/2016/5/13/chartex" xmlns:cx8="http://schemas.microsoft.com/office/drawing/2016/5/14/chartex" xmlns:mc="http://schemas.openxmlformats.org/markup-compatibility/2006" xmlns:aink="http://schemas.microsoft.com/office/drawing/2016/ink" xmlns:am3d="http://schemas.microsoft.com/office/drawing/2017/model3d" xmlns:o="urn:schemas-microsoft-com:office:office" xmlns:r="http://schemas.openxmlformats.org/officeDocument/2006/relationships" xmlns:m="http://schemas.openxmlformats.org/officeDocument/2006/math" xmlns:v="urn:schemas-microsoft-com:vml" xmlns:wp14="http://schemas.microsoft.com/office/word/2010/wordprocessingDrawing" xmlns:wp="http://schemas.openxmlformats.org/drawingml/2006/wordprocessingDrawing" xmlns:w10="urn:schemas-microsoft-com:office:word" xmlns:w="http://schemas.openxmlformats.org/wordprocessingml/2006/main" xmlns:w14="http://schemas.microsoft.com/office/word/2010/wordml" xmlns:w15="http://schemas.microsoft.com/office/word/2012/wordml" xmlns:w16cid="http://schemas.microsoft.com/office/word/2016/wordml/cid" xmlns:w16se="http://schemas.microsoft.com/office/word/2015/wordml/symex" xmlns:wpg="http://schemas.microsoft.com/office/word/2010/wordprocessingGroup" xmlns:wpi="http://schemas.microsoft.com/office/word/2010/wordprocessingInk" xmlns:wne="http://schemas.microsoft.com/office/word/2006/wordml" xmlns:wps="http://schemas.microsoft.com/office/word/2010/wordprocessingShape" mc:Ignorable="w14 w15 w16se w16cid wp14">
   <w:footnote w:type="separator" w:id="-1">
     <w:p>
       <w:pPr>
@@ -2631,7 +2669,7 @@
 </file>
 
 <file path=word/header1.xml><?xml version="1.0" encoding="utf-8"?>
-<w:hdr xmlns:ve="http://schemas.openxmlformats.org/markup-compatibility/2006" xmlns:o="urn:schemas-microsoft-com:office:office" xmlns:r="http://schemas.openxmlformats.org/officeDocument/2006/relationships" xmlns:m="http://schemas.openxmlformats.org/officeDocument/2006/math" xmlns:v="urn:schemas-microsoft-com:vml" xmlns:wp="http://schemas.openxmlformats.org/drawingml/2006/wordprocessingDrawing" xmlns:w10="urn:schemas-microsoft-com:office:word" xmlns:w="http://schemas.openxmlformats.org/wordprocessingml/2006/main" xmlns:wne="http://schemas.microsoft.com/office/word/2006/wordml">
+<w:hdr xmlns:wpc="http://schemas.microsoft.com/office/word/2010/wordprocessingCanvas" xmlns:cx="http://schemas.microsoft.com/office/drawing/2014/chartex" xmlns:cx1="http://schemas.microsoft.com/office/drawing/2015/9/8/chartex" xmlns:cx2="http://schemas.microsoft.com/office/drawing/2015/10/21/chartex" xmlns:cx3="http://schemas.microsoft.com/office/drawing/2016/5/9/chartex" xmlns:cx4="http://schemas.microsoft.com/office/drawing/2016/5/10/chartex" xmlns:cx5="http://schemas.microsoft.com/office/drawing/2016/5/11/chartex" xmlns:cx6="http://schemas.microsoft.com/office/drawing/2016/5/12/chartex" xmlns:cx7="http://schemas.microsoft.com/office/drawing/2016/5/13/chartex" xmlns:cx8="http://schemas.microsoft.com/office/drawing/2016/5/14/chartex" xmlns:mc="http://schemas.openxmlformats.org/markup-compatibility/2006" xmlns:aink="http://schemas.microsoft.com/office/drawing/2016/ink" xmlns:am3d="http://schemas.microsoft.com/office/drawing/2017/model3d" xmlns:o="urn:schemas-microsoft-com:office:office" xmlns:r="http://schemas.openxmlformats.org/officeDocument/2006/relationships" xmlns:m="http://schemas.openxmlformats.org/officeDocument/2006/math" xmlns:v="urn:schemas-microsoft-com:vml" xmlns:wp14="http://schemas.microsoft.com/office/word/2010/wordprocessingDrawing" xmlns:wp="http://schemas.openxmlformats.org/drawingml/2006/wordprocessingDrawing" xmlns:w10="urn:schemas-microsoft-com:office:word" xmlns:w="http://schemas.openxmlformats.org/wordprocessingml/2006/main" xmlns:w14="http://schemas.microsoft.com/office/word/2010/wordml" xmlns:w15="http://schemas.microsoft.com/office/word/2012/wordml" xmlns:w16cid="http://schemas.microsoft.com/office/word/2016/wordml/cid" xmlns:w16se="http://schemas.microsoft.com/office/word/2015/wordml/symex" xmlns:wpg="http://schemas.microsoft.com/office/word/2010/wordprocessingGroup" xmlns:wpi="http://schemas.microsoft.com/office/word/2010/wordprocessingInk" xmlns:wne="http://schemas.microsoft.com/office/word/2006/wordml" xmlns:wps="http://schemas.microsoft.com/office/word/2010/wordprocessingShape" mc:Ignorable="w14 w15 w16se w16cid wp14">
   <w:p>
     <w:pPr>
       <w:rPr>
@@ -2648,7 +2686,7 @@
 </file>
 
 <file path=word/header2.xml><?xml version="1.0" encoding="utf-8"?>
-<w:hdr xmlns:ve="http://schemas.openxmlformats.org/markup-compatibility/2006" xmlns:o="urn:schemas-microsoft-com:office:office" xmlns:r="http://schemas.openxmlformats.org/officeDocument/2006/relationships" xmlns:m="http://schemas.openxmlformats.org/officeDocument/2006/math" xmlns:v="urn:schemas-microsoft-com:vml" xmlns:wp="http://schemas.openxmlformats.org/drawingml/2006/wordprocessingDrawing" xmlns:w10="urn:schemas-microsoft-com:office:word" xmlns:w="http://schemas.openxmlformats.org/wordprocessingml/2006/main" xmlns:wne="http://schemas.microsoft.com/office/word/2006/wordml">
+<w:hdr xmlns:wpc="http://schemas.microsoft.com/office/word/2010/wordprocessingCanvas" xmlns:cx="http://schemas.microsoft.com/office/drawing/2014/chartex" xmlns:cx1="http://schemas.microsoft.com/office/drawing/2015/9/8/chartex" xmlns:cx2="http://schemas.microsoft.com/office/drawing/2015/10/21/chartex" xmlns:cx3="http://schemas.microsoft.com/office/drawing/2016/5/9/chartex" xmlns:cx4="http://schemas.microsoft.com/office/drawing/2016/5/10/chartex" xmlns:cx5="http://schemas.microsoft.com/office/drawing/2016/5/11/chartex" xmlns:cx6="http://schemas.microsoft.com/office/drawing/2016/5/12/chartex" xmlns:cx7="http://schemas.microsoft.com/office/drawing/2016/5/13/chartex" xmlns:cx8="http://schemas.microsoft.com/office/drawing/2016/5/14/chartex" xmlns:mc="http://schemas.openxmlformats.org/markup-compatibility/2006" xmlns:aink="http://schemas.microsoft.com/office/drawing/2016/ink" xmlns:am3d="http://schemas.microsoft.com/office/drawing/2017/model3d" xmlns:o="urn:schemas-microsoft-com:office:office" xmlns:r="http://schemas.openxmlformats.org/officeDocument/2006/relationships" xmlns:m="http://schemas.openxmlformats.org/officeDocument/2006/math" xmlns:v="urn:schemas-microsoft-com:vml" xmlns:wp14="http://schemas.microsoft.com/office/word/2010/wordprocessingDrawing" xmlns:wp="http://schemas.openxmlformats.org/drawingml/2006/wordprocessingDrawing" xmlns:w10="urn:schemas-microsoft-com:office:word" xmlns:w="http://schemas.openxmlformats.org/wordprocessingml/2006/main" xmlns:w14="http://schemas.microsoft.com/office/word/2010/wordml" xmlns:w15="http://schemas.microsoft.com/office/word/2012/wordml" xmlns:w16cid="http://schemas.microsoft.com/office/word/2016/wordml/cid" xmlns:w16se="http://schemas.microsoft.com/office/word/2015/wordml/symex" xmlns:wpg="http://schemas.microsoft.com/office/word/2010/wordprocessingGroup" xmlns:wpi="http://schemas.microsoft.com/office/word/2010/wordprocessingInk" xmlns:wne="http://schemas.microsoft.com/office/word/2006/wordml" xmlns:wps="http://schemas.microsoft.com/office/word/2010/wordprocessingShape" mc:Ignorable="w14 w15 w16se w16cid wp14">
   <w:p>
     <w:pPr>
       <w:pStyle w:val="Header"/>
@@ -2658,7 +2696,7 @@
 </file>
 
 <file path=word/header3.xml><?xml version="1.0" encoding="utf-8"?>
-<w:hdr xmlns:ve="http://schemas.openxmlformats.org/markup-compatibility/2006" xmlns:o="urn:schemas-microsoft-com:office:office" xmlns:r="http://schemas.openxmlformats.org/officeDocument/2006/relationships" xmlns:m="http://schemas.openxmlformats.org/officeDocument/2006/math" xmlns:v="urn:schemas-microsoft-com:vml" xmlns:wp="http://schemas.openxmlformats.org/drawingml/2006/wordprocessingDrawing" xmlns:w10="urn:schemas-microsoft-com:office:word" xmlns:w="http://schemas.openxmlformats.org/wordprocessingml/2006/main" xmlns:wne="http://schemas.microsoft.com/office/word/2006/wordml">
+<w:hdr xmlns:wpc="http://schemas.microsoft.com/office/word/2010/wordprocessingCanvas" xmlns:cx="http://schemas.microsoft.com/office/drawing/2014/chartex" xmlns:cx1="http://schemas.microsoft.com/office/drawing/2015/9/8/chartex" xmlns:cx2="http://schemas.microsoft.com/office/drawing/2015/10/21/chartex" xmlns:cx3="http://schemas.microsoft.com/office/drawing/2016/5/9/chartex" xmlns:cx4="http://schemas.microsoft.com/office/drawing/2016/5/10/chartex" xmlns:cx5="http://schemas.microsoft.com/office/drawing/2016/5/11/chartex" xmlns:cx6="http://schemas.microsoft.com/office/drawing/2016/5/12/chartex" xmlns:cx7="http://schemas.microsoft.com/office/drawing/2016/5/13/chartex" xmlns:cx8="http://schemas.microsoft.com/office/drawing/2016/5/14/chartex" xmlns:mc="http://schemas.openxmlformats.org/markup-compatibility/2006" xmlns:aink="http://schemas.microsoft.com/office/drawing/2016/ink" xmlns:am3d="http://schemas.microsoft.com/office/drawing/2017/model3d" xmlns:o="urn:schemas-microsoft-com:office:office" xmlns:r="http://schemas.openxmlformats.org/officeDocument/2006/relationships" xmlns:m="http://schemas.openxmlformats.org/officeDocument/2006/math" xmlns:v="urn:schemas-microsoft-com:vml" xmlns:wp14="http://schemas.microsoft.com/office/word/2010/wordprocessingDrawing" xmlns:wp="http://schemas.openxmlformats.org/drawingml/2006/wordprocessingDrawing" xmlns:w10="urn:schemas-microsoft-com:office:word" xmlns:w="http://schemas.openxmlformats.org/wordprocessingml/2006/main" xmlns:w14="http://schemas.microsoft.com/office/word/2010/wordml" xmlns:w15="http://schemas.microsoft.com/office/word/2012/wordml" xmlns:w16cid="http://schemas.microsoft.com/office/word/2016/wordml/cid" xmlns:w16se="http://schemas.microsoft.com/office/word/2015/wordml/symex" xmlns:wpg="http://schemas.microsoft.com/office/word/2010/wordprocessingGroup" xmlns:wpi="http://schemas.microsoft.com/office/word/2010/wordprocessingInk" xmlns:wne="http://schemas.microsoft.com/office/word/2006/wordml" xmlns:wps="http://schemas.microsoft.com/office/word/2010/wordprocessingShape" mc:Ignorable="w14 w15 w16se w16cid wp14">
   <w:p>
     <w:pPr>
       <w:pStyle w:val="Header"/>
@@ -2668,8 +2706,8 @@
 </file>
 
 <file path=word/numbering.xml><?xml version="1.0" encoding="utf-8"?>
-<w:numbering xmlns:ve="http://schemas.openxmlformats.org/markup-compatibility/2006" xmlns:o="urn:schemas-microsoft-com:office:office" xmlns:r="http://schemas.openxmlformats.org/officeDocument/2006/relationships" xmlns:m="http://schemas.openxmlformats.org/officeDocument/2006/math" xmlns:v="urn:schemas-microsoft-com:vml" xmlns:wp="http://schemas.openxmlformats.org/drawingml/2006/wordprocessingDrawing" xmlns:w10="urn:schemas-microsoft-com:office:word" xmlns:w="http://schemas.openxmlformats.org/wordprocessingml/2006/main" xmlns:wne="http://schemas.microsoft.com/office/word/2006/wordml">
-  <w:abstractNum w:abstractNumId="0">
+<w:numbering xmlns:wpc="http://schemas.microsoft.com/office/word/2010/wordprocessingCanvas" xmlns:cx="http://schemas.microsoft.com/office/drawing/2014/chartex" xmlns:cx1="http://schemas.microsoft.com/office/drawing/2015/9/8/chartex" xmlns:cx2="http://schemas.microsoft.com/office/drawing/2015/10/21/chartex" xmlns:cx3="http://schemas.microsoft.com/office/drawing/2016/5/9/chartex" xmlns:cx4="http://schemas.microsoft.com/office/drawing/2016/5/10/chartex" xmlns:cx5="http://schemas.microsoft.com/office/drawing/2016/5/11/chartex" xmlns:cx6="http://schemas.microsoft.com/office/drawing/2016/5/12/chartex" xmlns:cx7="http://schemas.microsoft.com/office/drawing/2016/5/13/chartex" xmlns:cx8="http://schemas.microsoft.com/office/drawing/2016/5/14/chartex" xmlns:mc="http://schemas.openxmlformats.org/markup-compatibility/2006" xmlns:aink="http://schemas.microsoft.com/office/drawing/2016/ink" xmlns:am3d="http://schemas.microsoft.com/office/drawing/2017/model3d" xmlns:o="urn:schemas-microsoft-com:office:office" xmlns:r="http://schemas.openxmlformats.org/officeDocument/2006/relationships" xmlns:m="http://schemas.openxmlformats.org/officeDocument/2006/math" xmlns:v="urn:schemas-microsoft-com:vml" xmlns:wp14="http://schemas.microsoft.com/office/word/2010/wordprocessingDrawing" xmlns:wp="http://schemas.openxmlformats.org/drawingml/2006/wordprocessingDrawing" xmlns:w10="urn:schemas-microsoft-com:office:word" xmlns:w="http://schemas.openxmlformats.org/wordprocessingml/2006/main" xmlns:w14="http://schemas.microsoft.com/office/word/2010/wordml" xmlns:w15="http://schemas.microsoft.com/office/word/2012/wordml" xmlns:w16cid="http://schemas.microsoft.com/office/word/2016/wordml/cid" xmlns:w16se="http://schemas.microsoft.com/office/word/2015/wordml/symex" xmlns:wpg="http://schemas.microsoft.com/office/word/2010/wordprocessingGroup" xmlns:wpi="http://schemas.microsoft.com/office/word/2010/wordprocessingInk" xmlns:wne="http://schemas.microsoft.com/office/word/2006/wordml" xmlns:wps="http://schemas.microsoft.com/office/word/2010/wordprocessingShape" mc:Ignorable="w14 w15 w16se w16cid wp14">
+  <w:abstractNum w:abstractNumId="0" w15:restartNumberingAfterBreak="0">
     <w:nsid w:val="FFFFFFFB"/>
     <w:multiLevelType w:val="multilevel"/>
     <w:tmpl w:val="FFFFFFFF"/>
@@ -2746,7 +2784,7 @@
       <w:lvlJc w:val="left"/>
     </w:lvl>
   </w:abstractNum>
-  <w:abstractNum w:abstractNumId="1">
+  <w:abstractNum w:abstractNumId="1" w15:restartNumberingAfterBreak="0">
     <w:nsid w:val="360A4E4B"/>
     <w:multiLevelType w:val="multilevel"/>
     <w:tmpl w:val="9D8A65BC"/>
@@ -2869,7 +2907,7 @@
 </file>
 
 <file path=word/styles.xml><?xml version="1.0" encoding="utf-8"?>
-<w:styles xmlns:r="http://schemas.openxmlformats.org/officeDocument/2006/relationships" xmlns:w="http://schemas.openxmlformats.org/wordprocessingml/2006/main">
+<w:styles xmlns:mc="http://schemas.openxmlformats.org/markup-compatibility/2006" xmlns:r="http://schemas.openxmlformats.org/officeDocument/2006/relationships" xmlns:w="http://schemas.openxmlformats.org/wordprocessingml/2006/main" xmlns:w14="http://schemas.microsoft.com/office/word/2010/wordml" xmlns:w15="http://schemas.microsoft.com/office/word/2012/wordml" xmlns:w16cid="http://schemas.microsoft.com/office/word/2016/wordml/cid" xmlns:w16se="http://schemas.microsoft.com/office/word/2015/wordml/symex" mc:Ignorable="w14 w15 w16se w16cid">
   <w:docDefaults>
     <w:rPrDefault>
       <w:rPr>
@@ -2885,147 +2923,382 @@
       </w:pPr>
     </w:pPrDefault>
   </w:docDefaults>
-  <w:latentStyles w:defLockedState="0" w:defUIPriority="99" w:defSemiHidden="1" w:defUnhideWhenUsed="1" w:defQFormat="0" w:count="267">
-    <w:lsdException w:name="Normal" w:semiHidden="0" w:uiPriority="0" w:unhideWhenUsed="0" w:qFormat="1"/>
-    <w:lsdException w:name="heading 1" w:semiHidden="0" w:uiPriority="0" w:unhideWhenUsed="0" w:qFormat="1"/>
-    <w:lsdException w:name="heading 2" w:uiPriority="0" w:qFormat="1"/>
-    <w:lsdException w:name="heading 3" w:uiPriority="0" w:qFormat="1"/>
-    <w:lsdException w:name="heading 4" w:uiPriority="0" w:qFormat="1"/>
-    <w:lsdException w:name="heading 5" w:uiPriority="0" w:qFormat="1"/>
-    <w:lsdException w:name="heading 6" w:uiPriority="0" w:qFormat="1"/>
-    <w:lsdException w:name="heading 7" w:uiPriority="0" w:qFormat="1"/>
-    <w:lsdException w:name="heading 8" w:uiPriority="0" w:qFormat="1"/>
-    <w:lsdException w:name="heading 9" w:uiPriority="0" w:qFormat="1"/>
-    <w:lsdException w:name="toc 1" w:uiPriority="39"/>
-    <w:lsdException w:name="toc 2" w:uiPriority="39"/>
-    <w:lsdException w:name="toc 3" w:uiPriority="39"/>
-    <w:lsdException w:name="toc 4" w:uiPriority="39"/>
-    <w:lsdException w:name="toc 5" w:uiPriority="39"/>
-    <w:lsdException w:name="toc 6" w:uiPriority="39"/>
-    <w:lsdException w:name="toc 7" w:uiPriority="39"/>
-    <w:lsdException w:name="toc 8" w:uiPriority="39"/>
-    <w:lsdException w:name="toc 9" w:uiPriority="39"/>
-    <w:lsdException w:name="header" w:uiPriority="0"/>
-    <w:lsdException w:name="footer" w:uiPriority="0"/>
-    <w:lsdException w:name="caption" w:uiPriority="35" w:qFormat="1"/>
-    <w:lsdException w:name="page number" w:uiPriority="0"/>
-    <w:lsdException w:name="Title" w:semiHidden="0" w:uiPriority="0" w:unhideWhenUsed="0" w:qFormat="1"/>
-    <w:lsdException w:name="Default Paragraph Font" w:uiPriority="1"/>
-    <w:lsdException w:name="Subtitle" w:semiHidden="0" w:uiPriority="11" w:unhideWhenUsed="0" w:qFormat="1"/>
-    <w:lsdException w:name="Strong" w:semiHidden="0" w:uiPriority="0" w:unhideWhenUsed="0" w:qFormat="1"/>
-    <w:lsdException w:name="Emphasis" w:semiHidden="0" w:uiPriority="20" w:unhideWhenUsed="0" w:qFormat="1"/>
-    <w:lsdException w:name="Table Grid" w:semiHidden="0" w:uiPriority="59" w:unhideWhenUsed="0"/>
-    <w:lsdException w:name="Placeholder Text" w:unhideWhenUsed="0"/>
-    <w:lsdException w:name="No Spacing" w:semiHidden="0" w:uiPriority="1" w:unhideWhenUsed="0" w:qFormat="1"/>
-    <w:lsdException w:name="Light Shading" w:semiHidden="0" w:uiPriority="60" w:unhideWhenUsed="0"/>
-    <w:lsdException w:name="Light List" w:semiHidden="0" w:uiPriority="61" w:unhideWhenUsed="0"/>
-    <w:lsdException w:name="Light Grid" w:semiHidden="0" w:uiPriority="62" w:unhideWhenUsed="0"/>
-    <w:lsdException w:name="Medium Shading 1" w:semiHidden="0" w:uiPriority="63" w:unhideWhenUsed="0"/>
-    <w:lsdException w:name="Medium Shading 2" w:semiHidden="0" w:uiPriority="64" w:unhideWhenUsed="0"/>
-    <w:lsdException w:name="Medium List 1" w:semiHidden="0" w:uiPriority="65" w:unhideWhenUsed="0"/>
-    <w:lsdException w:name="Medium List 2" w:semiHidden="0" w:uiPriority="66" w:unhideWhenUsed="0"/>
-    <w:lsdException w:name="Medium Grid 1" w:semiHidden="0" w:uiPriority="67" w:unhideWhenUsed="0"/>
-    <w:lsdException w:name="Medium Grid 2" w:semiHidden="0" w:uiPriority="68" w:unhideWhenUsed="0"/>
-    <w:lsdException w:name="Medium Grid 3" w:semiHidden="0" w:uiPriority="69" w:unhideWhenUsed="0"/>
-    <w:lsdException w:name="Dark List" w:semiHidden="0" w:uiPriority="70" w:unhideWhenUsed="0"/>
-    <w:lsdException w:name="Colorful Shading" w:semiHidden="0" w:uiPriority="71" w:unhideWhenUsed="0"/>
-    <w:lsdException w:name="Colorful List" w:semiHidden="0" w:uiPriority="72" w:unhideWhenUsed="0"/>
-    <w:lsdException w:name="Colorful Grid" w:semiHidden="0" w:uiPriority="73" w:unhideWhenUsed="0"/>
-    <w:lsdException w:name="Light Shading Accent 1" w:semiHidden="0" w:uiPriority="60" w:unhideWhenUsed="0"/>
-    <w:lsdException w:name="Light List Accent 1" w:semiHidden="0" w:uiPriority="61" w:unhideWhenUsed="0"/>
-    <w:lsdException w:name="Light Grid Accent 1" w:semiHidden="0" w:uiPriority="62" w:unhideWhenUsed="0"/>
-    <w:lsdException w:name="Medium Shading 1 Accent 1" w:semiHidden="0" w:uiPriority="63" w:unhideWhenUsed="0"/>
-    <w:lsdException w:name="Medium Shading 2 Accent 1" w:semiHidden="0" w:uiPriority="64" w:unhideWhenUsed="0"/>
-    <w:lsdException w:name="Medium List 1 Accent 1" w:semiHidden="0" w:uiPriority="65" w:unhideWhenUsed="0"/>
-    <w:lsdException w:name="Revision" w:unhideWhenUsed="0"/>
-    <w:lsdException w:name="List Paragraph" w:semiHidden="0" w:uiPriority="34" w:unhideWhenUsed="0" w:qFormat="1"/>
-    <w:lsdException w:name="Quote" w:semiHidden="0" w:uiPriority="29" w:unhideWhenUsed="0" w:qFormat="1"/>
-    <w:lsdException w:name="Intense Quote" w:semiHidden="0" w:uiPriority="30" w:unhideWhenUsed="0" w:qFormat="1"/>
-    <w:lsdException w:name="Medium List 2 Accent 1" w:semiHidden="0" w:uiPriority="66" w:unhideWhenUsed="0"/>
-    <w:lsdException w:name="Medium Grid 1 Accent 1" w:semiHidden="0" w:uiPriority="67" w:unhideWhenUsed="0"/>
-    <w:lsdException w:name="Medium Grid 2 Accent 1" w:semiHidden="0" w:uiPriority="68" w:unhideWhenUsed="0"/>
-    <w:lsdException w:name="Medium Grid 3 Accent 1" w:semiHidden="0" w:uiPriority="69" w:unhideWhenUsed="0"/>
-    <w:lsdException w:name="Dark List Accent 1" w:semiHidden="0" w:uiPriority="70" w:unhideWhenUsed="0"/>
-    <w:lsdException w:name="Colorful Shading Accent 1" w:semiHidden="0" w:uiPriority="71" w:unhideWhenUsed="0"/>
-    <w:lsdException w:name="Colorful List Accent 1" w:semiHidden="0" w:uiPriority="72" w:unhideWhenUsed="0"/>
-    <w:lsdException w:name="Colorful Grid Accent 1" w:semiHidden="0" w:uiPriority="73" w:unhideWhenUsed="0"/>
-    <w:lsdException w:name="Light Shading Accent 2" w:semiHidden="0" w:uiPriority="60" w:unhideWhenUsed="0"/>
-    <w:lsdException w:name="Light List Accent 2" w:semiHidden="0" w:uiPriority="61" w:unhideWhenUsed="0"/>
-    <w:lsdException w:name="Light Grid Accent 2" w:semiHidden="0" w:uiPriority="62" w:unhideWhenUsed="0"/>
-    <w:lsdException w:name="Medium Shading 1 Accent 2" w:semiHidden="0" w:uiPriority="63" w:unhideWhenUsed="0"/>
-    <w:lsdException w:name="Medium Shading 2 Accent 2" w:semiHidden="0" w:uiPriority="64" w:unhideWhenUsed="0"/>
-    <w:lsdException w:name="Medium List 1 Accent 2" w:semiHidden="0" w:uiPriority="65" w:unhideWhenUsed="0"/>
-    <w:lsdException w:name="Medium List 2 Accent 2" w:semiHidden="0" w:uiPriority="66" w:unhideWhenUsed="0"/>
-    <w:lsdException w:name="Medium Grid 1 Accent 2" w:semiHidden="0" w:uiPriority="67" w:unhideWhenUsed="0"/>
-    <w:lsdException w:name="Medium Grid 2 Accent 2" w:semiHidden="0" w:uiPriority="68" w:unhideWhenUsed="0"/>
-    <w:lsdException w:name="Medium Grid 3 Accent 2" w:semiHidden="0" w:uiPriority="69" w:unhideWhenUsed="0"/>
-    <w:lsdException w:name="Dark List Accent 2" w:semiHidden="0" w:uiPriority="70" w:unhideWhenUsed="0"/>
-    <w:lsdException w:name="Colorful Shading Accent 2" w:semiHidden="0" w:uiPriority="71" w:unhideWhenUsed="0"/>
-    <w:lsdException w:name="Colorful List Accent 2" w:semiHidden="0" w:uiPriority="72" w:unhideWhenUsed="0"/>
-    <w:lsdException w:name="Colorful Grid Accent 2" w:semiHidden="0" w:uiPriority="73" w:unhideWhenUsed="0"/>
-    <w:lsdException w:name="Light Shading Accent 3" w:semiHidden="0" w:uiPriority="60" w:unhideWhenUsed="0"/>
-    <w:lsdException w:name="Light List Accent 3" w:semiHidden="0" w:uiPriority="61" w:unhideWhenUsed="0"/>
-    <w:lsdException w:name="Light Grid Accent 3" w:semiHidden="0" w:uiPriority="62" w:unhideWhenUsed="0"/>
-    <w:lsdException w:name="Medium Shading 1 Accent 3" w:semiHidden="0" w:uiPriority="63" w:unhideWhenUsed="0"/>
-    <w:lsdException w:name="Medium Shading 2 Accent 3" w:semiHidden="0" w:uiPriority="64" w:unhideWhenUsed="0"/>
-    <w:lsdException w:name="Medium List 1 Accent 3" w:semiHidden="0" w:uiPriority="65" w:unhideWhenUsed="0"/>
-    <w:lsdException w:name="Medium List 2 Accent 3" w:semiHidden="0" w:uiPriority="66" w:unhideWhenUsed="0"/>
-    <w:lsdException w:name="Medium Grid 1 Accent 3" w:semiHidden="0" w:uiPriority="67" w:unhideWhenUsed="0"/>
-    <w:lsdException w:name="Medium Grid 2 Accent 3" w:semiHidden="0" w:uiPriority="68" w:unhideWhenUsed="0"/>
-    <w:lsdException w:name="Medium Grid 3 Accent 3" w:semiHidden="0" w:uiPriority="69" w:unhideWhenUsed="0"/>
-    <w:lsdException w:name="Dark List Accent 3" w:semiHidden="0" w:uiPriority="70" w:unhideWhenUsed="0"/>
-    <w:lsdException w:name="Colorful Shading Accent 3" w:semiHidden="0" w:uiPriority="71" w:unhideWhenUsed="0"/>
-    <w:lsdException w:name="Colorful List Accent 3" w:semiHidden="0" w:uiPriority="72" w:unhideWhenUsed="0"/>
-    <w:lsdException w:name="Colorful Grid Accent 3" w:semiHidden="0" w:uiPriority="73" w:unhideWhenUsed="0"/>
-    <w:lsdException w:name="Light Shading Accent 4" w:semiHidden="0" w:uiPriority="60" w:unhideWhenUsed="0"/>
-    <w:lsdException w:name="Light List Accent 4" w:semiHidden="0" w:uiPriority="61" w:unhideWhenUsed="0"/>
-    <w:lsdException w:name="Light Grid Accent 4" w:semiHidden="0" w:uiPriority="62" w:unhideWhenUsed="0"/>
-    <w:lsdException w:name="Medium Shading 1 Accent 4" w:semiHidden="0" w:uiPriority="63" w:unhideWhenUsed="0"/>
-    <w:lsdException w:name="Medium Shading 2 Accent 4" w:semiHidden="0" w:uiPriority="64" w:unhideWhenUsed="0"/>
-    <w:lsdException w:name="Medium List 1 Accent 4" w:semiHidden="0" w:uiPriority="65" w:unhideWhenUsed="0"/>
-    <w:lsdException w:name="Medium List 2 Accent 4" w:semiHidden="0" w:uiPriority="66" w:unhideWhenUsed="0"/>
-    <w:lsdException w:name="Medium Grid 1 Accent 4" w:semiHidden="0" w:uiPriority="67" w:unhideWhenUsed="0"/>
-    <w:lsdException w:name="Medium Grid 2 Accent 4" w:semiHidden="0" w:uiPriority="68" w:unhideWhenUsed="0"/>
-    <w:lsdException w:name="Medium Grid 3 Accent 4" w:semiHidden="0" w:uiPriority="69" w:unhideWhenUsed="0"/>
-    <w:lsdException w:name="Dark List Accent 4" w:semiHidden="0" w:uiPriority="70" w:unhideWhenUsed="0"/>
-    <w:lsdException w:name="Colorful Shading Accent 4" w:semiHidden="0" w:uiPriority="71" w:unhideWhenUsed="0"/>
-    <w:lsdException w:name="Colorful List Accent 4" w:semiHidden="0" w:uiPriority="72" w:unhideWhenUsed="0"/>
-    <w:lsdException w:name="Colorful Grid Accent 4" w:semiHidden="0" w:uiPriority="73" w:unhideWhenUsed="0"/>
-    <w:lsdException w:name="Light Shading Accent 5" w:semiHidden="0" w:uiPriority="60" w:unhideWhenUsed="0"/>
-    <w:lsdException w:name="Light List Accent 5" w:semiHidden="0" w:uiPriority="61" w:unhideWhenUsed="0"/>
-    <w:lsdException w:name="Light Grid Accent 5" w:semiHidden="0" w:uiPriority="62" w:unhideWhenUsed="0"/>
-    <w:lsdException w:name="Medium Shading 1 Accent 5" w:semiHidden="0" w:uiPriority="63" w:unhideWhenUsed="0"/>
-    <w:lsdException w:name="Medium Shading 2 Accent 5" w:semiHidden="0" w:uiPriority="64" w:unhideWhenUsed="0"/>
-    <w:lsdException w:name="Medium List 1 Accent 5" w:semiHidden="0" w:uiPriority="65" w:unhideWhenUsed="0"/>
-    <w:lsdException w:name="Medium List 2 Accent 5" w:semiHidden="0" w:uiPriority="66" w:unhideWhenUsed="0"/>
-    <w:lsdException w:name="Medium Grid 1 Accent 5" w:semiHidden="0" w:uiPriority="67" w:unhideWhenUsed="0"/>
-    <w:lsdException w:name="Medium Grid 2 Accent 5" w:semiHidden="0" w:uiPriority="68" w:unhideWhenUsed="0"/>
-    <w:lsdException w:name="Medium Grid 3 Accent 5" w:semiHidden="0" w:uiPriority="69" w:unhideWhenUsed="0"/>
-    <w:lsdException w:name="Dark List Accent 5" w:semiHidden="0" w:uiPriority="70" w:unhideWhenUsed="0"/>
-    <w:lsdException w:name="Colorful Shading Accent 5" w:semiHidden="0" w:uiPriority="71" w:unhideWhenUsed="0"/>
-    <w:lsdException w:name="Colorful List Accent 5" w:semiHidden="0" w:uiPriority="72" w:unhideWhenUsed="0"/>
-    <w:lsdException w:name="Colorful Grid Accent 5" w:semiHidden="0" w:uiPriority="73" w:unhideWhenUsed="0"/>
-    <w:lsdException w:name="Light Shading Accent 6" w:semiHidden="0" w:uiPriority="60" w:unhideWhenUsed="0"/>
-    <w:lsdException w:name="Light List Accent 6" w:semiHidden="0" w:uiPriority="61" w:unhideWhenUsed="0"/>
-    <w:lsdException w:name="Light Grid Accent 6" w:semiHidden="0" w:uiPriority="62" w:unhideWhenUsed="0"/>
-    <w:lsdException w:name="Medium Shading 1 Accent 6" w:semiHidden="0" w:uiPriority="63" w:unhideWhenUsed="0"/>
-    <w:lsdException w:name="Medium Shading 2 Accent 6" w:semiHidden="0" w:uiPriority="64" w:unhideWhenUsed="0"/>
-    <w:lsdException w:name="Medium List 1 Accent 6" w:semiHidden="0" w:uiPriority="65" w:unhideWhenUsed="0"/>
-    <w:lsdException w:name="Medium List 2 Accent 6" w:semiHidden="0" w:uiPriority="66" w:unhideWhenUsed="0"/>
-    <w:lsdException w:name="Medium Grid 1 Accent 6" w:semiHidden="0" w:uiPriority="67" w:unhideWhenUsed="0"/>
-    <w:lsdException w:name="Medium Grid 2 Accent 6" w:semiHidden="0" w:uiPriority="68" w:unhideWhenUsed="0"/>
-    <w:lsdException w:name="Medium Grid 3 Accent 6" w:semiHidden="0" w:uiPriority="69" w:unhideWhenUsed="0"/>
-    <w:lsdException w:name="Dark List Accent 6" w:semiHidden="0" w:uiPriority="70" w:unhideWhenUsed="0"/>
-    <w:lsdException w:name="Colorful Shading Accent 6" w:semiHidden="0" w:uiPriority="71" w:unhideWhenUsed="0"/>
-    <w:lsdException w:name="Colorful List Accent 6" w:semiHidden="0" w:uiPriority="72" w:unhideWhenUsed="0"/>
-    <w:lsdException w:name="Colorful Grid Accent 6" w:semiHidden="0" w:uiPriority="73" w:unhideWhenUsed="0"/>
-    <w:lsdException w:name="Subtle Emphasis" w:semiHidden="0" w:uiPriority="19" w:unhideWhenUsed="0" w:qFormat="1"/>
-    <w:lsdException w:name="Intense Emphasis" w:semiHidden="0" w:uiPriority="21" w:unhideWhenUsed="0" w:qFormat="1"/>
-    <w:lsdException w:name="Subtle Reference" w:semiHidden="0" w:uiPriority="31" w:unhideWhenUsed="0" w:qFormat="1"/>
-    <w:lsdException w:name="Intense Reference" w:semiHidden="0" w:uiPriority="32" w:unhideWhenUsed="0" w:qFormat="1"/>
-    <w:lsdException w:name="Book Title" w:semiHidden="0" w:uiPriority="33" w:unhideWhenUsed="0" w:qFormat="1"/>
-    <w:lsdException w:name="Bibliography" w:uiPriority="37"/>
-    <w:lsdException w:name="TOC Heading" w:uiPriority="39" w:qFormat="1"/>
+  <w:latentStyles w:defLockedState="0" w:defUIPriority="99" w:defSemiHidden="0" w:defUnhideWhenUsed="0" w:defQFormat="0" w:count="375">
+    <w:lsdException w:name="Normal" w:uiPriority="0" w:qFormat="1"/>
+    <w:lsdException w:name="heading 1" w:uiPriority="0" w:qFormat="1"/>
+    <w:lsdException w:name="heading 2" w:semiHidden="1" w:uiPriority="0" w:unhideWhenUsed="1" w:qFormat="1"/>
+    <w:lsdException w:name="heading 3" w:semiHidden="1" w:uiPriority="0" w:unhideWhenUsed="1" w:qFormat="1"/>
+    <w:lsdException w:name="heading 4" w:semiHidden="1" w:uiPriority="0" w:unhideWhenUsed="1" w:qFormat="1"/>
+    <w:lsdException w:name="heading 5" w:semiHidden="1" w:uiPriority="0" w:unhideWhenUsed="1" w:qFormat="1"/>
+    <w:lsdException w:name="heading 6" w:semiHidden="1" w:uiPriority="0" w:unhideWhenUsed="1" w:qFormat="1"/>
+    <w:lsdException w:name="heading 7" w:semiHidden="1" w:uiPriority="0" w:unhideWhenUsed="1" w:qFormat="1"/>
+    <w:lsdException w:name="heading 8" w:semiHidden="1" w:uiPriority="0" w:unhideWhenUsed="1" w:qFormat="1"/>
+    <w:lsdException w:name="heading 9" w:semiHidden="1" w:uiPriority="0" w:unhideWhenUsed="1" w:qFormat="1"/>
+    <w:lsdException w:name="index 1" w:semiHidden="1" w:unhideWhenUsed="1"/>
+    <w:lsdException w:name="index 2" w:semiHidden="1" w:unhideWhenUsed="1"/>
+    <w:lsdException w:name="index 3" w:semiHidden="1" w:unhideWhenUsed="1"/>
+    <w:lsdException w:name="index 4" w:semiHidden="1" w:unhideWhenUsed="1"/>
+    <w:lsdException w:name="index 5" w:semiHidden="1" w:unhideWhenUsed="1"/>
+    <w:lsdException w:name="index 6" w:semiHidden="1" w:unhideWhenUsed="1"/>
+    <w:lsdException w:name="index 7" w:semiHidden="1" w:unhideWhenUsed="1"/>
+    <w:lsdException w:name="index 8" w:semiHidden="1" w:unhideWhenUsed="1"/>
+    <w:lsdException w:name="index 9" w:semiHidden="1" w:unhideWhenUsed="1"/>
+    <w:lsdException w:name="toc 1" w:semiHidden="1" w:uiPriority="39" w:unhideWhenUsed="1"/>
+    <w:lsdException w:name="toc 2" w:semiHidden="1" w:uiPriority="39" w:unhideWhenUsed="1"/>
+    <w:lsdException w:name="toc 3" w:semiHidden="1" w:uiPriority="39" w:unhideWhenUsed="1"/>
+    <w:lsdException w:name="toc 4" w:semiHidden="1" w:uiPriority="39" w:unhideWhenUsed="1"/>
+    <w:lsdException w:name="toc 5" w:semiHidden="1" w:uiPriority="39" w:unhideWhenUsed="1"/>
+    <w:lsdException w:name="toc 6" w:semiHidden="1" w:uiPriority="39" w:unhideWhenUsed="1"/>
+    <w:lsdException w:name="toc 7" w:semiHidden="1" w:uiPriority="39" w:unhideWhenUsed="1"/>
+    <w:lsdException w:name="toc 8" w:semiHidden="1" w:uiPriority="39" w:unhideWhenUsed="1"/>
+    <w:lsdException w:name="toc 9" w:semiHidden="1" w:uiPriority="39" w:unhideWhenUsed="1"/>
+    <w:lsdException w:name="Normal Indent" w:semiHidden="1" w:unhideWhenUsed="1"/>
+    <w:lsdException w:name="footnote text" w:semiHidden="1" w:unhideWhenUsed="1"/>
+    <w:lsdException w:name="annotation text" w:semiHidden="1" w:unhideWhenUsed="1"/>
+    <w:lsdException w:name="header" w:semiHidden="1" w:uiPriority="0" w:unhideWhenUsed="1"/>
+    <w:lsdException w:name="footer" w:semiHidden="1" w:uiPriority="0" w:unhideWhenUsed="1"/>
+    <w:lsdException w:name="index heading" w:semiHidden="1" w:unhideWhenUsed="1"/>
+    <w:lsdException w:name="caption" w:semiHidden="1" w:uiPriority="35" w:unhideWhenUsed="1" w:qFormat="1"/>
+    <w:lsdException w:name="table of figures" w:semiHidden="1" w:unhideWhenUsed="1"/>
+    <w:lsdException w:name="envelope address" w:semiHidden="1" w:unhideWhenUsed="1"/>
+    <w:lsdException w:name="envelope return" w:semiHidden="1" w:unhideWhenUsed="1"/>
+    <w:lsdException w:name="footnote reference" w:semiHidden="1" w:unhideWhenUsed="1"/>
+    <w:lsdException w:name="annotation reference" w:semiHidden="1" w:unhideWhenUsed="1"/>
+    <w:lsdException w:name="line number" w:semiHidden="1" w:unhideWhenUsed="1"/>
+    <w:lsdException w:name="page number" w:semiHidden="1" w:uiPriority="0" w:unhideWhenUsed="1"/>
+    <w:lsdException w:name="endnote reference" w:semiHidden="1" w:unhideWhenUsed="1"/>
+    <w:lsdException w:name="endnote text" w:semiHidden="1" w:unhideWhenUsed="1"/>
+    <w:lsdException w:name="table of authorities" w:semiHidden="1" w:unhideWhenUsed="1"/>
+    <w:lsdException w:name="macro" w:semiHidden="1" w:unhideWhenUsed="1"/>
+    <w:lsdException w:name="toa heading" w:semiHidden="1" w:unhideWhenUsed="1"/>
+    <w:lsdException w:name="List" w:semiHidden="1" w:unhideWhenUsed="1"/>
+    <w:lsdException w:name="List Bullet" w:semiHidden="1" w:unhideWhenUsed="1"/>
+    <w:lsdException w:name="List Number" w:semiHidden="1" w:unhideWhenUsed="1"/>
+    <w:lsdException w:name="List 2" w:semiHidden="1" w:unhideWhenUsed="1"/>
+    <w:lsdException w:name="List 3" w:semiHidden="1" w:unhideWhenUsed="1"/>
+    <w:lsdException w:name="List 4" w:semiHidden="1" w:unhideWhenUsed="1"/>
+    <w:lsdException w:name="List 5" w:semiHidden="1" w:unhideWhenUsed="1"/>
+    <w:lsdException w:name="List Bullet 2" w:semiHidden="1" w:unhideWhenUsed="1"/>
+    <w:lsdException w:name="List Bullet 3" w:semiHidden="1" w:unhideWhenUsed="1"/>
+    <w:lsdException w:name="List Bullet 4" w:semiHidden="1" w:unhideWhenUsed="1"/>
+    <w:lsdException w:name="List Bullet 5" w:semiHidden="1" w:unhideWhenUsed="1"/>
+    <w:lsdException w:name="List Number 2" w:semiHidden="1" w:unhideWhenUsed="1"/>
+    <w:lsdException w:name="List Number 3" w:semiHidden="1" w:unhideWhenUsed="1"/>
+    <w:lsdException w:name="List Number 4" w:semiHidden="1" w:unhideWhenUsed="1"/>
+    <w:lsdException w:name="List Number 5" w:semiHidden="1" w:unhideWhenUsed="1"/>
+    <w:lsdException w:name="Title" w:uiPriority="0" w:qFormat="1"/>
+    <w:lsdException w:name="Closing" w:semiHidden="1" w:unhideWhenUsed="1"/>
+    <w:lsdException w:name="Signature" w:semiHidden="1" w:unhideWhenUsed="1"/>
+    <w:lsdException w:name="Default Paragraph Font" w:semiHidden="1" w:uiPriority="1" w:unhideWhenUsed="1"/>
+    <w:lsdException w:name="Body Text" w:semiHidden="1" w:unhideWhenUsed="1"/>
+    <w:lsdException w:name="Body Text Indent" w:semiHidden="1" w:unhideWhenUsed="1"/>
+    <w:lsdException w:name="List Continue" w:semiHidden="1" w:unhideWhenUsed="1"/>
+    <w:lsdException w:name="List Continue 2" w:semiHidden="1" w:unhideWhenUsed="1"/>
+    <w:lsdException w:name="List Continue 3" w:semiHidden="1" w:unhideWhenUsed="1"/>
+    <w:lsdException w:name="List Continue 4" w:semiHidden="1" w:unhideWhenUsed="1"/>
+    <w:lsdException w:name="List Continue 5" w:semiHidden="1" w:unhideWhenUsed="1"/>
+    <w:lsdException w:name="Message Header" w:semiHidden="1" w:unhideWhenUsed="1"/>
+    <w:lsdException w:name="Subtitle" w:uiPriority="11" w:qFormat="1"/>
+    <w:lsdException w:name="Salutation" w:semiHidden="1" w:unhideWhenUsed="1"/>
+    <w:lsdException w:name="Date" w:semiHidden="1" w:unhideWhenUsed="1"/>
+    <w:lsdException w:name="Body Text First Indent" w:semiHidden="1" w:unhideWhenUsed="1"/>
+    <w:lsdException w:name="Body Text First Indent 2" w:semiHidden="1" w:unhideWhenUsed="1"/>
+    <w:lsdException w:name="Note Heading" w:semiHidden="1" w:unhideWhenUsed="1"/>
+    <w:lsdException w:name="Body Text 2" w:semiHidden="1" w:unhideWhenUsed="1"/>
+    <w:lsdException w:name="Body Text 3" w:semiHidden="1" w:unhideWhenUsed="1"/>
+    <w:lsdException w:name="Body Text Indent 2" w:semiHidden="1" w:unhideWhenUsed="1"/>
+    <w:lsdException w:name="Body Text Indent 3" w:semiHidden="1" w:unhideWhenUsed="1"/>
+    <w:lsdException w:name="Block Text" w:semiHidden="1" w:unhideWhenUsed="1"/>
+    <w:lsdException w:name="Hyperlink" w:semiHidden="1" w:unhideWhenUsed="1"/>
+    <w:lsdException w:name="FollowedHyperlink" w:semiHidden="1" w:unhideWhenUsed="1"/>
+    <w:lsdException w:name="Strong" w:uiPriority="0" w:qFormat="1"/>
+    <w:lsdException w:name="Emphasis" w:uiPriority="20" w:qFormat="1"/>
+    <w:lsdException w:name="Document Map" w:semiHidden="1" w:unhideWhenUsed="1"/>
+    <w:lsdException w:name="Plain Text" w:semiHidden="1" w:unhideWhenUsed="1"/>
+    <w:lsdException w:name="E-mail Signature" w:semiHidden="1" w:unhideWhenUsed="1"/>
+    <w:lsdException w:name="HTML Top of Form" w:semiHidden="1" w:unhideWhenUsed="1"/>
+    <w:lsdException w:name="HTML Bottom of Form" w:semiHidden="1" w:unhideWhenUsed="1"/>
+    <w:lsdException w:name="Normal (Web)" w:semiHidden="1" w:unhideWhenUsed="1"/>
+    <w:lsdException w:name="HTML Acronym" w:semiHidden="1" w:unhideWhenUsed="1"/>
+    <w:lsdException w:name="HTML Address" w:semiHidden="1" w:unhideWhenUsed="1"/>
+    <w:lsdException w:name="HTML Cite" w:semiHidden="1" w:unhideWhenUsed="1"/>
+    <w:lsdException w:name="HTML Code" w:semiHidden="1" w:unhideWhenUsed="1"/>
+    <w:lsdException w:name="HTML Definition" w:semiHidden="1" w:unhideWhenUsed="1"/>
+    <w:lsdException w:name="HTML Keyboard" w:semiHidden="1" w:unhideWhenUsed="1"/>
+    <w:lsdException w:name="HTML Preformatted" w:semiHidden="1" w:unhideWhenUsed="1"/>
+    <w:lsdException w:name="HTML Sample" w:semiHidden="1" w:unhideWhenUsed="1"/>
+    <w:lsdException w:name="HTML Typewriter" w:semiHidden="1" w:unhideWhenUsed="1"/>
+    <w:lsdException w:name="HTML Variable" w:semiHidden="1" w:unhideWhenUsed="1"/>
+    <w:lsdException w:name="Normal Table" w:semiHidden="1" w:unhideWhenUsed="1"/>
+    <w:lsdException w:name="annotation subject" w:semiHidden="1" w:unhideWhenUsed="1"/>
+    <w:lsdException w:name="No List" w:semiHidden="1" w:unhideWhenUsed="1"/>
+    <w:lsdException w:name="Outline List 1" w:semiHidden="1" w:unhideWhenUsed="1"/>
+    <w:lsdException w:name="Outline List 2" w:semiHidden="1" w:unhideWhenUsed="1"/>
+    <w:lsdException w:name="Outline List 3" w:semiHidden="1" w:unhideWhenUsed="1"/>
+    <w:lsdException w:name="Table Simple 1" w:semiHidden="1" w:unhideWhenUsed="1"/>
+    <w:lsdException w:name="Table Simple 2" w:semiHidden="1" w:unhideWhenUsed="1"/>
+    <w:lsdException w:name="Table Simple 3" w:semiHidden="1" w:unhideWhenUsed="1"/>
+    <w:lsdException w:name="Table Classic 1" w:semiHidden="1" w:unhideWhenUsed="1"/>
+    <w:lsdException w:name="Table Classic 2" w:semiHidden="1" w:unhideWhenUsed="1"/>
+    <w:lsdException w:name="Table Classic 3" w:semiHidden="1" w:unhideWhenUsed="1"/>
+    <w:lsdException w:name="Table Classic 4" w:semiHidden="1" w:unhideWhenUsed="1"/>
+    <w:lsdException w:name="Table Colorful 1" w:semiHidden="1" w:unhideWhenUsed="1"/>
+    <w:lsdException w:name="Table Colorful 2" w:semiHidden="1" w:unhideWhenUsed="1"/>
+    <w:lsdException w:name="Table Colorful 3" w:semiHidden="1" w:unhideWhenUsed="1"/>
+    <w:lsdException w:name="Table Columns 1" w:semiHidden="1" w:unhideWhenUsed="1"/>
+    <w:lsdException w:name="Table Columns 2" w:semiHidden="1" w:unhideWhenUsed="1"/>
+    <w:lsdException w:name="Table Columns 3" w:semiHidden="1" w:unhideWhenUsed="1"/>
+    <w:lsdException w:name="Table Columns 4" w:semiHidden="1" w:unhideWhenUsed="1"/>
+    <w:lsdException w:name="Table Columns 5" w:semiHidden="1" w:unhideWhenUsed="1"/>
+    <w:lsdException w:name="Table Grid 1" w:semiHidden="1" w:unhideWhenUsed="1"/>
+    <w:lsdException w:name="Table Grid 2" w:semiHidden="1" w:unhideWhenUsed="1"/>
+    <w:lsdException w:name="Table Grid 3" w:semiHidden="1" w:unhideWhenUsed="1"/>
+    <w:lsdException w:name="Table Grid 4" w:semiHidden="1" w:unhideWhenUsed="1"/>
+    <w:lsdException w:name="Table Grid 5" w:semiHidden="1" w:unhideWhenUsed="1"/>
+    <w:lsdException w:name="Table Grid 6" w:semiHidden="1" w:unhideWhenUsed="1"/>
+    <w:lsdException w:name="Table Grid 7" w:semiHidden="1" w:unhideWhenUsed="1"/>
+    <w:lsdException w:name="Table Grid 8" w:semiHidden="1" w:unhideWhenUsed="1"/>
+    <w:lsdException w:name="Table List 1" w:semiHidden="1" w:unhideWhenUsed="1"/>
+    <w:lsdException w:name="Table List 2" w:semiHidden="1" w:unhideWhenUsed="1"/>
+    <w:lsdException w:name="Table List 3" w:semiHidden="1" w:unhideWhenUsed="1"/>
+    <w:lsdException w:name="Table List 4" w:semiHidden="1" w:unhideWhenUsed="1"/>
+    <w:lsdException w:name="Table List 5" w:semiHidden="1" w:unhideWhenUsed="1"/>
+    <w:lsdException w:name="Table List 6" w:semiHidden="1" w:unhideWhenUsed="1"/>
+    <w:lsdException w:name="Table List 7" w:semiHidden="1" w:unhideWhenUsed="1"/>
+    <w:lsdException w:name="Table List 8" w:semiHidden="1" w:unhideWhenUsed="1"/>
+    <w:lsdException w:name="Table 3D effects 1" w:semiHidden="1" w:unhideWhenUsed="1"/>
+    <w:lsdException w:name="Table 3D effects 2" w:semiHidden="1" w:unhideWhenUsed="1"/>
+    <w:lsdException w:name="Table 3D effects 3" w:semiHidden="1" w:unhideWhenUsed="1"/>
+    <w:lsdException w:name="Table Contemporary" w:semiHidden="1" w:unhideWhenUsed="1"/>
+    <w:lsdException w:name="Table Elegant" w:semiHidden="1" w:unhideWhenUsed="1"/>
+    <w:lsdException w:name="Table Professional" w:semiHidden="1" w:unhideWhenUsed="1"/>
+    <w:lsdException w:name="Table Subtle 1" w:semiHidden="1" w:unhideWhenUsed="1"/>
+    <w:lsdException w:name="Table Subtle 2" w:semiHidden="1" w:unhideWhenUsed="1"/>
+    <w:lsdException w:name="Table Web 1" w:semiHidden="1" w:unhideWhenUsed="1"/>
+    <w:lsdException w:name="Table Web 2" w:semiHidden="1" w:unhideWhenUsed="1"/>
+    <w:lsdException w:name="Table Web 3" w:semiHidden="1" w:unhideWhenUsed="1"/>
+    <w:lsdException w:name="Balloon Text" w:semiHidden="1" w:unhideWhenUsed="1"/>
+    <w:lsdException w:name="Table Grid" w:semiHidden="1" w:uiPriority="59" w:unhideWhenUsed="1"/>
+    <w:lsdException w:name="Table Theme" w:semiHidden="1" w:unhideWhenUsed="1"/>
+    <w:lsdException w:name="Placeholder Text" w:semiHidden="1"/>
+    <w:lsdException w:name="No Spacing" w:uiPriority="1" w:qFormat="1"/>
+    <w:lsdException w:name="Light Shading" w:uiPriority="60"/>
+    <w:lsdException w:name="Light List" w:uiPriority="61"/>
+    <w:lsdException w:name="Light Grid" w:uiPriority="62"/>
+    <w:lsdException w:name="Medium Shading 1" w:uiPriority="63"/>
+    <w:lsdException w:name="Medium Shading 2" w:uiPriority="64"/>
+    <w:lsdException w:name="Medium List 1" w:uiPriority="65"/>
+    <w:lsdException w:name="Medium List 2" w:uiPriority="66"/>
+    <w:lsdException w:name="Medium Grid 1" w:uiPriority="67"/>
+    <w:lsdException w:name="Medium Grid 2" w:uiPriority="68"/>
+    <w:lsdException w:name="Medium Grid 3" w:uiPriority="69"/>
+    <w:lsdException w:name="Dark List" w:uiPriority="70"/>
+    <w:lsdException w:name="Colorful Shading" w:uiPriority="71"/>
+    <w:lsdException w:name="Colorful List" w:uiPriority="72"/>
+    <w:lsdException w:name="Colorful Grid" w:uiPriority="73"/>
+    <w:lsdException w:name="Light Shading Accent 1" w:uiPriority="60"/>
+    <w:lsdException w:name="Light List Accent 1" w:uiPriority="61"/>
+    <w:lsdException w:name="Light Grid Accent 1" w:uiPriority="62"/>
+    <w:lsdException w:name="Medium Shading 1 Accent 1" w:uiPriority="63"/>
+    <w:lsdException w:name="Medium Shading 2 Accent 1" w:uiPriority="64"/>
+    <w:lsdException w:name="Medium List 1 Accent 1" w:uiPriority="65"/>
+    <w:lsdException w:name="Revision" w:semiHidden="1"/>
+    <w:lsdException w:name="List Paragraph" w:uiPriority="34" w:qFormat="1"/>
+    <w:lsdException w:name="Quote" w:uiPriority="29" w:qFormat="1"/>
+    <w:lsdException w:name="Intense Quote" w:uiPriority="30" w:qFormat="1"/>
+    <w:lsdException w:name="Medium List 2 Accent 1" w:uiPriority="66"/>
+    <w:lsdException w:name="Medium Grid 1 Accent 1" w:uiPriority="67"/>
+    <w:lsdException w:name="Medium Grid 2 Accent 1" w:uiPriority="68"/>
+    <w:lsdException w:name="Medium Grid 3 Accent 1" w:uiPriority="69"/>
+    <w:lsdException w:name="Dark List Accent 1" w:uiPriority="70"/>
+    <w:lsdException w:name="Colorful Shading Accent 1" w:uiPriority="71"/>
+    <w:lsdException w:name="Colorful List Accent 1" w:uiPriority="72"/>
+    <w:lsdException w:name="Colorful Grid Accent 1" w:uiPriority="73"/>
+    <w:lsdException w:name="Light Shading Accent 2" w:uiPriority="60"/>
+    <w:lsdException w:name="Light List Accent 2" w:uiPriority="61"/>
+    <w:lsdException w:name="Light Grid Accent 2" w:uiPriority="62"/>
+    <w:lsdException w:name="Medium Shading 1 Accent 2" w:uiPriority="63"/>
+    <w:lsdException w:name="Medium Shading 2 Accent 2" w:uiPriority="64"/>
+    <w:lsdException w:name="Medium List 1 Accent 2" w:uiPriority="65"/>
+    <w:lsdException w:name="Medium List 2 Accent 2" w:uiPriority="66"/>
+    <w:lsdException w:name="Medium Grid 1 Accent 2" w:uiPriority="67"/>
+    <w:lsdException w:name="Medium Grid 2 Accent 2" w:uiPriority="68"/>
+    <w:lsdException w:name="Medium Grid 3 Accent 2" w:uiPriority="69"/>
+    <w:lsdException w:name="Dark List Accent 2" w:uiPriority="70"/>
+    <w:lsdException w:name="Colorful Shading Accent 2" w:uiPriority="71"/>
+    <w:lsdException w:name="Colorful List Accent 2" w:uiPriority="72"/>
+    <w:lsdException w:name="Colorful Grid Accent 2" w:uiPriority="73"/>
+    <w:lsdException w:name="Light Shading Accent 3" w:uiPriority="60"/>
+    <w:lsdException w:name="Light List Accent 3" w:uiPriority="61"/>
+    <w:lsdException w:name="Light Grid Accent 3" w:uiPriority="62"/>
+    <w:lsdException w:name="Medium Shading 1 Accent 3" w:uiPriority="63"/>
+    <w:lsdException w:name="Medium Shading 2 Accent 3" w:uiPriority="64"/>
+    <w:lsdException w:name="Medium List 1 Accent 3" w:uiPriority="65"/>
+    <w:lsdException w:name="Medium List 2 Accent 3" w:uiPriority="66"/>
+    <w:lsdException w:name="Medium Grid 1 Accent 3" w:uiPriority="67"/>
+    <w:lsdException w:name="Medium Grid 2 Accent 3" w:uiPriority="68"/>
+    <w:lsdException w:name="Medium Grid 3 Accent 3" w:uiPriority="69"/>
+    <w:lsdException w:name="Dark List Accent 3" w:uiPriority="70"/>
+    <w:lsdException w:name="Colorful Shading Accent 3" w:uiPriority="71"/>
+    <w:lsdException w:name="Colorful List Accent 3" w:uiPriority="72"/>
+    <w:lsdException w:name="Colorful Grid Accent 3" w:uiPriority="73"/>
+    <w:lsdException w:name="Light Shading Accent 4" w:uiPriority="60"/>
+    <w:lsdException w:name="Light List Accent 4" w:uiPriority="61"/>
+    <w:lsdException w:name="Light Grid Accent 4" w:uiPriority="62"/>
+    <w:lsdException w:name="Medium Shading 1 Accent 4" w:uiPriority="63"/>
+    <w:lsdException w:name="Medium Shading 2 Accent 4" w:uiPriority="64"/>
+    <w:lsdException w:name="Medium List 1 Accent 4" w:uiPriority="65"/>
+    <w:lsdException w:name="Medium List 2 Accent 4" w:uiPriority="66"/>
+    <w:lsdException w:name="Medium Grid 1 Accent 4" w:uiPriority="67"/>
+    <w:lsdException w:name="Medium Grid 2 Accent 4" w:uiPriority="68"/>
+    <w:lsdException w:name="Medium Grid 3 Accent 4" w:uiPriority="69"/>
+    <w:lsdException w:name="Dark List Accent 4" w:uiPriority="70"/>
+    <w:lsdException w:name="Colorful Shading Accent 4" w:uiPriority="71"/>
+    <w:lsdException w:name="Colorful List Accent 4" w:uiPriority="72"/>
+    <w:lsdException w:name="Colorful Grid Accent 4" w:uiPriority="73"/>
+    <w:lsdException w:name="Light Shading Accent 5" w:uiPriority="60"/>
+    <w:lsdException w:name="Light List Accent 5" w:uiPriority="61"/>
+    <w:lsdException w:name="Light Grid Accent 5" w:uiPriority="62"/>
+    <w:lsdException w:name="Medium Shading 1 Accent 5" w:uiPriority="63"/>
+    <w:lsdException w:name="Medium Shading 2 Accent 5" w:uiPriority="64"/>
+    <w:lsdException w:name="Medium List 1 Accent 5" w:uiPriority="65"/>
+    <w:lsdException w:name="Medium List 2 Accent 5" w:uiPriority="66"/>
+    <w:lsdException w:name="Medium Grid 1 Accent 5" w:uiPriority="67"/>
+    <w:lsdException w:name="Medium Grid 2 Accent 5" w:uiPriority="68"/>
+    <w:lsdException w:name="Medium Grid 3 Accent 5" w:uiPriority="69"/>
+    <w:lsdException w:name="Dark List Accent 5" w:uiPriority="70"/>
+    <w:lsdException w:name="Colorful Shading Accent 5" w:uiPriority="71"/>
+    <w:lsdException w:name="Colorful List Accent 5" w:uiPriority="72"/>
+    <w:lsdException w:name="Colorful Grid Accent 5" w:uiPriority="73"/>
+    <w:lsdException w:name="Light Shading Accent 6" w:uiPriority="60"/>
+    <w:lsdException w:name="Light List Accent 6" w:uiPriority="61"/>
+    <w:lsdException w:name="Light Grid Accent 6" w:uiPriority="62"/>
+    <w:lsdException w:name="Medium Shading 1 Accent 6" w:uiPriority="63"/>
+    <w:lsdException w:name="Medium Shading 2 Accent 6" w:uiPriority="64"/>
+    <w:lsdException w:name="Medium List 1 Accent 6" w:uiPriority="65"/>
+    <w:lsdException w:name="Medium List 2 Accent 6" w:uiPriority="66"/>
+    <w:lsdException w:name="Medium Grid 1 Accent 6" w:uiPriority="67"/>
+    <w:lsdException w:name="Medium Grid 2 Accent 6" w:uiPriority="68"/>
+    <w:lsdException w:name="Medium Grid 3 Accent 6" w:uiPriority="69"/>
+    <w:lsdException w:name="Dark List Accent 6" w:uiPriority="70"/>
+    <w:lsdException w:name="Colorful Shading Accent 6" w:uiPriority="71"/>
+    <w:lsdException w:name="Colorful List Accent 6" w:uiPriority="72"/>
+    <w:lsdException w:name="Colorful Grid Accent 6" w:uiPriority="73"/>
+    <w:lsdException w:name="Subtle Emphasis" w:uiPriority="19" w:qFormat="1"/>
+    <w:lsdException w:name="Intense Emphasis" w:uiPriority="21" w:qFormat="1"/>
+    <w:lsdException w:name="Subtle Reference" w:uiPriority="31" w:qFormat="1"/>
+    <w:lsdException w:name="Intense Reference" w:uiPriority="32" w:qFormat="1"/>
+    <w:lsdException w:name="Book Title" w:uiPriority="33" w:qFormat="1"/>
+    <w:lsdException w:name="Bibliography" w:semiHidden="1" w:uiPriority="37" w:unhideWhenUsed="1"/>
+    <w:lsdException w:name="TOC Heading" w:semiHidden="1" w:uiPriority="39" w:unhideWhenUsed="1" w:qFormat="1"/>
+    <w:lsdException w:name="Plain Table 1" w:uiPriority="41"/>
+    <w:lsdException w:name="Plain Table 2" w:uiPriority="42"/>
+    <w:lsdException w:name="Plain Table 3" w:uiPriority="43"/>
+    <w:lsdException w:name="Plain Table 4" w:uiPriority="44"/>
+    <w:lsdException w:name="Plain Table 5" w:uiPriority="45"/>
+    <w:lsdException w:name="Grid Table Light" w:uiPriority="40"/>
+    <w:lsdException w:name="Grid Table 1 Light" w:uiPriority="46"/>
+    <w:lsdException w:name="Grid Table 2" w:uiPriority="47"/>
+    <w:lsdException w:name="Grid Table 3" w:uiPriority="48"/>
+    <w:lsdException w:name="Grid Table 4" w:uiPriority="49"/>
+    <w:lsdException w:name="Grid Table 5 Dark" w:uiPriority="50"/>
+    <w:lsdException w:name="Grid Table 6 Colorful" w:uiPriority="51"/>
+    <w:lsdException w:name="Grid Table 7 Colorful" w:uiPriority="52"/>
+    <w:lsdException w:name="Grid Table 1 Light Accent 1" w:uiPriority="46"/>
+    <w:lsdException w:name="Grid Table 2 Accent 1" w:uiPriority="47"/>
+    <w:lsdException w:name="Grid Table 3 Accent 1" w:uiPriority="48"/>
+    <w:lsdException w:name="Grid Table 4 Accent 1" w:uiPriority="49"/>
+    <w:lsdException w:name="Grid Table 5 Dark Accent 1" w:uiPriority="50"/>
+    <w:lsdException w:name="Grid Table 6 Colorful Accent 1" w:uiPriority="51"/>
+    <w:lsdException w:name="Grid Table 7 Colorful Accent 1" w:uiPriority="52"/>
+    <w:lsdException w:name="Grid Table 1 Light Accent 2" w:uiPriority="46"/>
+    <w:lsdException w:name="Grid Table 2 Accent 2" w:uiPriority="47"/>
+    <w:lsdException w:name="Grid Table 3 Accent 2" w:uiPriority="48"/>
+    <w:lsdException w:name="Grid Table 4 Accent 2" w:uiPriority="49"/>
+    <w:lsdException w:name="Grid Table 5 Dark Accent 2" w:uiPriority="50"/>
+    <w:lsdException w:name="Grid Table 6 Colorful Accent 2" w:uiPriority="51"/>
+    <w:lsdException w:name="Grid Table 7 Colorful Accent 2" w:uiPriority="52"/>
+    <w:lsdException w:name="Grid Table 1 Light Accent 3" w:uiPriority="46"/>
+    <w:lsdException w:name="Grid Table 2 Accent 3" w:uiPriority="47"/>
+    <w:lsdException w:name="Grid Table 3 Accent 3" w:uiPriority="48"/>
+    <w:lsdException w:name="Grid Table 4 Accent 3" w:uiPriority="49"/>
+    <w:lsdException w:name="Grid Table 5 Dark Accent 3" w:uiPriority="50"/>
+    <w:lsdException w:name="Grid Table 6 Colorful Accent 3" w:uiPriority="51"/>
+    <w:lsdException w:name="Grid Table 7 Colorful Accent 3" w:uiPriority="52"/>
+    <w:lsdException w:name="Grid Table 1 Light Accent 4" w:uiPriority="46"/>
+    <w:lsdException w:name="Grid Table 2 Accent 4" w:uiPriority="47"/>
+    <w:lsdException w:name="Grid Table 3 Accent 4" w:uiPriority="48"/>
+    <w:lsdException w:name="Grid Table 4 Accent 4" w:uiPriority="49"/>
+    <w:lsdException w:name="Grid Table 5 Dark Accent 4" w:uiPriority="50"/>
+    <w:lsdException w:name="Grid Table 6 Colorful Accent 4" w:uiPriority="51"/>
+    <w:lsdException w:name="Grid Table 7 Colorful Accent 4" w:uiPriority="52"/>
+    <w:lsdException w:name="Grid Table 1 Light Accent 5" w:uiPriority="46"/>
+    <w:lsdException w:name="Grid Table 2 Accent 5" w:uiPriority="47"/>
+    <w:lsdException w:name="Grid Table 3 Accent 5" w:uiPriority="48"/>
+    <w:lsdException w:name="Grid Table 4 Accent 5" w:uiPriority="49"/>
+    <w:lsdException w:name="Grid Table 5 Dark Accent 5" w:uiPriority="50"/>
+    <w:lsdException w:name="Grid Table 6 Colorful Accent 5" w:uiPriority="51"/>
+    <w:lsdException w:name="Grid Table 7 Colorful Accent 5" w:uiPriority="52"/>
+    <w:lsdException w:name="Grid Table 1 Light Accent 6" w:uiPriority="46"/>
+    <w:lsdException w:name="Grid Table 2 Accent 6" w:uiPriority="47"/>
+    <w:lsdException w:name="Grid Table 3 Accent 6" w:uiPriority="48"/>
+    <w:lsdException w:name="Grid Table 4 Accent 6" w:uiPriority="49"/>
+    <w:lsdException w:name="Grid Table 5 Dark Accent 6" w:uiPriority="50"/>
+    <w:lsdException w:name="Grid Table 6 Colorful Accent 6" w:uiPriority="51"/>
+    <w:lsdException w:name="Grid Table 7 Colorful Accent 6" w:uiPriority="52"/>
+    <w:lsdException w:name="List Table 1 Light" w:uiPriority="46"/>
+    <w:lsdException w:name="List Table 2" w:uiPriority="47"/>
+    <w:lsdException w:name="List Table 3" w:uiPriority="48"/>
+    <w:lsdException w:name="List Table 4" w:uiPriority="49"/>
+    <w:lsdException w:name="List Table 5 Dark" w:uiPriority="50"/>
+    <w:lsdException w:name="List Table 6 Colorful" w:uiPriority="51"/>
+    <w:lsdException w:name="List Table 7 Colorful" w:uiPriority="52"/>
+    <w:lsdException w:name="List Table 1 Light Accent 1" w:uiPriority="46"/>
+    <w:lsdException w:name="List Table 2 Accent 1" w:uiPriority="47"/>
+    <w:lsdException w:name="List Table 3 Accent 1" w:uiPriority="48"/>
+    <w:lsdException w:name="List Table 4 Accent 1" w:uiPriority="49"/>
+    <w:lsdException w:name="List Table 5 Dark Accent 1" w:uiPriority="50"/>
+    <w:lsdException w:name="List Table 6 Colorful Accent 1" w:uiPriority="51"/>
+    <w:lsdException w:name="List Table 7 Colorful Accent 1" w:uiPriority="52"/>
+    <w:lsdException w:name="List Table 1 Light Accent 2" w:uiPriority="46"/>
+    <w:lsdException w:name="List Table 2 Accent 2" w:uiPriority="47"/>
+    <w:lsdException w:name="List Table 3 Accent 2" w:uiPriority="48"/>
+    <w:lsdException w:name="List Table 4 Accent 2" w:uiPriority="49"/>
+    <w:lsdException w:name="List Table 5 Dark Accent 2" w:uiPriority="50"/>
+    <w:lsdException w:name="List Table 6 Colorful Accent 2" w:uiPriority="51"/>
+    <w:lsdException w:name="List Table 7 Colorful Accent 2" w:uiPriority="52"/>
+    <w:lsdException w:name="List Table 1 Light Accent 3" w:uiPriority="46"/>
+    <w:lsdException w:name="List Table 2 Accent 3" w:uiPriority="47"/>
+    <w:lsdException w:name="List Table 3 Accent 3" w:uiPriority="48"/>
+    <w:lsdException w:name="List Table 4 Accent 3" w:uiPriority="49"/>
+    <w:lsdException w:name="List Table 5 Dark Accent 3" w:uiPriority="50"/>
+    <w:lsdException w:name="List Table 6 Colorful Accent 3" w:uiPriority="51"/>
+    <w:lsdException w:name="List Table 7 Colorful Accent 3" w:uiPriority="52"/>
+    <w:lsdException w:name="List Table 1 Light Accent 4" w:uiPriority="46"/>
+    <w:lsdException w:name="List Table 2 Accent 4" w:uiPriority="47"/>
+    <w:lsdException w:name="List Table 3 Accent 4" w:uiPriority="48"/>
+    <w:lsdException w:name="List Table 4 Accent 4" w:uiPriority="49"/>
+    <w:lsdException w:name="List Table 5 Dark Accent 4" w:uiPriority="50"/>
+    <w:lsdException w:name="List Table 6 Colorful Accent 4" w:uiPriority="51"/>
+    <w:lsdException w:name="List Table 7 Colorful Accent 4" w:uiPriority="52"/>
+    <w:lsdException w:name="List Table 1 Light Accent 5" w:uiPriority="46"/>
+    <w:lsdException w:name="List Table 2 Accent 5" w:uiPriority="47"/>
+    <w:lsdException w:name="List Table 3 Accent 5" w:uiPriority="48"/>
+    <w:lsdException w:name="List Table 4 Accent 5" w:uiPriority="49"/>
+    <w:lsdException w:name="List Table 5 Dark Accent 5" w:uiPriority="50"/>
+    <w:lsdException w:name="List Table 6 Colorful Accent 5" w:uiPriority="51"/>
+    <w:lsdException w:name="List Table 7 Colorful Accent 5" w:uiPriority="52"/>
+    <w:lsdException w:name="List Table 1 Light Accent 6" w:uiPriority="46"/>
+    <w:lsdException w:name="List Table 2 Accent 6" w:uiPriority="47"/>
+    <w:lsdException w:name="List Table 3 Accent 6" w:uiPriority="48"/>
+    <w:lsdException w:name="List Table 4 Accent 6" w:uiPriority="49"/>
+    <w:lsdException w:name="List Table 5 Dark Accent 6" w:uiPriority="50"/>
+    <w:lsdException w:name="List Table 6 Colorful Accent 6" w:uiPriority="51"/>
+    <w:lsdException w:name="List Table 7 Colorful Accent 6" w:uiPriority="52"/>
+    <w:lsdException w:name="Mention" w:semiHidden="1" w:unhideWhenUsed="1"/>
+    <w:lsdException w:name="Smart Hyperlink" w:semiHidden="1" w:unhideWhenUsed="1"/>
+    <w:lsdException w:name="Hashtag" w:semiHidden="1" w:unhideWhenUsed="1"/>
+    <w:lsdException w:name="Unresolved Mention" w:semiHidden="1" w:unhideWhenUsed="1"/>
   </w:latentStyles>
   <w:style w:type="paragraph" w:default="1" w:styleId="Normal">
     <w:name w:val="Normal"/>
@@ -3222,7 +3495,6 @@
     <w:uiPriority w:val="99"/>
     <w:semiHidden/>
     <w:unhideWhenUsed/>
-    <w:qFormat/>
     <w:tblPr>
       <w:tblInd w:w="0" w:type="dxa"/>
       <w:tblCellMar>
@@ -3559,196 +3831,6 @@
 </w:styles>
 </file>
 
-<file path=word/stylesWithEffects.xml><?xml version="1.0" encoding="utf-8"?>
-<w:styles xmlns:wpc="http://schemas.microsoft.com/office/word/2010/wordprocessingCanvas" xmlns:mc="http://schemas.openxmlformats.org/markup-compatibility/2006" xmlns:o="urn:schemas-microsoft-com:office:office" xmlns:r="http://schemas.openxmlformats.org/officeDocument/2006/relationships" xmlns:m="http://schemas.openxmlformats.org/officeDocument/2006/math" xmlns:v="urn:schemas-microsoft-com:vml" xmlns:wp14="http://schemas.microsoft.com/office/word/2010/wordprocessingDrawing" xmlns:wp="http://schemas.openxmlformats.org/drawingml/2006/wordprocessingDrawing" xmlns:w10="urn:schemas-microsoft-com:office:word" xmlns:w="http://schemas.openxmlformats.org/wordprocessingml/2006/main" xmlns:w14="http://schemas.microsoft.com/office/word/2010/wordml" xmlns:wpg="http://schemas.microsoft.com/office/word/2010/wordprocessingGroup" xmlns:wpi="http://schemas.microsoft.com/office/word/2010/wordprocessingInk" xmlns:wne="http://schemas.microsoft.com/office/word/2006/wordml" xmlns:wps="http://schemas.microsoft.com/office/word/2010/wordprocessingShape" mc:Ignorable="w14 wp14">
-  <w:docDefaults>
-    <w:rPrDefault>
-      <w:rPr>
-        <w:rFonts w:asciiTheme="minorHAnsi" w:eastAsiaTheme="minorEastAsia" w:hAnsiTheme="minorHAnsi" w:cstheme="minorBidi"/>
-        <w:sz w:val="22"/>
-        <w:szCs w:val="22"/>
-        <w:lang w:val="en-US" w:eastAsia="en-US" w:bidi="ar-SA"/>
-      </w:rPr>
-    </w:rPrDefault>
-    <w:pPrDefault>
-      <w:pPr>
-        <w:spacing w:after="200" w:line="276" w:lineRule="auto"/>
-      </w:pPr>
-    </w:pPrDefault>
-  </w:docDefaults>
-  <w:latentStyles w:defLockedState="0" w:defUIPriority="99" w:defSemiHidden="1" w:defUnhideWhenUsed="1" w:defQFormat="0" w:count="267">
-    <w:lsdException w:name="Normal" w:semiHidden="0" w:uiPriority="0" w:unhideWhenUsed="0" w:qFormat="1"/>
-    <w:lsdException w:name="heading 1" w:semiHidden="0" w:uiPriority="9" w:unhideWhenUsed="0" w:qFormat="1"/>
-    <w:lsdException w:name="heading 2" w:uiPriority="9" w:qFormat="1"/>
-    <w:lsdException w:name="heading 3" w:uiPriority="9" w:qFormat="1"/>
-    <w:lsdException w:name="heading 4" w:uiPriority="9" w:qFormat="1"/>
-    <w:lsdException w:name="heading 5" w:uiPriority="9" w:qFormat="1"/>
-    <w:lsdException w:name="heading 6" w:uiPriority="9" w:qFormat="1"/>
-    <w:lsdException w:name="heading 7" w:uiPriority="9" w:qFormat="1"/>
-    <w:lsdException w:name="heading 8" w:uiPriority="9" w:qFormat="1"/>
-    <w:lsdException w:name="heading 9" w:uiPriority="9" w:qFormat="1"/>
-    <w:lsdException w:name="toc 1" w:uiPriority="39"/>
-    <w:lsdException w:name="toc 2" w:uiPriority="39"/>
-    <w:lsdException w:name="toc 3" w:uiPriority="39"/>
-    <w:lsdException w:name="toc 4" w:uiPriority="39"/>
-    <w:lsdException w:name="toc 5" w:uiPriority="39"/>
-    <w:lsdException w:name="toc 6" w:uiPriority="39"/>
-    <w:lsdException w:name="toc 7" w:uiPriority="39"/>
-    <w:lsdException w:name="toc 8" w:uiPriority="39"/>
-    <w:lsdException w:name="toc 9" w:uiPriority="39"/>
-    <w:lsdException w:name="caption" w:uiPriority="35" w:qFormat="1"/>
-    <w:lsdException w:name="Title" w:semiHidden="0" w:uiPriority="10" w:unhideWhenUsed="0" w:qFormat="1"/>
-    <w:lsdException w:name="Default Paragraph Font" w:uiPriority="1"/>
-    <w:lsdException w:name="Subtitle" w:semiHidden="0" w:uiPriority="11" w:unhideWhenUsed="0" w:qFormat="1"/>
-    <w:lsdException w:name="Strong" w:semiHidden="0" w:uiPriority="22" w:unhideWhenUsed="0" w:qFormat="1"/>
-    <w:lsdException w:name="Emphasis" w:semiHidden="0" w:uiPriority="20" w:unhideWhenUsed="0" w:qFormat="1"/>
-    <w:lsdException w:name="Table Grid" w:semiHidden="0" w:uiPriority="59" w:unhideWhenUsed="0"/>
-    <w:lsdException w:name="Placeholder Text" w:unhideWhenUsed="0"/>
-    <w:lsdException w:name="No Spacing" w:semiHidden="0" w:uiPriority="1" w:unhideWhenUsed="0" w:qFormat="1"/>
-    <w:lsdException w:name="Light Shading" w:semiHidden="0" w:uiPriority="60" w:unhideWhenUsed="0"/>
-    <w:lsdException w:name="Light List" w:semiHidden="0" w:uiPriority="61" w:unhideWhenUsed="0"/>
-    <w:lsdException w:name="Light Grid" w:semiHidden="0" w:uiPriority="62" w:unhideWhenUsed="0"/>
-    <w:lsdException w:name="Medium Shading 1" w:semiHidden="0" w:uiPriority="63" w:unhideWhenUsed="0"/>
-    <w:lsdException w:name="Medium Shading 2" w:semiHidden="0" w:uiPriority="64" w:unhideWhenUsed="0"/>
-    <w:lsdException w:name="Medium List 1" w:semiHidden="0" w:uiPriority="65" w:unhideWhenUsed="0"/>
-    <w:lsdException w:name="Medium List 2" w:semiHidden="0" w:uiPriority="66" w:unhideWhenUsed="0"/>
-    <w:lsdException w:name="Medium Grid 1" w:semiHidden="0" w:uiPriority="67" w:unhideWhenUsed="0"/>
-    <w:lsdException w:name="Medium Grid 2" w:semiHidden="0" w:uiPriority="68" w:unhideWhenUsed="0"/>
-    <w:lsdException w:name="Medium Grid 3" w:semiHidden="0" w:uiPriority="69" w:unhideWhenUsed="0"/>
-    <w:lsdException w:name="Dark List" w:semiHidden="0" w:uiPriority="70" w:unhideWhenUsed="0"/>
-    <w:lsdException w:name="Colorful Shading" w:semiHidden="0" w:uiPriority="71" w:unhideWhenUsed="0"/>
-    <w:lsdException w:name="Colorful List" w:semiHidden="0" w:uiPriority="72" w:unhideWhenUsed="0"/>
-    <w:lsdException w:name="Colorful Grid" w:semiHidden="0" w:uiPriority="73" w:unhideWhenUsed="0"/>
-    <w:lsdException w:name="Light Shading Accent 1" w:semiHidden="0" w:uiPriority="60" w:unhideWhenUsed="0"/>
-    <w:lsdException w:name="Light List Accent 1" w:semiHidden="0" w:uiPriority="61" w:unhideWhenUsed="0"/>
-    <w:lsdException w:name="Light Grid Accent 1" w:semiHidden="0" w:uiPriority="62" w:unhideWhenUsed="0"/>
-    <w:lsdException w:name="Medium Shading 1 Accent 1" w:semiHidden="0" w:uiPriority="63" w:unhideWhenUsed="0"/>
-    <w:lsdException w:name="Medium Shading 2 Accent 1" w:semiHidden="0" w:uiPriority="64" w:unhideWhenUsed="0"/>
-    <w:lsdException w:name="Medium List 1 Accent 1" w:semiHidden="0" w:uiPriority="65" w:unhideWhenUsed="0"/>
-    <w:lsdException w:name="Revision" w:unhideWhenUsed="0"/>
-    <w:lsdException w:name="List Paragraph" w:semiHidden="0" w:uiPriority="34" w:unhideWhenUsed="0" w:qFormat="1"/>
-    <w:lsdException w:name="Quote" w:semiHidden="0" w:uiPriority="29" w:unhideWhenUsed="0" w:qFormat="1"/>
-    <w:lsdException w:name="Intense Quote" w:semiHidden="0" w:uiPriority="30" w:unhideWhenUsed="0" w:qFormat="1"/>
-    <w:lsdException w:name="Medium List 2 Accent 1" w:semiHidden="0" w:uiPriority="66" w:unhideWhenUsed="0"/>
-    <w:lsdException w:name="Medium Grid 1 Accent 1" w:semiHidden="0" w:uiPriority="67" w:unhideWhenUsed="0"/>
-    <w:lsdException w:name="Medium Grid 2 Accent 1" w:semiHidden="0" w:uiPriority="68" w:unhideWhenUsed="0"/>
-    <w:lsdException w:name="Medium Grid 3 Accent 1" w:semiHidden="0" w:uiPriority="69" w:unhideWhenUsed="0"/>
-    <w:lsdException w:name="Dark List Accent 1" w:semiHidden="0" w:uiPriority="70" w:unhideWhenUsed="0"/>
-    <w:lsdException w:name="Colorful Shading Accent 1" w:semiHidden="0" w:uiPriority="71" w:unhideWhenUsed="0"/>
-    <w:lsdException w:name="Colorful List Accent 1" w:semiHidden="0" w:uiPriority="72" w:unhideWhenUsed="0"/>
-    <w:lsdException w:name="Colorful Grid Accent 1" w:semiHidden="0" w:uiPriority="73" w:unhideWhenUsed="0"/>
-    <w:lsdException w:name="Light Shading Accent 2" w:semiHidden="0" w:uiPriority="60" w:unhideWhenUsed="0"/>
-    <w:lsdException w:name="Light List Accent 2" w:semiHidden="0" w:uiPriority="61" w:unhideWhenUsed="0"/>
-    <w:lsdException w:name="Light Grid Accent 2" w:semiHidden="0" w:uiPriority="62" w:unhideWhenUsed="0"/>
-    <w:lsdException w:name="Medium Shading 1 Accent 2" w:semiHidden="0" w:uiPriority="63" w:unhideWhenUsed="0"/>
-    <w:lsdException w:name="Medium Shading 2 Accent 2" w:semiHidden="0" w:uiPriority="64" w:unhideWhenUsed="0"/>
-    <w:lsdException w:name="Medium List 1 Accent 2" w:semiHidden="0" w:uiPriority="65" w:unhideWhenUsed="0"/>
-    <w:lsdException w:name="Medium List 2 Accent 2" w:semiHidden="0" w:uiPriority="66" w:unhideWhenUsed="0"/>
-    <w:lsdException w:name="Medium Grid 1 Accent 2" w:semiHidden="0" w:uiPriority="67" w:unhideWhenUsed="0"/>
-    <w:lsdException w:name="Medium Grid 2 Accent 2" w:semiHidden="0" w:uiPriority="68" w:unhideWhenUsed="0"/>
-    <w:lsdException w:name="Medium Grid 3 Accent 2" w:semiHidden="0" w:uiPriority="69" w:unhideWhenUsed="0"/>
-    <w:lsdException w:name="Dark List Accent 2" w:semiHidden="0" w:uiPriority="70" w:unhideWhenUsed="0"/>
-    <w:lsdException w:name="Colorful Shading Accent 2" w:semiHidden="0" w:uiPriority="71" w:unhideWhenUsed="0"/>
-    <w:lsdException w:name="Colorful List Accent 2" w:semiHidden="0" w:uiPriority="72" w:unhideWhenUsed="0"/>
-    <w:lsdException w:name="Colorful Grid Accent 2" w:semiHidden="0" w:uiPriority="73" w:unhideWhenUsed="0"/>
-    <w:lsdException w:name="Light Shading Accent 3" w:semiHidden="0" w:uiPriority="60" w:unhideWhenUsed="0"/>
-    <w:lsdException w:name="Light List Accent 3" w:semiHidden="0" w:uiPriority="61" w:unhideWhenUsed="0"/>
-    <w:lsdException w:name="Light Grid Accent 3" w:semiHidden="0" w:uiPriority="62" w:unhideWhenUsed="0"/>
-    <w:lsdException w:name="Medium Shading 1 Accent 3" w:semiHidden="0" w:uiPriority="63" w:unhideWhenUsed="0"/>
-    <w:lsdException w:name="Medium Shading 2 Accent 3" w:semiHidden="0" w:uiPriority="64" w:unhideWhenUsed="0"/>
-    <w:lsdException w:name="Medium List 1 Accent 3" w:semiHidden="0" w:uiPriority="65" w:unhideWhenUsed="0"/>
-    <w:lsdException w:name="Medium List 2 Accent 3" w:semiHidden="0" w:uiPriority="66" w:unhideWhenUsed="0"/>
-    <w:lsdException w:name="Medium Grid 1 Accent 3" w:semiHidden="0" w:uiPriority="67" w:unhideWhenUsed="0"/>
-    <w:lsdException w:name="Medium Grid 2 Accent 3" w:semiHidden="0" w:uiPriority="68" w:unhideWhenUsed="0"/>
-    <w:lsdException w:name="Medium Grid 3 Accent 3" w:semiHidden="0" w:uiPriority="69" w:unhideWhenUsed="0"/>
-    <w:lsdException w:name="Dark List Accent 3" w:semiHidden="0" w:uiPriority="70" w:unhideWhenUsed="0"/>
-    <w:lsdException w:name="Colorful Shading Accent 3" w:semiHidden="0" w:uiPriority="71" w:unhideWhenUsed="0"/>
-    <w:lsdException w:name="Colorful List Accent 3" w:semiHidden="0" w:uiPriority="72" w:unhideWhenUsed="0"/>
-    <w:lsdException w:name="Colorful Grid Accent 3" w:semiHidden="0" w:uiPriority="73" w:unhideWhenUsed="0"/>
-    <w:lsdException w:name="Light Shading Accent 4" w:semiHidden="0" w:uiPriority="60" w:unhideWhenUsed="0"/>
-    <w:lsdException w:name="Light List Accent 4" w:semiHidden="0" w:uiPriority="61" w:unhideWhenUsed="0"/>
-    <w:lsdException w:name="Light Grid Accent 4" w:semiHidden="0" w:uiPriority="62" w:unhideWhenUsed="0"/>
-    <w:lsdException w:name="Medium Shading 1 Accent 4" w:semiHidden="0" w:uiPriority="63" w:unhideWhenUsed="0"/>
-    <w:lsdException w:name="Medium Shading 2 Accent 4" w:semiHidden="0" w:uiPriority="64" w:unhideWhenUsed="0"/>
-    <w:lsdException w:name="Medium List 1 Accent 4" w:semiHidden="0" w:uiPriority="65" w:unhideWhenUsed="0"/>
-    <w:lsdException w:name="Medium List 2 Accent 4" w:semiHidden="0" w:uiPriority="66" w:unhideWhenUsed="0"/>
-    <w:lsdException w:name="Medium Grid 1 Accent 4" w:semiHidden="0" w:uiPriority="67" w:unhideWhenUsed="0"/>
-    <w:lsdException w:name="Medium Grid 2 Accent 4" w:semiHidden="0" w:uiPriority="68" w:unhideWhenUsed="0"/>
-    <w:lsdException w:name="Medium Grid 3 Accent 4" w:semiHidden="0" w:uiPriority="69" w:unhideWhenUsed="0"/>
-    <w:lsdException w:name="Dark List Accent 4" w:semiHidden="0" w:uiPriority="70" w:unhideWhenUsed="0"/>
-    <w:lsdException w:name="Colorful Shading Accent 4" w:semiHidden="0" w:uiPriority="71" w:unhideWhenUsed="0"/>
-    <w:lsdException w:name="Colorful List Accent 4" w:semiHidden="0" w:uiPriority="72" w:unhideWhenUsed="0"/>
-    <w:lsdException w:name="Colorful Grid Accent 4" w:semiHidden="0" w:uiPriority="73" w:unhideWhenUsed="0"/>
-    <w:lsdException w:name="Light Shading Accent 5" w:semiHidden="0" w:uiPriority="60" w:unhideWhenUsed="0"/>
-    <w:lsdException w:name="Light List Accent 5" w:semiHidden="0" w:uiPriority="61" w:unhideWhenUsed="0"/>
-    <w:lsdException w:name="Light Grid Accent 5" w:semiHidden="0" w:uiPriority="62" w:unhideWhenUsed="0"/>
-    <w:lsdException w:name="Medium Shading 1 Accent 5" w:semiHidden="0" w:uiPriority="63" w:unhideWhenUsed="0"/>
-    <w:lsdException w:name="Medium Shading 2 Accent 5" w:semiHidden="0" w:uiPriority="64" w:unhideWhenUsed="0"/>
-    <w:lsdException w:name="Medium List 1 Accent 5" w:semiHidden="0" w:uiPriority="65" w:unhideWhenUsed="0"/>
-    <w:lsdException w:name="Medium List 2 Accent 5" w:semiHidden="0" w:uiPriority="66" w:unhideWhenUsed="0"/>
-    <w:lsdException w:name="Medium Grid 1 Accent 5" w:semiHidden="0" w:uiPriority="67" w:unhideWhenUsed="0"/>
-    <w:lsdException w:name="Medium Grid 2 Accent 5" w:semiHidden="0" w:uiPriority="68" w:unhideWhenUsed="0"/>
-    <w:lsdException w:name="Medium Grid 3 Accent 5" w:semiHidden="0" w:uiPriority="69" w:unhideWhenUsed="0"/>
-    <w:lsdException w:name="Dark List Accent 5" w:semiHidden="0" w:uiPriority="70" w:unhideWhenUsed="0"/>
-    <w:lsdException w:name="Colorful Shading Accent 5" w:semiHidden="0" w:uiPriority="71" w:unhideWhenUsed="0"/>
-    <w:lsdException w:name="Colorful List Accent 5" w:semiHidden="0" w:uiPriority="72" w:unhideWhenUsed="0"/>
-    <w:lsdException w:name="Colorful Grid Accent 5" w:semiHidden="0" w:uiPriority="73" w:unhideWhenUsed="0"/>
-    <w:lsdException w:name="Light Shading Accent 6" w:semiHidden="0" w:uiPriority="60" w:unhideWhenUsed="0"/>
-    <w:lsdException w:name="Light List Accent 6" w:semiHidden="0" w:uiPriority="61" w:unhideWhenUsed="0"/>
-    <w:lsdException w:name="Light Grid Accent 6" w:semiHidden="0" w:uiPriority="62" w:unhideWhenUsed="0"/>
-    <w:lsdException w:name="Medium Shading 1 Accent 6" w:semiHidden="0" w:uiPriority="63" w:unhideWhenUsed="0"/>
-    <w:lsdException w:name="Medium Shading 2 Accent 6" w:semiHidden="0" w:uiPriority="64" w:unhideWhenUsed="0"/>
-    <w:lsdException w:name="Medium List 1 Accent 6" w:semiHidden="0" w:uiPriority="65" w:unhideWhenUsed="0"/>
-    <w:lsdException w:name="Medium List 2 Accent 6" w:semiHidden="0" w:uiPriority="66" w:unhideWhenUsed="0"/>
-    <w:lsdException w:name="Medium Grid 1 Accent 6" w:semiHidden="0" w:uiPriority="67" w:unhideWhenUsed="0"/>
-    <w:lsdException w:name="Medium Grid 2 Accent 6" w:semiHidden="0" w:uiPriority="68" w:unhideWhenUsed="0"/>
-    <w:lsdException w:name="Medium Grid 3 Accent 6" w:semiHidden="0" w:uiPriority="69" w:unhideWhenUsed="0"/>
-    <w:lsdException w:name="Dark List Accent 6" w:semiHidden="0" w:uiPriority="70" w:unhideWhenUsed="0"/>
-    <w:lsdException w:name="Colorful Shading Accent 6" w:semiHidden="0" w:uiPriority="71" w:unhideWhenUsed="0"/>
-    <w:lsdException w:name="Colorful List Accent 6" w:semiHidden="0" w:uiPriority="72" w:unhideWhenUsed="0"/>
-    <w:lsdException w:name="Colorful Grid Accent 6" w:semiHidden="0" w:uiPriority="73" w:unhideWhenUsed="0"/>
-    <w:lsdException w:name="Subtle Emphasis" w:semiHidden="0" w:uiPriority="19" w:unhideWhenUsed="0" w:qFormat="1"/>
-    <w:lsdException w:name="Intense Emphasis" w:semiHidden="0" w:uiPriority="21" w:unhideWhenUsed="0" w:qFormat="1"/>
-    <w:lsdException w:name="Subtle Reference" w:semiHidden="0" w:uiPriority="31" w:unhideWhenUsed="0" w:qFormat="1"/>
-    <w:lsdException w:name="Intense Reference" w:semiHidden="0" w:uiPriority="32" w:unhideWhenUsed="0" w:qFormat="1"/>
-    <w:lsdException w:name="Book Title" w:semiHidden="0" w:uiPriority="33" w:unhideWhenUsed="0" w:qFormat="1"/>
-    <w:lsdException w:name="Bibliography" w:uiPriority="37"/>
-    <w:lsdException w:name="TOC Heading" w:uiPriority="39" w:qFormat="1"/>
-  </w:latentStyles>
-  <w:style w:type="paragraph" w:default="1" w:styleId="Normal">
-    <w:name w:val="Normal"/>
-    <w:qFormat/>
-  </w:style>
-  <w:style w:type="character" w:default="1" w:styleId="DefaultParagraphFont">
-    <w:name w:val="Default Paragraph Font"/>
-    <w:uiPriority w:val="1"/>
-    <w:semiHidden/>
-    <w:unhideWhenUsed/>
-  </w:style>
-  <w:style w:type="table" w:default="1" w:styleId="TableNormal">
-    <w:name w:val="Normal Table"/>
-    <w:uiPriority w:val="99"/>
-    <w:semiHidden/>
-    <w:unhideWhenUsed/>
-    <w:tblPr>
-      <w:tblInd w:w="0" w:type="dxa"/>
-      <w:tblCellMar>
-        <w:top w:w="0" w:type="dxa"/>
-        <w:left w:w="108" w:type="dxa"/>
-        <w:bottom w:w="0" w:type="dxa"/>
-        <w:right w:w="108" w:type="dxa"/>
-      </w:tblCellMar>
-    </w:tblPr>
-  </w:style>
-  <w:style w:type="numbering" w:default="1" w:styleId="NoList">
-    <w:name w:val="No List"/>
-    <w:uiPriority w:val="99"/>
-    <w:semiHidden/>
-    <w:unhideWhenUsed/>
-  </w:style>
-</w:styles>
-</file>
-
 <file path=word/theme/theme1.xml><?xml version="1.0" encoding="utf-8"?>
 <a:theme xmlns:a="http://schemas.openxmlformats.org/drawingml/2006/main" name="Office Theme">
   <a:themeElements>

</xml_diff>

<commit_message>
Created entities and UIs
</commit_message>
<xml_diff>
--- a/Assignment_Analysis_and_Design_Document.docx
+++ b/Assignment_Analysis_and_Design_Document.docx
@@ -11,7 +11,10 @@
         </w:rPr>
       </w:pPr>
       <w:r>
-        <w:t>Ping-pong tournament manager application</w:t>
+        <w:t xml:space="preserve">Ping-pong tournament </w:t>
+      </w:r>
+      <w:r>
+        <w:t>application</w:t>
       </w:r>
     </w:p>
     <w:p>
@@ -22,41 +25,28 @@
           <w:rFonts w:ascii="Times New Roman" w:hAnsi="Times New Roman"/>
         </w:rPr>
       </w:pPr>
-      <w:r>
-        <w:fldChar w:fldCharType="begin"/>
-      </w:r>
-      <w:r>
-        <w:instrText xml:space="preserve"> TITLE  \* MERGEFORMAT </w:instrText>
-      </w:r>
-      <w:r>
-        <w:fldChar w:fldCharType="separate"/>
-      </w:r>
-      <w:bookmarkStart w:id="0" w:name="_Toc254785383"/>
-      <w:bookmarkStart w:id="1" w:name="_Toc254771757"/>
-      <w:bookmarkStart w:id="2" w:name="_Toc254770266"/>
-      <w:bookmarkStart w:id="3" w:name="_Toc254770226"/>
-      <w:bookmarkStart w:id="4" w:name="_Toc222883075"/>
-      <w:bookmarkStart w:id="5" w:name="_Toc222821167"/>
-      <w:bookmarkStart w:id="6" w:name="_Toc222820221"/>
-      <w:r>
-        <w:rPr>
-          <w:rFonts w:ascii="Times New Roman" w:hAnsi="Times New Roman"/>
-        </w:rPr>
-        <w:t>Analysis and Design Document</w:t>
-      </w:r>
-      <w:bookmarkEnd w:id="0"/>
-      <w:bookmarkEnd w:id="1"/>
-      <w:bookmarkEnd w:id="2"/>
-      <w:bookmarkEnd w:id="3"/>
-      <w:bookmarkEnd w:id="4"/>
-      <w:bookmarkEnd w:id="5"/>
-      <w:bookmarkEnd w:id="6"/>
-      <w:r>
-        <w:rPr>
-          <w:rFonts w:ascii="Times New Roman" w:hAnsi="Times New Roman"/>
-        </w:rPr>
-        <w:fldChar w:fldCharType="end"/>
-      </w:r>
+      <w:fldSimple w:instr=" TITLE  \* MERGEFORMAT ">
+        <w:bookmarkStart w:id="0" w:name="_Toc254785383"/>
+        <w:bookmarkStart w:id="1" w:name="_Toc254771757"/>
+        <w:bookmarkStart w:id="2" w:name="_Toc254770266"/>
+        <w:bookmarkStart w:id="3" w:name="_Toc254770226"/>
+        <w:bookmarkStart w:id="4" w:name="_Toc222883075"/>
+        <w:bookmarkStart w:id="5" w:name="_Toc222821167"/>
+        <w:bookmarkStart w:id="6" w:name="_Toc222820221"/>
+        <w:r>
+          <w:rPr>
+            <w:rFonts w:ascii="Times New Roman" w:hAnsi="Times New Roman"/>
+          </w:rPr>
+          <w:t>Analysis and Design Document</w:t>
+        </w:r>
+        <w:bookmarkEnd w:id="0"/>
+        <w:bookmarkEnd w:id="1"/>
+        <w:bookmarkEnd w:id="2"/>
+        <w:bookmarkEnd w:id="3"/>
+        <w:bookmarkEnd w:id="4"/>
+        <w:bookmarkEnd w:id="5"/>
+        <w:bookmarkEnd w:id="6"/>
+      </w:fldSimple>
     </w:p>
     <w:p>
       <w:pPr>
@@ -102,8 +92,33 @@
           <w:rFonts w:ascii="Times New Roman" w:hAnsi="Times New Roman"/>
           <w:sz w:val="28"/>
         </w:rPr>
-        <w:t xml:space="preserve"> Gyarmathy Tímea</w:t>
-      </w:r>
+        <w:t xml:space="preserve"> </w:t>
+      </w:r>
+      <w:proofErr w:type="spellStart"/>
+      <w:r>
+        <w:rPr>
+          <w:rFonts w:ascii="Times New Roman" w:hAnsi="Times New Roman"/>
+          <w:sz w:val="28"/>
+        </w:rPr>
+        <w:t>Gyarmathy</w:t>
+      </w:r>
+      <w:proofErr w:type="spellEnd"/>
+      <w:r>
+        <w:rPr>
+          <w:rFonts w:ascii="Times New Roman" w:hAnsi="Times New Roman"/>
+          <w:sz w:val="28"/>
+        </w:rPr>
+        <w:t xml:space="preserve"> </w:t>
+      </w:r>
+      <w:proofErr w:type="spellStart"/>
+      <w:r>
+        <w:rPr>
+          <w:rFonts w:ascii="Times New Roman" w:hAnsi="Times New Roman"/>
+          <w:sz w:val="28"/>
+        </w:rPr>
+        <w:t>Tímea</w:t>
+      </w:r>
+      <w:proofErr w:type="spellEnd"/>
     </w:p>
     <w:p>
       <w:pPr>
@@ -991,43 +1006,60 @@
       <w:bookmarkEnd w:id="22"/>
     </w:p>
     <w:p>
+      <w:pPr>
+        <w:rPr>
+          <w:rFonts w:eastAsiaTheme="minorHAnsi"/>
+        </w:rPr>
+      </w:pPr>
       <w:r>
         <w:t>Design and implement</w:t>
       </w:r>
-      <w:bookmarkStart w:id="23" w:name="_GoBack"/>
-      <w:bookmarkEnd w:id="23"/>
-    </w:p>
-    <w:p>
-      <w:pPr>
-        <w:pStyle w:val="InfoBlue"/>
-        <w:spacing w:line="240" w:lineRule="auto"/>
-        <w:ind w:left="0"/>
-        <w:jc w:val="both"/>
-        <w:rPr>
-          <w:sz w:val="24"/>
-          <w:szCs w:val="24"/>
-        </w:rPr>
-      </w:pPr>
-      <w:r>
-        <w:rPr>
-          <w:sz w:val="24"/>
-          <w:szCs w:val="24"/>
-        </w:rPr>
-        <w:t>[</w:t>
-      </w:r>
-      <w:r>
-        <w:rPr>
-          <w:sz w:val="24"/>
-          <w:szCs w:val="24"/>
-        </w:rPr>
-        <w:t>A</w:t>
-      </w:r>
-      <w:r>
-        <w:rPr>
-          <w:sz w:val="24"/>
-          <w:szCs w:val="24"/>
-        </w:rPr>
-        <w:t>pplication description]</w:t>
+      <w:r>
+        <w:t xml:space="preserve"> an application for a ping-pong association that organizes tournaments on a regular basis. </w:t>
+      </w:r>
+      <w:r>
+        <w:rPr>
+          <w:rFonts w:eastAsiaTheme="minorHAnsi"/>
+        </w:rPr>
+        <w:t>Every tournament has a name and exactly 8 players</w:t>
+      </w:r>
+      <w:r>
+        <w:rPr>
+          <w:rFonts w:eastAsiaTheme="minorHAnsi"/>
+        </w:rPr>
+        <w:t xml:space="preserve"> </w:t>
+      </w:r>
+      <w:r>
+        <w:rPr>
+          <w:rFonts w:eastAsiaTheme="minorHAnsi"/>
+        </w:rPr>
+        <w:t>(and thus 7 matches). A match is played best 3 of 5 games. For each game, the first player to</w:t>
+      </w:r>
+      <w:r>
+        <w:rPr>
+          <w:rFonts w:eastAsiaTheme="minorHAnsi"/>
+        </w:rPr>
+        <w:t xml:space="preserve"> </w:t>
+      </w:r>
+      <w:r>
+        <w:rPr>
+          <w:rFonts w:eastAsiaTheme="minorHAnsi"/>
+        </w:rPr>
+        <w:t xml:space="preserve">reach 11 points wins that game, however a game must be won by at least a </w:t>
+      </w:r>
+      <w:proofErr w:type="gramStart"/>
+      <w:r>
+        <w:rPr>
+          <w:rFonts w:eastAsiaTheme="minorHAnsi"/>
+        </w:rPr>
+        <w:t>two point</w:t>
+      </w:r>
+      <w:proofErr w:type="gramEnd"/>
+      <w:r>
+        <w:rPr>
+          <w:rFonts w:eastAsiaTheme="minorHAnsi"/>
+        </w:rPr>
+        <w:t xml:space="preserve"> margin.</w:t>
       </w:r>
     </w:p>
     <w:p>
@@ -1044,7 +1076,7 @@
           <w:szCs w:val="24"/>
         </w:rPr>
       </w:pPr>
-      <w:bookmarkStart w:id="24" w:name="_Toc254785388"/>
+      <w:bookmarkStart w:id="23" w:name="_Toc254785388"/>
       <w:r>
         <w:rPr>
           <w:rFonts w:ascii="Times New Roman" w:hAnsi="Times New Roman"/>
@@ -1052,36 +1084,181 @@
         </w:rPr>
         <w:t>Functional Requirements</w:t>
       </w:r>
-      <w:bookmarkEnd w:id="24"/>
-    </w:p>
-    <w:p>
-      <w:pPr>
-        <w:spacing w:line="240" w:lineRule="auto"/>
-        <w:jc w:val="both"/>
-        <w:rPr>
-          <w:i/>
-          <w:color w:val="943634" w:themeColor="accent2" w:themeShade="BF"/>
-          <w:sz w:val="24"/>
-          <w:szCs w:val="24"/>
-        </w:rPr>
-      </w:pPr>
-      <w:r>
-        <w:rPr>
-          <w:i/>
-          <w:color w:val="943634" w:themeColor="accent2" w:themeShade="BF"/>
-          <w:sz w:val="24"/>
-          <w:szCs w:val="24"/>
-        </w:rPr>
-        <w:t>[P</w:t>
-      </w:r>
-      <w:r>
-        <w:rPr>
-          <w:i/>
-          <w:color w:val="943634" w:themeColor="accent2" w:themeShade="BF"/>
-          <w:sz w:val="24"/>
-          <w:szCs w:val="24"/>
-        </w:rPr>
-        <w:t>resent the functional requirements]</w:t>
+      <w:bookmarkEnd w:id="23"/>
+    </w:p>
+    <w:p>
+      <w:pPr>
+        <w:rPr>
+          <w:rFonts w:eastAsiaTheme="minorHAnsi"/>
+        </w:rPr>
+      </w:pPr>
+      <w:r>
+        <w:rPr>
+          <w:rFonts w:eastAsiaTheme="minorHAnsi"/>
+        </w:rPr>
+        <w:t xml:space="preserve">FR1: </w:t>
+      </w:r>
+      <w:r>
+        <w:rPr>
+          <w:rFonts w:eastAsiaTheme="minorHAnsi"/>
+        </w:rPr>
+        <w:t xml:space="preserve">The application should have two types of users: a regular user represented by the player and an administrator user. </w:t>
+      </w:r>
+    </w:p>
+    <w:p>
+      <w:pPr>
+        <w:rPr>
+          <w:rFonts w:eastAsiaTheme="minorHAnsi"/>
+        </w:rPr>
+      </w:pPr>
+      <w:r>
+        <w:rPr>
+          <w:rFonts w:eastAsiaTheme="minorHAnsi"/>
+        </w:rPr>
+        <w:t xml:space="preserve">FR2: </w:t>
+      </w:r>
+      <w:r>
+        <w:rPr>
+          <w:rFonts w:eastAsiaTheme="minorHAnsi"/>
+        </w:rPr>
+        <w:t xml:space="preserve">Both kinds of uses must provide an email and a password </w:t>
+      </w:r>
+      <w:r>
+        <w:rPr>
+          <w:rFonts w:eastAsiaTheme="minorHAnsi"/>
+        </w:rPr>
+        <w:t>to</w:t>
+      </w:r>
+      <w:r>
+        <w:rPr>
+          <w:rFonts w:eastAsiaTheme="minorHAnsi"/>
+        </w:rPr>
+        <w:t xml:space="preserve"> access the application.</w:t>
+      </w:r>
+    </w:p>
+    <w:p>
+      <w:pPr>
+        <w:rPr>
+          <w:rFonts w:eastAsiaTheme="minorHAnsi"/>
+        </w:rPr>
+      </w:pPr>
+      <w:r>
+        <w:rPr>
+          <w:rFonts w:eastAsiaTheme="minorHAnsi"/>
+        </w:rPr>
+        <w:t>FR3: The regular user should be able to</w:t>
+      </w:r>
+      <w:r>
+        <w:rPr>
+          <w:rFonts w:eastAsiaTheme="minorHAnsi"/>
+        </w:rPr>
+        <w:t xml:space="preserve"> perform the following operations:</w:t>
+      </w:r>
+    </w:p>
+    <w:p>
+      <w:pPr>
+        <w:pStyle w:val="ListParagraph"/>
+        <w:numPr>
+          <w:ilvl w:val="0"/>
+          <w:numId w:val="5"/>
+        </w:numPr>
+        <w:rPr>
+          <w:rFonts w:eastAsiaTheme="minorHAnsi"/>
+        </w:rPr>
+      </w:pPr>
+      <w:r>
+        <w:rPr>
+          <w:rFonts w:eastAsiaTheme="minorHAnsi"/>
+        </w:rPr>
+        <w:t>View Tournaments</w:t>
+      </w:r>
+    </w:p>
+    <w:p>
+      <w:pPr>
+        <w:pStyle w:val="ListParagraph"/>
+        <w:numPr>
+          <w:ilvl w:val="0"/>
+          <w:numId w:val="5"/>
+        </w:numPr>
+        <w:rPr>
+          <w:rFonts w:eastAsiaTheme="minorHAnsi"/>
+        </w:rPr>
+      </w:pPr>
+      <w:r>
+        <w:rPr>
+          <w:rFonts w:eastAsiaTheme="minorHAnsi"/>
+        </w:rPr>
+        <w:t>View Matches</w:t>
+      </w:r>
+    </w:p>
+    <w:p>
+      <w:pPr>
+        <w:pStyle w:val="ListParagraph"/>
+        <w:numPr>
+          <w:ilvl w:val="0"/>
+          <w:numId w:val="5"/>
+        </w:numPr>
+        <w:rPr>
+          <w:rFonts w:eastAsiaTheme="minorHAnsi"/>
+        </w:rPr>
+      </w:pPr>
+      <w:r>
+        <w:rPr>
+          <w:rFonts w:eastAsiaTheme="minorHAnsi"/>
+        </w:rPr>
+        <w:t>Update the score of their current game. (They may update the score only if they are one of the two players in the game. The system detects when games and matches are won)</w:t>
+      </w:r>
+    </w:p>
+    <w:p>
+      <w:pPr>
+        <w:rPr>
+          <w:rFonts w:eastAsiaTheme="minorHAnsi"/>
+        </w:rPr>
+      </w:pPr>
+      <w:r>
+        <w:rPr>
+          <w:rFonts w:eastAsiaTheme="minorHAnsi"/>
+        </w:rPr>
+        <w:t xml:space="preserve">FR4: </w:t>
+      </w:r>
+      <w:r>
+        <w:rPr>
+          <w:rFonts w:eastAsiaTheme="minorHAnsi"/>
+        </w:rPr>
+        <w:t>The administrator user can perform the following operations:</w:t>
+      </w:r>
+    </w:p>
+    <w:p>
+      <w:pPr>
+        <w:pStyle w:val="ListParagraph"/>
+        <w:numPr>
+          <w:ilvl w:val="0"/>
+          <w:numId w:val="5"/>
+        </w:numPr>
+        <w:rPr>
+          <w:rFonts w:eastAsiaTheme="minorHAnsi"/>
+        </w:rPr>
+      </w:pPr>
+      <w:r>
+        <w:rPr>
+          <w:rFonts w:eastAsiaTheme="minorHAnsi"/>
+        </w:rPr>
+        <w:t>CRUD on player accounts</w:t>
+      </w:r>
+    </w:p>
+    <w:p>
+      <w:pPr>
+        <w:pStyle w:val="ListParagraph"/>
+        <w:numPr>
+          <w:ilvl w:val="0"/>
+          <w:numId w:val="5"/>
+        </w:numPr>
+      </w:pPr>
+      <w:r>
+        <w:rPr>
+          <w:rFonts w:eastAsiaTheme="minorHAnsi"/>
+        </w:rPr>
+        <w:t>CRUD on tournaments: He creates the tournament and enrolls the players manually.</w:t>
       </w:r>
     </w:p>
     <w:p>
@@ -1098,7 +1275,7 @@
           <w:szCs w:val="24"/>
         </w:rPr>
       </w:pPr>
-      <w:bookmarkStart w:id="25" w:name="_Toc254785389"/>
+      <w:bookmarkStart w:id="24" w:name="_Toc254785389"/>
       <w:r>
         <w:rPr>
           <w:rFonts w:ascii="Times New Roman" w:hAnsi="Times New Roman"/>
@@ -1106,7 +1283,223 @@
         </w:rPr>
         <w:t>Non-functional Requirements</w:t>
       </w:r>
+      <w:bookmarkEnd w:id="24"/>
+    </w:p>
+    <w:p>
+      <w:pPr>
+        <w:pStyle w:val="ListParagraph"/>
+        <w:numPr>
+          <w:ilvl w:val="0"/>
+          <w:numId w:val="7"/>
+        </w:numPr>
+      </w:pPr>
+      <w:r>
+        <w:t>Availability: system must be available 98% per year.</w:t>
+      </w:r>
+    </w:p>
+    <w:p>
+      <w:pPr>
+        <w:pStyle w:val="ListParagraph"/>
+        <w:numPr>
+          <w:ilvl w:val="0"/>
+          <w:numId w:val="7"/>
+        </w:numPr>
+      </w:pPr>
+      <w:r>
+        <w:t xml:space="preserve">Performance: </w:t>
+      </w:r>
+      <w:r>
+        <w:t>response time for any event should be less than 2 seconds.</w:t>
+      </w:r>
+    </w:p>
+    <w:p>
+      <w:pPr>
+        <w:pStyle w:val="ListParagraph"/>
+        <w:numPr>
+          <w:ilvl w:val="0"/>
+          <w:numId w:val="7"/>
+        </w:numPr>
+      </w:pPr>
+      <w:r>
+        <w:t>Security</w:t>
+      </w:r>
+      <w:r>
+        <w:t>: only system administrators should be allowed to execute CRUD operations on database data.</w:t>
+      </w:r>
+    </w:p>
+    <w:p>
+      <w:pPr>
+        <w:pStyle w:val="ListParagraph"/>
+        <w:numPr>
+          <w:ilvl w:val="0"/>
+          <w:numId w:val="7"/>
+        </w:numPr>
+      </w:pPr>
+      <w:r>
+        <w:t>Testability</w:t>
+      </w:r>
+      <w:r>
+        <w:t>: system must ha</w:t>
+      </w:r>
+      <w:bookmarkStart w:id="25" w:name="_GoBack"/>
       <w:bookmarkEnd w:id="25"/>
+      <w:r>
+        <w:t xml:space="preserve">ve a </w:t>
+      </w:r>
+      <w:r>
+        <w:t>greater than 90% code coverage realized by unit tests.</w:t>
+      </w:r>
+    </w:p>
+    <w:p>
+      <w:pPr>
+        <w:pStyle w:val="ListParagraph"/>
+        <w:numPr>
+          <w:ilvl w:val="0"/>
+          <w:numId w:val="7"/>
+        </w:numPr>
+      </w:pPr>
+      <w:r>
+        <w:t>Usability</w:t>
+      </w:r>
+      <w:r>
+        <w:t xml:space="preserve">: </w:t>
+      </w:r>
+      <w:r>
+        <w:t xml:space="preserve">system must be clear and intuitive for </w:t>
+      </w:r>
+      <w:r>
+        <w:t>types</w:t>
+      </w:r>
+      <w:r>
+        <w:t xml:space="preserve"> of </w:t>
+      </w:r>
+      <w:r>
+        <w:t>users involved: ping-pong players, system administrators; any user should be able to log in 3 clicks;</w:t>
+      </w:r>
+    </w:p>
+    <w:p>
+      <w:pPr>
+        <w:rPr>
+          <w:rFonts w:eastAsiaTheme="minorHAnsi"/>
+        </w:rPr>
+      </w:pPr>
+      <w:r>
+        <w:rPr>
+          <w:rFonts w:eastAsiaTheme="minorHAnsi"/>
+        </w:rPr>
+        <w:t xml:space="preserve">NFR1: </w:t>
+      </w:r>
+      <w:r>
+        <w:rPr>
+          <w:rFonts w:eastAsiaTheme="minorHAnsi"/>
+        </w:rPr>
+        <w:t xml:space="preserve">The data will be stored in a database. </w:t>
+      </w:r>
+    </w:p>
+    <w:p>
+      <w:pPr>
+        <w:rPr>
+          <w:rFonts w:eastAsiaTheme="minorHAnsi"/>
+        </w:rPr>
+      </w:pPr>
+      <w:r>
+        <w:rPr>
+          <w:rFonts w:eastAsiaTheme="minorHAnsi"/>
+        </w:rPr>
+        <w:t xml:space="preserve">NFR2: </w:t>
+      </w:r>
+      <w:r>
+        <w:rPr>
+          <w:rFonts w:eastAsiaTheme="minorHAnsi"/>
+        </w:rPr>
+        <w:t>Use the Layers architectural pattern to organize</w:t>
+      </w:r>
+      <w:r>
+        <w:rPr>
+          <w:rFonts w:eastAsiaTheme="minorHAnsi"/>
+        </w:rPr>
+        <w:t xml:space="preserve"> </w:t>
+      </w:r>
+      <w:r>
+        <w:rPr>
+          <w:rFonts w:eastAsiaTheme="minorHAnsi"/>
+        </w:rPr>
+        <w:t>your application. Use a domain logic pattern (transaction script or domain model) / a data</w:t>
+      </w:r>
+      <w:r>
+        <w:rPr>
+          <w:rFonts w:eastAsiaTheme="minorHAnsi"/>
+        </w:rPr>
+        <w:t xml:space="preserve"> </w:t>
+      </w:r>
+      <w:r>
+        <w:rPr>
+          <w:rFonts w:eastAsiaTheme="minorHAnsi"/>
+        </w:rPr>
+        <w:t>source hybrid pattern (table module, active record) and a data source pure pattern (table</w:t>
+      </w:r>
+      <w:r>
+        <w:rPr>
+          <w:rFonts w:eastAsiaTheme="minorHAnsi"/>
+        </w:rPr>
+        <w:t xml:space="preserve"> </w:t>
+      </w:r>
+      <w:r>
+        <w:rPr>
+          <w:rFonts w:eastAsiaTheme="minorHAnsi"/>
+        </w:rPr>
+        <w:t>data gateway, row data gateway, data mapper) most suitable for the application.</w:t>
+      </w:r>
+    </w:p>
+    <w:p>
+      <w:pPr>
+        <w:rPr>
+          <w:rFonts w:eastAsiaTheme="minorHAnsi"/>
+        </w:rPr>
+      </w:pPr>
+      <w:r>
+        <w:rPr>
+          <w:rFonts w:eastAsiaTheme="minorHAnsi"/>
+        </w:rPr>
+        <w:t xml:space="preserve">NFR3: </w:t>
+      </w:r>
+      <w:r>
+        <w:rPr>
+          <w:rFonts w:eastAsiaTheme="minorHAnsi"/>
+        </w:rPr>
+        <w:t>All the inputs of the application will be validated against invalid data before submitting</w:t>
+      </w:r>
+    </w:p>
+    <w:p>
+      <w:r>
+        <w:rPr>
+          <w:rFonts w:eastAsiaTheme="minorHAnsi"/>
+        </w:rPr>
+        <w:t>the data and saving it in the database.</w:t>
+      </w:r>
+    </w:p>
+    <w:p>
+      <w:pPr>
+        <w:pStyle w:val="Title"/>
+        <w:jc w:val="both"/>
+        <w:rPr>
+          <w:rFonts w:ascii="Times New Roman" w:hAnsi="Times New Roman"/>
+        </w:rPr>
+      </w:pPr>
+      <w:bookmarkStart w:id="26" w:name="_Toc254785390"/>
+      <w:r>
+        <w:rPr>
+          <w:rFonts w:ascii="Times New Roman" w:hAnsi="Times New Roman"/>
+        </w:rPr>
+        <w:t>2</w:t>
+      </w:r>
+      <w:r>
+        <w:rPr>
+          <w:rFonts w:ascii="Times New Roman" w:hAnsi="Times New Roman"/>
+        </w:rPr>
+        <w:t>. Use-Case Model</w:t>
+      </w:r>
+      <w:bookmarkEnd w:id="26"/>
     </w:p>
     <w:p>
       <w:pPr>
@@ -1116,33 +1509,123 @@
           <w:i/>
           <w:color w:val="943634" w:themeColor="accent2" w:themeShade="BF"/>
           <w:sz w:val="24"/>
-          <w:szCs w:val="24"/>
-        </w:rPr>
-      </w:pPr>
-      <w:r>
-        <w:rPr>
-          <w:i/>
-          <w:color w:val="943634" w:themeColor="accent2" w:themeShade="BF"/>
-          <w:sz w:val="24"/>
-          <w:szCs w:val="24"/>
-        </w:rPr>
-        <w:t>[D</w:t>
-      </w:r>
-      <w:r>
-        <w:rPr>
-          <w:i/>
-          <w:color w:val="943634" w:themeColor="accent2" w:themeShade="BF"/>
-          <w:sz w:val="24"/>
-          <w:szCs w:val="24"/>
-        </w:rPr>
-        <w:t>iscuss the non-functional requirements for the system]</w:t>
+        </w:rPr>
+      </w:pPr>
+      <w:r>
+        <w:rPr>
+          <w:i/>
+          <w:color w:val="943634" w:themeColor="accent2" w:themeShade="BF"/>
+          <w:sz w:val="24"/>
+        </w:rPr>
+        <w:t>[</w:t>
+      </w:r>
+      <w:r>
+        <w:rPr>
+          <w:i/>
+          <w:color w:val="943634" w:themeColor="accent2" w:themeShade="BF"/>
+          <w:sz w:val="24"/>
+        </w:rPr>
+        <w:t>Create the u</w:t>
+      </w:r>
+      <w:r>
+        <w:rPr>
+          <w:i/>
+          <w:color w:val="943634" w:themeColor="accent2" w:themeShade="BF"/>
+          <w:sz w:val="24"/>
+        </w:rPr>
+        <w:t>se-</w:t>
+      </w:r>
+      <w:r>
+        <w:rPr>
+          <w:i/>
+          <w:color w:val="943634" w:themeColor="accent2" w:themeShade="BF"/>
+          <w:sz w:val="24"/>
+        </w:rPr>
+        <w:t>c</w:t>
+      </w:r>
+      <w:r>
+        <w:rPr>
+          <w:i/>
+          <w:color w:val="943634" w:themeColor="accent2" w:themeShade="BF"/>
+          <w:sz w:val="24"/>
+        </w:rPr>
+        <w:t>ase diagrams and</w:t>
+      </w:r>
+      <w:r>
+        <w:rPr>
+          <w:i/>
+          <w:color w:val="943634" w:themeColor="accent2" w:themeShade="BF"/>
+          <w:sz w:val="24"/>
+        </w:rPr>
+        <w:t xml:space="preserve"> provide one</w:t>
+      </w:r>
+      <w:r>
+        <w:rPr>
+          <w:i/>
+          <w:color w:val="943634" w:themeColor="accent2" w:themeShade="BF"/>
+          <w:sz w:val="24"/>
+        </w:rPr>
+        <w:t xml:space="preserve"> </w:t>
+      </w:r>
+      <w:r>
+        <w:rPr>
+          <w:i/>
+          <w:color w:val="943634" w:themeColor="accent2" w:themeShade="BF"/>
+          <w:sz w:val="24"/>
+        </w:rPr>
+        <w:t>u</w:t>
+      </w:r>
+      <w:r>
+        <w:rPr>
+          <w:i/>
+          <w:color w:val="943634" w:themeColor="accent2" w:themeShade="BF"/>
+          <w:sz w:val="24"/>
+        </w:rPr>
+        <w:t>se-</w:t>
+      </w:r>
+      <w:r>
+        <w:rPr>
+          <w:i/>
+          <w:color w:val="943634" w:themeColor="accent2" w:themeShade="BF"/>
+          <w:sz w:val="24"/>
+        </w:rPr>
+        <w:t>c</w:t>
+      </w:r>
+      <w:r>
+        <w:rPr>
+          <w:i/>
+          <w:color w:val="943634" w:themeColor="accent2" w:themeShade="BF"/>
+          <w:sz w:val="24"/>
+        </w:rPr>
+        <w:t>ase description</w:t>
+      </w:r>
+      <w:r>
+        <w:rPr>
+          <w:i/>
+          <w:color w:val="943634" w:themeColor="accent2" w:themeShade="BF"/>
+          <w:sz w:val="24"/>
+        </w:rPr>
+        <w:t xml:space="preserve"> (according to the format below).</w:t>
       </w:r>
     </w:p>
     <w:p>
       <w:pPr>
         <w:spacing w:line="240" w:lineRule="auto"/>
         <w:jc w:val="both"/>
-      </w:pPr>
+        <w:rPr>
+          <w:i/>
+          <w:color w:val="943634" w:themeColor="accent2" w:themeShade="BF"/>
+          <w:sz w:val="24"/>
+        </w:rPr>
+      </w:pPr>
+      <w:r>
+        <w:rPr>
+          <w:i/>
+          <w:color w:val="943634" w:themeColor="accent2" w:themeShade="BF"/>
+          <w:sz w:val="24"/>
+        </w:rPr>
+        <w:t>Use-Case description format:</w:t>
+      </w:r>
     </w:p>
     <w:p>
       <w:pPr>
@@ -1150,22 +1633,226 @@
         <w:jc w:val="both"/>
         <w:rPr>
           <w:rFonts w:ascii="Times New Roman" w:hAnsi="Times New Roman"/>
-        </w:rPr>
-      </w:pPr>
-      <w:bookmarkStart w:id="26" w:name="_Toc254785390"/>
-      <w:r>
-        <w:rPr>
-          <w:rFonts w:ascii="Times New Roman" w:hAnsi="Times New Roman"/>
-        </w:rPr>
-        <w:t>2</w:t>
-      </w:r>
-      <w:r>
-        <w:rPr>
-          <w:rFonts w:ascii="Times New Roman" w:hAnsi="Times New Roman"/>
-        </w:rPr>
-        <w:t>. Use-Case Model</w:t>
-      </w:r>
-      <w:bookmarkEnd w:id="26"/>
+          <w:i/>
+          <w:color w:val="943634" w:themeColor="accent2" w:themeShade="BF"/>
+          <w:sz w:val="24"/>
+        </w:rPr>
+      </w:pPr>
+      <w:bookmarkStart w:id="27" w:name="_Toc254785391"/>
+      <w:r>
+        <w:rPr>
+          <w:rFonts w:ascii="Times New Roman" w:hAnsi="Times New Roman"/>
+          <w:i/>
+          <w:color w:val="943634" w:themeColor="accent2" w:themeShade="BF"/>
+          <w:sz w:val="24"/>
+        </w:rPr>
+        <w:t>Use case: &lt;use case goal&gt;</w:t>
+      </w:r>
+    </w:p>
+    <w:p>
+      <w:pPr>
+        <w:pStyle w:val="Title"/>
+        <w:jc w:val="both"/>
+        <w:rPr>
+          <w:rFonts w:ascii="Times New Roman" w:hAnsi="Times New Roman"/>
+          <w:i/>
+          <w:color w:val="943634" w:themeColor="accent2" w:themeShade="BF"/>
+          <w:sz w:val="24"/>
+        </w:rPr>
+      </w:pPr>
+      <w:r>
+        <w:rPr>
+          <w:rFonts w:ascii="Times New Roman" w:hAnsi="Times New Roman"/>
+          <w:i/>
+          <w:color w:val="943634" w:themeColor="accent2" w:themeShade="BF"/>
+          <w:sz w:val="24"/>
+        </w:rPr>
+        <w:t>Level: &lt;one of: summary level, user-goal level, sub-function&gt;</w:t>
+      </w:r>
+    </w:p>
+    <w:p>
+      <w:pPr>
+        <w:pStyle w:val="Title"/>
+        <w:jc w:val="both"/>
+        <w:rPr>
+          <w:rFonts w:ascii="Times New Roman" w:hAnsi="Times New Roman"/>
+          <w:i/>
+          <w:color w:val="943634" w:themeColor="accent2" w:themeShade="BF"/>
+          <w:sz w:val="24"/>
+        </w:rPr>
+      </w:pPr>
+      <w:r>
+        <w:rPr>
+          <w:rFonts w:ascii="Times New Roman" w:hAnsi="Times New Roman"/>
+          <w:i/>
+          <w:color w:val="943634" w:themeColor="accent2" w:themeShade="BF"/>
+          <w:sz w:val="24"/>
+        </w:rPr>
+        <w:t>Primary actor: &lt;a role name for the actor who initiates the use case&gt;</w:t>
+      </w:r>
+    </w:p>
+    <w:p>
+      <w:pPr>
+        <w:pStyle w:val="Title"/>
+        <w:jc w:val="both"/>
+        <w:rPr>
+          <w:rFonts w:ascii="Times New Roman" w:hAnsi="Times New Roman"/>
+          <w:i/>
+          <w:color w:val="943634" w:themeColor="accent2" w:themeShade="BF"/>
+          <w:sz w:val="24"/>
+        </w:rPr>
+      </w:pPr>
+      <w:r>
+        <w:rPr>
+          <w:rFonts w:ascii="Times New Roman" w:hAnsi="Times New Roman"/>
+          <w:i/>
+          <w:color w:val="943634" w:themeColor="accent2" w:themeShade="BF"/>
+          <w:sz w:val="24"/>
+        </w:rPr>
+        <w:t>Main success scenario: &lt;the steps of the main success scenario from trigger to goal delivery&gt;</w:t>
+      </w:r>
+    </w:p>
+    <w:p>
+      <w:pPr>
+        <w:pStyle w:val="Title"/>
+        <w:jc w:val="both"/>
+        <w:rPr>
+          <w:rFonts w:ascii="Times New Roman" w:hAnsi="Times New Roman"/>
+          <w:i/>
+          <w:color w:val="943634" w:themeColor="accent2" w:themeShade="BF"/>
+          <w:sz w:val="24"/>
+        </w:rPr>
+      </w:pPr>
+      <w:r>
+        <w:rPr>
+          <w:rFonts w:ascii="Times New Roman" w:hAnsi="Times New Roman"/>
+          <w:i/>
+          <w:color w:val="943634" w:themeColor="accent2" w:themeShade="BF"/>
+          <w:sz w:val="24"/>
+        </w:rPr>
+        <w:t>Extensions: &lt;alternate scenarios of success or failure&gt;</w:t>
+      </w:r>
+    </w:p>
+    <w:p>
+      <w:pPr>
+        <w:pStyle w:val="Title"/>
+        <w:jc w:val="both"/>
+        <w:rPr>
+          <w:rFonts w:ascii="Times New Roman" w:hAnsi="Times New Roman"/>
+          <w:b w:val="0"/>
+          <w:i/>
+          <w:color w:val="943634" w:themeColor="accent2" w:themeShade="BF"/>
+          <w:sz w:val="24"/>
+        </w:rPr>
+      </w:pPr>
+      <w:r>
+        <w:rPr>
+          <w:rFonts w:ascii="Times New Roman" w:hAnsi="Times New Roman"/>
+          <w:b w:val="0"/>
+          <w:i/>
+          <w:color w:val="943634" w:themeColor="accent2" w:themeShade="BF"/>
+          <w:sz w:val="24"/>
+        </w:rPr>
+        <w:t>]</w:t>
+      </w:r>
+    </w:p>
+    <w:p/>
+    <w:p>
+      <w:r>
+        <w:rPr>
+          <w:noProof/>
+        </w:rPr>
+        <w:lastRenderedPageBreak/>
+        <w:drawing>
+          <wp:inline distT="0" distB="0" distL="0" distR="0">
+            <wp:extent cx="5200015" cy="8388350"/>
+            <wp:effectExtent l="0" t="0" r="0" b="0"/>
+            <wp:docPr id="1" name="Picture 1" descr="C:\Users\timi\AppData\Local\Microsoft\Windows\INetCache\Content.Word\usecase.png"/>
+            <wp:cNvGraphicFramePr>
+              <a:graphicFrameLocks xmlns:a="http://schemas.openxmlformats.org/drawingml/2006/main" noChangeAspect="1"/>
+            </wp:cNvGraphicFramePr>
+            <a:graphic xmlns:a="http://schemas.openxmlformats.org/drawingml/2006/main">
+              <a:graphicData uri="http://schemas.openxmlformats.org/drawingml/2006/picture">
+                <pic:pic xmlns:pic="http://schemas.openxmlformats.org/drawingml/2006/picture">
+                  <pic:nvPicPr>
+                    <pic:cNvPr id="0" name="Picture 1" descr="C:\Users\timi\AppData\Local\Microsoft\Windows\INetCache\Content.Word\usecase.png"/>
+                    <pic:cNvPicPr>
+                      <a:picLocks noChangeAspect="1" noChangeArrowheads="1"/>
+                    </pic:cNvPicPr>
+                  </pic:nvPicPr>
+                  <pic:blipFill>
+                    <a:blip r:embed="rId9">
+                      <a:extLst>
+                        <a:ext uri="{28A0092B-C50C-407E-A947-70E740481C1C}">
+                          <a14:useLocalDpi xmlns:a14="http://schemas.microsoft.com/office/drawing/2010/main" val="0"/>
+                        </a:ext>
+                      </a:extLst>
+                    </a:blip>
+                    <a:srcRect/>
+                    <a:stretch>
+                      <a:fillRect/>
+                    </a:stretch>
+                  </pic:blipFill>
+                  <pic:spPr bwMode="auto">
+                    <a:xfrm>
+                      <a:off x="0" y="0"/>
+                      <a:ext cx="5200015" cy="8388350"/>
+                    </a:xfrm>
+                    <a:prstGeom prst="rect">
+                      <a:avLst/>
+                    </a:prstGeom>
+                    <a:noFill/>
+                    <a:ln>
+                      <a:noFill/>
+                    </a:ln>
+                  </pic:spPr>
+                </pic:pic>
+              </a:graphicData>
+            </a:graphic>
+          </wp:inline>
+        </w:drawing>
+      </w:r>
+    </w:p>
+    <w:p>
+      <w:pPr>
+        <w:pStyle w:val="Title"/>
+        <w:jc w:val="both"/>
+        <w:rPr>
+          <w:rFonts w:ascii="Times New Roman" w:hAnsi="Times New Roman"/>
+        </w:rPr>
+      </w:pPr>
+      <w:r>
+        <w:rPr>
+          <w:rFonts w:ascii="Times New Roman" w:hAnsi="Times New Roman"/>
+        </w:rPr>
+        <w:lastRenderedPageBreak/>
+        <w:t>3</w:t>
+      </w:r>
+      <w:r>
+        <w:rPr>
+          <w:rFonts w:ascii="Times New Roman" w:hAnsi="Times New Roman"/>
+        </w:rPr>
+        <w:t xml:space="preserve">. </w:t>
+      </w:r>
+      <w:r>
+        <w:rPr>
+          <w:rFonts w:ascii="Times New Roman" w:hAnsi="Times New Roman"/>
+        </w:rPr>
+        <w:t>System</w:t>
+      </w:r>
+      <w:r>
+        <w:rPr>
+          <w:rFonts w:ascii="Times New Roman" w:hAnsi="Times New Roman"/>
+        </w:rPr>
+        <w:t xml:space="preserve"> </w:t>
+      </w:r>
+      <w:r>
+        <w:rPr>
+          <w:rFonts w:ascii="Times New Roman" w:hAnsi="Times New Roman"/>
+        </w:rPr>
+        <w:t>Architectural Design</w:t>
+      </w:r>
+      <w:bookmarkEnd w:id="27"/>
     </w:p>
     <w:p>
       <w:pPr>
@@ -1177,121 +1864,270 @@
           <w:sz w:val="24"/>
         </w:rPr>
       </w:pPr>
-      <w:r>
-        <w:rPr>
-          <w:i/>
-          <w:color w:val="943634" w:themeColor="accent2" w:themeShade="BF"/>
-          <w:sz w:val="24"/>
-        </w:rPr>
-        <w:t>[</w:t>
-      </w:r>
-      <w:r>
-        <w:rPr>
-          <w:i/>
-          <w:color w:val="943634" w:themeColor="accent2" w:themeShade="BF"/>
-          <w:sz w:val="24"/>
-        </w:rPr>
-        <w:t>Create the u</w:t>
-      </w:r>
-      <w:r>
-        <w:rPr>
-          <w:i/>
-          <w:color w:val="943634" w:themeColor="accent2" w:themeShade="BF"/>
-          <w:sz w:val="24"/>
-        </w:rPr>
-        <w:t>se-</w:t>
-      </w:r>
-      <w:r>
-        <w:rPr>
-          <w:i/>
-          <w:color w:val="943634" w:themeColor="accent2" w:themeShade="BF"/>
-          <w:sz w:val="24"/>
-        </w:rPr>
-        <w:t>c</w:t>
-      </w:r>
-      <w:r>
-        <w:rPr>
-          <w:i/>
-          <w:color w:val="943634" w:themeColor="accent2" w:themeShade="BF"/>
-          <w:sz w:val="24"/>
-        </w:rPr>
-        <w:t>ase diagrams and</w:t>
-      </w:r>
-      <w:r>
-        <w:rPr>
-          <w:i/>
-          <w:color w:val="943634" w:themeColor="accent2" w:themeShade="BF"/>
-          <w:sz w:val="24"/>
-        </w:rPr>
-        <w:t xml:space="preserve"> provide one</w:t>
-      </w:r>
-      <w:r>
-        <w:rPr>
-          <w:i/>
-          <w:color w:val="943634" w:themeColor="accent2" w:themeShade="BF"/>
-          <w:sz w:val="24"/>
-        </w:rPr>
-        <w:t xml:space="preserve"> </w:t>
-      </w:r>
-      <w:r>
-        <w:rPr>
-          <w:i/>
-          <w:color w:val="943634" w:themeColor="accent2" w:themeShade="BF"/>
-          <w:sz w:val="24"/>
-        </w:rPr>
-        <w:t>u</w:t>
-      </w:r>
-      <w:r>
-        <w:rPr>
-          <w:i/>
-          <w:color w:val="943634" w:themeColor="accent2" w:themeShade="BF"/>
-          <w:sz w:val="24"/>
-        </w:rPr>
-        <w:t>se-</w:t>
-      </w:r>
-      <w:r>
-        <w:rPr>
-          <w:i/>
-          <w:color w:val="943634" w:themeColor="accent2" w:themeShade="BF"/>
-          <w:sz w:val="24"/>
-        </w:rPr>
-        <w:t>c</w:t>
-      </w:r>
-      <w:r>
-        <w:rPr>
-          <w:i/>
-          <w:color w:val="943634" w:themeColor="accent2" w:themeShade="BF"/>
-          <w:sz w:val="24"/>
-        </w:rPr>
-        <w:t>ase description</w:t>
-      </w:r>
-      <w:r>
-        <w:rPr>
-          <w:i/>
-          <w:color w:val="943634" w:themeColor="accent2" w:themeShade="BF"/>
-          <w:sz w:val="24"/>
-        </w:rPr>
-        <w:t xml:space="preserve"> (according to the format below).</w:t>
-      </w:r>
     </w:p>
     <w:p>
       <w:pPr>
         <w:spacing w:line="240" w:lineRule="auto"/>
         <w:jc w:val="both"/>
         <w:rPr>
-          <w:i/>
-          <w:color w:val="943634" w:themeColor="accent2" w:themeShade="BF"/>
-          <w:sz w:val="24"/>
-        </w:rPr>
-      </w:pPr>
-      <w:r>
-        <w:rPr>
-          <w:i/>
-          <w:color w:val="943634" w:themeColor="accent2" w:themeShade="BF"/>
-          <w:sz w:val="24"/>
-        </w:rPr>
-        <w:t>Use-Case description format:</w:t>
-      </w:r>
+          <w:b/>
+        </w:rPr>
+      </w:pPr>
+      <w:r>
+        <w:rPr>
+          <w:b/>
+          <w:sz w:val="28"/>
+        </w:rPr>
+        <w:t>3</w:t>
+      </w:r>
+      <w:r>
+        <w:rPr>
+          <w:b/>
+          <w:sz w:val="28"/>
+        </w:rPr>
+        <w:t xml:space="preserve">.1 </w:t>
+      </w:r>
+      <w:r>
+        <w:rPr>
+          <w:b/>
+          <w:sz w:val="28"/>
+        </w:rPr>
+        <w:t>Architectural</w:t>
+      </w:r>
+      <w:r>
+        <w:rPr>
+          <w:b/>
+          <w:sz w:val="28"/>
+        </w:rPr>
+        <w:t xml:space="preserve"> Pattern Description</w:t>
+      </w:r>
+    </w:p>
+    <w:p>
+      <w:pPr>
+        <w:spacing w:line="240" w:lineRule="auto"/>
+        <w:jc w:val="both"/>
+        <w:rPr>
+          <w:i/>
+          <w:color w:val="943634" w:themeColor="accent2" w:themeShade="BF"/>
+          <w:sz w:val="24"/>
+        </w:rPr>
+      </w:pPr>
+      <w:r>
+        <w:rPr>
+          <w:i/>
+          <w:color w:val="943634" w:themeColor="accent2" w:themeShade="BF"/>
+          <w:sz w:val="24"/>
+        </w:rPr>
+        <w:t>[Describe</w:t>
+      </w:r>
+      <w:r>
+        <w:rPr>
+          <w:i/>
+          <w:color w:val="943634" w:themeColor="accent2" w:themeShade="BF"/>
+          <w:sz w:val="24"/>
+        </w:rPr>
+        <w:t xml:space="preserve"> briefly</w:t>
+      </w:r>
+      <w:r>
+        <w:rPr>
+          <w:i/>
+          <w:color w:val="943634" w:themeColor="accent2" w:themeShade="BF"/>
+          <w:sz w:val="24"/>
+        </w:rPr>
+        <w:t xml:space="preserve"> the used </w:t>
+      </w:r>
+      <w:r>
+        <w:rPr>
+          <w:i/>
+          <w:color w:val="943634" w:themeColor="accent2" w:themeShade="BF"/>
+          <w:sz w:val="24"/>
+        </w:rPr>
+        <w:t>architectural</w:t>
+      </w:r>
+      <w:r>
+        <w:rPr>
+          <w:i/>
+          <w:color w:val="943634" w:themeColor="accent2" w:themeShade="BF"/>
+          <w:sz w:val="24"/>
+        </w:rPr>
+        <w:t xml:space="preserve"> pattern</w:t>
+      </w:r>
+      <w:r>
+        <w:rPr>
+          <w:i/>
+          <w:color w:val="943634" w:themeColor="accent2" w:themeShade="BF"/>
+          <w:sz w:val="24"/>
+        </w:rPr>
+        <w:t>s.</w:t>
+      </w:r>
+      <w:r>
+        <w:rPr>
+          <w:i/>
+          <w:color w:val="943634" w:themeColor="accent2" w:themeShade="BF"/>
+          <w:sz w:val="24"/>
+        </w:rPr>
+        <w:t>]</w:t>
+      </w:r>
+    </w:p>
+    <w:p>
+      <w:pPr>
+        <w:spacing w:line="240" w:lineRule="auto"/>
+        <w:jc w:val="both"/>
+        <w:rPr>
+          <w:i/>
+          <w:color w:val="943634" w:themeColor="accent2" w:themeShade="BF"/>
+          <w:sz w:val="24"/>
+        </w:rPr>
+      </w:pPr>
+    </w:p>
+    <w:p>
+      <w:pPr>
+        <w:spacing w:line="240" w:lineRule="auto"/>
+        <w:jc w:val="both"/>
+        <w:rPr>
+          <w:b/>
+        </w:rPr>
+      </w:pPr>
+      <w:r>
+        <w:rPr>
+          <w:b/>
+          <w:sz w:val="28"/>
+        </w:rPr>
+        <w:t>3</w:t>
+      </w:r>
+      <w:r>
+        <w:rPr>
+          <w:b/>
+          <w:sz w:val="28"/>
+        </w:rPr>
+        <w:t>.</w:t>
+      </w:r>
+      <w:r>
+        <w:rPr>
+          <w:b/>
+          <w:sz w:val="28"/>
+        </w:rPr>
+        <w:t>2</w:t>
+      </w:r>
+      <w:r>
+        <w:rPr>
+          <w:b/>
+          <w:sz w:val="28"/>
+        </w:rPr>
+        <w:t xml:space="preserve"> </w:t>
+      </w:r>
+      <w:r>
+        <w:rPr>
+          <w:b/>
+          <w:sz w:val="28"/>
+        </w:rPr>
+        <w:t>Diagrams</w:t>
+      </w:r>
+    </w:p>
+    <w:p>
+      <w:pPr>
+        <w:spacing w:line="240" w:lineRule="auto"/>
+        <w:jc w:val="both"/>
+        <w:rPr>
+          <w:i/>
+          <w:color w:val="943634" w:themeColor="accent2" w:themeShade="BF"/>
+          <w:sz w:val="24"/>
+        </w:rPr>
+      </w:pPr>
+      <w:r>
+        <w:rPr>
+          <w:i/>
+          <w:color w:val="943634" w:themeColor="accent2" w:themeShade="BF"/>
+          <w:sz w:val="24"/>
+        </w:rPr>
+        <w:t>[</w:t>
+      </w:r>
+      <w:r>
+        <w:rPr>
+          <w:i/>
+          <w:color w:val="943634" w:themeColor="accent2" w:themeShade="BF"/>
+          <w:sz w:val="24"/>
+        </w:rPr>
+        <w:t>C</w:t>
+      </w:r>
+      <w:r>
+        <w:rPr>
+          <w:i/>
+          <w:color w:val="943634" w:themeColor="accent2" w:themeShade="BF"/>
+          <w:sz w:val="24"/>
+        </w:rPr>
+        <w:t>reate the system’s conceptual architecture</w:t>
+      </w:r>
+      <w:r>
+        <w:rPr>
+          <w:i/>
+          <w:color w:val="943634" w:themeColor="accent2" w:themeShade="BF"/>
+          <w:sz w:val="24"/>
+        </w:rPr>
+        <w:t>;</w:t>
+      </w:r>
+      <w:r>
+        <w:rPr>
+          <w:i/>
+          <w:color w:val="943634" w:themeColor="accent2" w:themeShade="BF"/>
+          <w:sz w:val="24"/>
+        </w:rPr>
+        <w:t xml:space="preserve"> use </w:t>
+      </w:r>
+      <w:r>
+        <w:rPr>
+          <w:i/>
+          <w:color w:val="943634" w:themeColor="accent2" w:themeShade="BF"/>
+          <w:sz w:val="24"/>
+        </w:rPr>
+        <w:t>architectural pattern</w:t>
+      </w:r>
+      <w:r>
+        <w:rPr>
+          <w:i/>
+          <w:color w:val="943634" w:themeColor="accent2" w:themeShade="BF"/>
+          <w:sz w:val="24"/>
+        </w:rPr>
+        <w:t>s</w:t>
+      </w:r>
+      <w:r>
+        <w:rPr>
+          <w:i/>
+          <w:color w:val="943634" w:themeColor="accent2" w:themeShade="BF"/>
+          <w:sz w:val="24"/>
+        </w:rPr>
+        <w:t xml:space="preserve"> and </w:t>
+      </w:r>
+      <w:r>
+        <w:rPr>
+          <w:i/>
+          <w:color w:val="943634" w:themeColor="accent2" w:themeShade="BF"/>
+          <w:sz w:val="24"/>
+        </w:rPr>
+        <w:t>describe how they are applied</w:t>
+      </w:r>
+      <w:r>
+        <w:rPr>
+          <w:i/>
+          <w:color w:val="943634" w:themeColor="accent2" w:themeShade="BF"/>
+          <w:sz w:val="24"/>
+        </w:rPr>
+        <w:t>. Create package, component and deployment diagrams</w:t>
+      </w:r>
+      <w:r>
+        <w:rPr>
+          <w:i/>
+          <w:color w:val="943634" w:themeColor="accent2" w:themeShade="BF"/>
+          <w:sz w:val="24"/>
+        </w:rPr>
+        <w:t>]</w:t>
+      </w:r>
+    </w:p>
+    <w:p>
+      <w:pPr>
+        <w:spacing w:line="240" w:lineRule="auto"/>
+        <w:jc w:val="both"/>
+      </w:pPr>
     </w:p>
     <w:p>
       <w:pPr>
@@ -1299,20 +2135,116 @@
         <w:jc w:val="both"/>
         <w:rPr>
           <w:rFonts w:ascii="Times New Roman" w:hAnsi="Times New Roman"/>
-          <w:i/>
-          <w:color w:val="943634" w:themeColor="accent2" w:themeShade="BF"/>
-          <w:sz w:val="24"/>
-        </w:rPr>
-      </w:pPr>
-      <w:bookmarkStart w:id="27" w:name="_Toc254785391"/>
-      <w:r>
-        <w:rPr>
-          <w:rFonts w:ascii="Times New Roman" w:hAnsi="Times New Roman"/>
-          <w:i/>
-          <w:color w:val="943634" w:themeColor="accent2" w:themeShade="BF"/>
-          <w:sz w:val="24"/>
-        </w:rPr>
-        <w:t>Use case: &lt;use case goal&gt;</w:t>
+        </w:rPr>
+      </w:pPr>
+      <w:bookmarkStart w:id="28" w:name="_Toc254785392"/>
+      <w:r>
+        <w:rPr>
+          <w:rFonts w:ascii="Times New Roman" w:hAnsi="Times New Roman"/>
+        </w:rPr>
+        <w:t>4</w:t>
+      </w:r>
+      <w:r>
+        <w:rPr>
+          <w:rFonts w:ascii="Times New Roman" w:hAnsi="Times New Roman"/>
+        </w:rPr>
+        <w:t xml:space="preserve">. UML </w:t>
+      </w:r>
+      <w:r>
+        <w:rPr>
+          <w:rFonts w:ascii="Times New Roman" w:hAnsi="Times New Roman"/>
+        </w:rPr>
+        <w:t>Sequence</w:t>
+      </w:r>
+      <w:r>
+        <w:rPr>
+          <w:rFonts w:ascii="Times New Roman" w:hAnsi="Times New Roman"/>
+        </w:rPr>
+        <w:t xml:space="preserve"> Diagrams</w:t>
+      </w:r>
+      <w:bookmarkEnd w:id="28"/>
+    </w:p>
+    <w:p>
+      <w:pPr>
+        <w:spacing w:line="240" w:lineRule="auto"/>
+        <w:jc w:val="both"/>
+        <w:rPr>
+          <w:i/>
+          <w:color w:val="943634" w:themeColor="accent2" w:themeShade="BF"/>
+          <w:sz w:val="24"/>
+        </w:rPr>
+      </w:pPr>
+      <w:r>
+        <w:rPr>
+          <w:i/>
+          <w:color w:val="943634" w:themeColor="accent2" w:themeShade="BF"/>
+          <w:sz w:val="24"/>
+        </w:rPr>
+        <w:t>[</w:t>
+      </w:r>
+      <w:r>
+        <w:rPr>
+          <w:i/>
+          <w:color w:val="943634" w:themeColor="accent2" w:themeShade="BF"/>
+          <w:sz w:val="24"/>
+        </w:rPr>
+        <w:t>C</w:t>
+      </w:r>
+      <w:r>
+        <w:rPr>
+          <w:i/>
+          <w:color w:val="943634" w:themeColor="accent2" w:themeShade="BF"/>
+          <w:sz w:val="24"/>
+        </w:rPr>
+        <w:t xml:space="preserve">reate </w:t>
+      </w:r>
+      <w:r>
+        <w:rPr>
+          <w:i/>
+          <w:color w:val="943634" w:themeColor="accent2" w:themeShade="BF"/>
+          <w:sz w:val="24"/>
+        </w:rPr>
+        <w:t>a</w:t>
+      </w:r>
+      <w:r>
+        <w:rPr>
+          <w:i/>
+          <w:color w:val="943634" w:themeColor="accent2" w:themeShade="BF"/>
+          <w:sz w:val="24"/>
+        </w:rPr>
+        <w:t xml:space="preserve"> sequence diagram for </w:t>
+      </w:r>
+      <w:r>
+        <w:rPr>
+          <w:i/>
+          <w:color w:val="943634" w:themeColor="accent2" w:themeShade="BF"/>
+          <w:sz w:val="24"/>
+        </w:rPr>
+        <w:t>a</w:t>
+      </w:r>
+      <w:r>
+        <w:rPr>
+          <w:i/>
+          <w:color w:val="943634" w:themeColor="accent2" w:themeShade="BF"/>
+          <w:sz w:val="24"/>
+        </w:rPr>
+        <w:t xml:space="preserve"> relevant scenario</w:t>
+      </w:r>
+      <w:r>
+        <w:rPr>
+          <w:i/>
+          <w:color w:val="943634" w:themeColor="accent2" w:themeShade="BF"/>
+          <w:sz w:val="24"/>
+        </w:rPr>
+        <w:t>.</w:t>
+      </w:r>
+      <w:r>
+        <w:rPr>
+          <w:i/>
+          <w:color w:val="943634" w:themeColor="accent2" w:themeShade="BF"/>
+          <w:sz w:val="24"/>
+        </w:rPr>
+        <w:t>]</w:t>
       </w:r>
     </w:p>
     <w:p>
@@ -1321,20 +2253,8 @@
         <w:jc w:val="both"/>
         <w:rPr>
           <w:rFonts w:ascii="Times New Roman" w:hAnsi="Times New Roman"/>
-          <w:i/>
-          <w:color w:val="943634" w:themeColor="accent2" w:themeShade="BF"/>
-          <w:sz w:val="24"/>
-        </w:rPr>
-      </w:pPr>
-      <w:r>
-        <w:rPr>
-          <w:rFonts w:ascii="Times New Roman" w:hAnsi="Times New Roman"/>
-          <w:i/>
-          <w:color w:val="943634" w:themeColor="accent2" w:themeShade="BF"/>
-          <w:sz w:val="24"/>
-        </w:rPr>
-        <w:t>Level: &lt;one of: summary level, user-goal level, sub-function&gt;</w:t>
-      </w:r>
+        </w:rPr>
+      </w:pPr>
     </w:p>
     <w:p>
       <w:pPr>
@@ -1342,20 +2262,279 @@
         <w:jc w:val="both"/>
         <w:rPr>
           <w:rFonts w:ascii="Times New Roman" w:hAnsi="Times New Roman"/>
-          <w:i/>
-          <w:color w:val="943634" w:themeColor="accent2" w:themeShade="BF"/>
-          <w:sz w:val="24"/>
-        </w:rPr>
-      </w:pPr>
-      <w:r>
-        <w:rPr>
-          <w:rFonts w:ascii="Times New Roman" w:hAnsi="Times New Roman"/>
-          <w:i/>
-          <w:color w:val="943634" w:themeColor="accent2" w:themeShade="BF"/>
-          <w:sz w:val="24"/>
-        </w:rPr>
-        <w:t>Primary actor: &lt;a role name for the actor who initiates the use case&gt;</w:t>
-      </w:r>
+        </w:rPr>
+      </w:pPr>
+      <w:bookmarkStart w:id="29" w:name="_Toc254785393"/>
+      <w:r>
+        <w:rPr>
+          <w:rFonts w:ascii="Times New Roman" w:hAnsi="Times New Roman"/>
+        </w:rPr>
+        <w:t>5</w:t>
+      </w:r>
+      <w:r>
+        <w:rPr>
+          <w:rFonts w:ascii="Times New Roman" w:hAnsi="Times New Roman"/>
+        </w:rPr>
+        <w:t xml:space="preserve">. Class </w:t>
+      </w:r>
+      <w:r>
+        <w:rPr>
+          <w:rFonts w:ascii="Times New Roman" w:hAnsi="Times New Roman"/>
+        </w:rPr>
+        <w:t>Design</w:t>
+      </w:r>
+      <w:bookmarkEnd w:id="29"/>
+    </w:p>
+    <w:p>
+      <w:pPr>
+        <w:spacing w:line="240" w:lineRule="auto"/>
+        <w:jc w:val="both"/>
+        <w:rPr>
+          <w:b/>
+          <w:sz w:val="28"/>
+        </w:rPr>
+      </w:pPr>
+    </w:p>
+    <w:p>
+      <w:pPr>
+        <w:spacing w:line="240" w:lineRule="auto"/>
+        <w:jc w:val="both"/>
+        <w:rPr>
+          <w:b/>
+        </w:rPr>
+      </w:pPr>
+      <w:r>
+        <w:rPr>
+          <w:b/>
+          <w:sz w:val="28"/>
+        </w:rPr>
+        <w:t>5</w:t>
+      </w:r>
+      <w:r>
+        <w:rPr>
+          <w:b/>
+          <w:sz w:val="28"/>
+        </w:rPr>
+        <w:t>.1 Design Patterns Description</w:t>
+      </w:r>
+    </w:p>
+    <w:p>
+      <w:pPr>
+        <w:spacing w:line="240" w:lineRule="auto"/>
+        <w:jc w:val="both"/>
+        <w:rPr>
+          <w:i/>
+          <w:color w:val="943634" w:themeColor="accent2" w:themeShade="BF"/>
+          <w:sz w:val="24"/>
+        </w:rPr>
+      </w:pPr>
+      <w:r>
+        <w:rPr>
+          <w:i/>
+          <w:color w:val="943634" w:themeColor="accent2" w:themeShade="BF"/>
+          <w:sz w:val="24"/>
+        </w:rPr>
+        <w:t>[Describe</w:t>
+      </w:r>
+      <w:r>
+        <w:rPr>
+          <w:i/>
+          <w:color w:val="943634" w:themeColor="accent2" w:themeShade="BF"/>
+          <w:sz w:val="24"/>
+        </w:rPr>
+        <w:t xml:space="preserve"> briefly</w:t>
+      </w:r>
+      <w:r>
+        <w:rPr>
+          <w:i/>
+          <w:color w:val="943634" w:themeColor="accent2" w:themeShade="BF"/>
+          <w:sz w:val="24"/>
+        </w:rPr>
+        <w:t xml:space="preserve"> the used design pattern</w:t>
+      </w:r>
+      <w:r>
+        <w:rPr>
+          <w:i/>
+          <w:color w:val="943634" w:themeColor="accent2" w:themeShade="BF"/>
+          <w:sz w:val="24"/>
+        </w:rPr>
+        <w:t>s.</w:t>
+      </w:r>
+      <w:r>
+        <w:rPr>
+          <w:i/>
+          <w:color w:val="943634" w:themeColor="accent2" w:themeShade="BF"/>
+          <w:sz w:val="24"/>
+        </w:rPr>
+        <w:t>]</w:t>
+      </w:r>
+    </w:p>
+    <w:p>
+      <w:pPr>
+        <w:spacing w:line="240" w:lineRule="auto"/>
+        <w:jc w:val="both"/>
+      </w:pPr>
+    </w:p>
+    <w:p>
+      <w:pPr>
+        <w:spacing w:line="240" w:lineRule="auto"/>
+        <w:jc w:val="both"/>
+      </w:pPr>
+      <w:r>
+        <w:rPr>
+          <w:b/>
+          <w:sz w:val="28"/>
+        </w:rPr>
+        <w:t>5</w:t>
+      </w:r>
+      <w:r>
+        <w:rPr>
+          <w:b/>
+          <w:sz w:val="28"/>
+        </w:rPr>
+        <w:t>.</w:t>
+      </w:r>
+      <w:r>
+        <w:rPr>
+          <w:b/>
+          <w:sz w:val="28"/>
+        </w:rPr>
+        <w:t>2</w:t>
+      </w:r>
+      <w:r>
+        <w:rPr>
+          <w:b/>
+          <w:sz w:val="28"/>
+        </w:rPr>
+        <w:t xml:space="preserve"> </w:t>
+      </w:r>
+      <w:r>
+        <w:rPr>
+          <w:b/>
+          <w:sz w:val="28"/>
+        </w:rPr>
+        <w:t xml:space="preserve">UML </w:t>
+      </w:r>
+      <w:r>
+        <w:rPr>
+          <w:b/>
+          <w:sz w:val="28"/>
+        </w:rPr>
+        <w:t>Class Diagram</w:t>
+      </w:r>
+    </w:p>
+    <w:p>
+      <w:pPr>
+        <w:spacing w:line="240" w:lineRule="auto"/>
+        <w:jc w:val="both"/>
+        <w:rPr>
+          <w:i/>
+          <w:color w:val="943634" w:themeColor="accent2" w:themeShade="BF"/>
+          <w:sz w:val="24"/>
+        </w:rPr>
+      </w:pPr>
+      <w:r>
+        <w:rPr>
+          <w:i/>
+          <w:color w:val="943634" w:themeColor="accent2" w:themeShade="BF"/>
+          <w:sz w:val="24"/>
+        </w:rPr>
+        <w:t>[</w:t>
+      </w:r>
+      <w:r>
+        <w:rPr>
+          <w:i/>
+          <w:color w:val="943634" w:themeColor="accent2" w:themeShade="BF"/>
+          <w:sz w:val="24"/>
+        </w:rPr>
+        <w:t>C</w:t>
+      </w:r>
+      <w:r>
+        <w:rPr>
+          <w:i/>
+          <w:color w:val="943634" w:themeColor="accent2" w:themeShade="BF"/>
+          <w:sz w:val="24"/>
+        </w:rPr>
+        <w:t xml:space="preserve">reate the UML Class Diagram and </w:t>
+      </w:r>
+      <w:r>
+        <w:rPr>
+          <w:i/>
+          <w:color w:val="943634" w:themeColor="accent2" w:themeShade="BF"/>
+          <w:sz w:val="24"/>
+        </w:rPr>
+        <w:t>highlight</w:t>
+      </w:r>
+      <w:r>
+        <w:rPr>
+          <w:i/>
+          <w:color w:val="943634" w:themeColor="accent2" w:themeShade="BF"/>
+          <w:sz w:val="24"/>
+        </w:rPr>
+        <w:t xml:space="preserve"> and motivate</w:t>
+      </w:r>
+      <w:r>
+        <w:rPr>
+          <w:i/>
+          <w:color w:val="943634" w:themeColor="accent2" w:themeShade="BF"/>
+          <w:sz w:val="24"/>
+        </w:rPr>
+        <w:t xml:space="preserve"> </w:t>
+      </w:r>
+      <w:r>
+        <w:rPr>
+          <w:i/>
+          <w:color w:val="943634" w:themeColor="accent2" w:themeShade="BF"/>
+          <w:sz w:val="24"/>
+        </w:rPr>
+        <w:t>how</w:t>
+      </w:r>
+      <w:r>
+        <w:rPr>
+          <w:i/>
+          <w:color w:val="943634" w:themeColor="accent2" w:themeShade="BF"/>
+          <w:sz w:val="24"/>
+        </w:rPr>
+        <w:t xml:space="preserve"> the design pattern</w:t>
+      </w:r>
+      <w:r>
+        <w:rPr>
+          <w:i/>
+          <w:color w:val="943634" w:themeColor="accent2" w:themeShade="BF"/>
+          <w:sz w:val="24"/>
+        </w:rPr>
+        <w:t>s</w:t>
+      </w:r>
+      <w:r>
+        <w:rPr>
+          <w:i/>
+          <w:color w:val="943634" w:themeColor="accent2" w:themeShade="BF"/>
+          <w:sz w:val="24"/>
+        </w:rPr>
+        <w:t xml:space="preserve"> are used</w:t>
+      </w:r>
+      <w:r>
+        <w:rPr>
+          <w:i/>
+          <w:color w:val="943634" w:themeColor="accent2" w:themeShade="BF"/>
+          <w:sz w:val="24"/>
+        </w:rPr>
+        <w:t>.</w:t>
+      </w:r>
+      <w:r>
+        <w:rPr>
+          <w:i/>
+          <w:color w:val="943634" w:themeColor="accent2" w:themeShade="BF"/>
+          <w:sz w:val="24"/>
+        </w:rPr>
+        <w:t>]</w:t>
+      </w:r>
+    </w:p>
+    <w:p>
+      <w:pPr>
+        <w:spacing w:line="240" w:lineRule="auto"/>
+        <w:jc w:val="both"/>
+      </w:pPr>
     </w:p>
     <w:p>
       <w:pPr>
@@ -1363,20 +2542,89 @@
         <w:jc w:val="both"/>
         <w:rPr>
           <w:rFonts w:ascii="Times New Roman" w:hAnsi="Times New Roman"/>
-          <w:i/>
-          <w:color w:val="943634" w:themeColor="accent2" w:themeShade="BF"/>
-          <w:sz w:val="24"/>
-        </w:rPr>
-      </w:pPr>
-      <w:r>
-        <w:rPr>
-          <w:rFonts w:ascii="Times New Roman" w:hAnsi="Times New Roman"/>
-          <w:i/>
-          <w:color w:val="943634" w:themeColor="accent2" w:themeShade="BF"/>
-          <w:sz w:val="24"/>
-        </w:rPr>
-        <w:t>Main success scenario: &lt;the steps of the main success scenario from trigger to goal delivery&gt;</w:t>
-      </w:r>
+        </w:rPr>
+      </w:pPr>
+      <w:bookmarkStart w:id="30" w:name="_Toc254785394"/>
+      <w:r>
+        <w:rPr>
+          <w:rFonts w:ascii="Times New Roman" w:hAnsi="Times New Roman"/>
+        </w:rPr>
+        <w:t>6</w:t>
+      </w:r>
+      <w:r>
+        <w:rPr>
+          <w:rFonts w:ascii="Times New Roman" w:hAnsi="Times New Roman"/>
+        </w:rPr>
+        <w:t>. Data Model</w:t>
+      </w:r>
+      <w:bookmarkEnd w:id="30"/>
+      <w:r>
+        <w:rPr>
+          <w:rFonts w:ascii="Times New Roman" w:hAnsi="Times New Roman"/>
+        </w:rPr>
+        <w:t xml:space="preserve"> </w:t>
+      </w:r>
+    </w:p>
+    <w:p>
+      <w:pPr>
+        <w:spacing w:line="240" w:lineRule="auto"/>
+        <w:jc w:val="both"/>
+        <w:rPr>
+          <w:i/>
+          <w:color w:val="943634" w:themeColor="accent2" w:themeShade="BF"/>
+          <w:sz w:val="24"/>
+        </w:rPr>
+      </w:pPr>
+      <w:r>
+        <w:rPr>
+          <w:i/>
+          <w:color w:val="943634" w:themeColor="accent2" w:themeShade="BF"/>
+          <w:sz w:val="24"/>
+        </w:rPr>
+        <w:t>[</w:t>
+      </w:r>
+      <w:r>
+        <w:rPr>
+          <w:i/>
+          <w:color w:val="943634" w:themeColor="accent2" w:themeShade="BF"/>
+          <w:sz w:val="24"/>
+        </w:rPr>
+        <w:t>P</w:t>
+      </w:r>
+      <w:r>
+        <w:rPr>
+          <w:i/>
+          <w:color w:val="943634" w:themeColor="accent2" w:themeShade="BF"/>
+          <w:sz w:val="24"/>
+        </w:rPr>
+        <w:t>resent the data models used in the system’s implementation</w:t>
+      </w:r>
+      <w:r>
+        <w:rPr>
+          <w:i/>
+          <w:color w:val="943634" w:themeColor="accent2" w:themeShade="BF"/>
+          <w:sz w:val="24"/>
+        </w:rPr>
+        <w:t>.</w:t>
+      </w:r>
+      <w:r>
+        <w:rPr>
+          <w:i/>
+          <w:color w:val="943634" w:themeColor="accent2" w:themeShade="BF"/>
+          <w:sz w:val="24"/>
+        </w:rPr>
+        <w:t>]</w:t>
+      </w:r>
+    </w:p>
+    <w:p>
+      <w:pPr>
+        <w:spacing w:line="240" w:lineRule="auto"/>
+        <w:jc w:val="both"/>
+        <w:rPr>
+          <w:i/>
+          <w:color w:val="943634" w:themeColor="accent2" w:themeShade="BF"/>
+        </w:rPr>
+      </w:pPr>
     </w:p>
     <w:p>
       <w:pPr>
@@ -1384,19 +2632,115 @@
         <w:jc w:val="both"/>
         <w:rPr>
           <w:rFonts w:ascii="Times New Roman" w:hAnsi="Times New Roman"/>
-          <w:i/>
-          <w:color w:val="943634" w:themeColor="accent2" w:themeShade="BF"/>
-          <w:sz w:val="24"/>
-        </w:rPr>
-      </w:pPr>
-      <w:r>
-        <w:rPr>
-          <w:rFonts w:ascii="Times New Roman" w:hAnsi="Times New Roman"/>
-          <w:i/>
-          <w:color w:val="943634" w:themeColor="accent2" w:themeShade="BF"/>
-          <w:sz w:val="24"/>
-        </w:rPr>
-        <w:t>Extensions: &lt;alternate scenarios of success or failure&gt;</w:t>
+        </w:rPr>
+      </w:pPr>
+      <w:bookmarkStart w:id="31" w:name="_Toc254785395"/>
+      <w:r>
+        <w:rPr>
+          <w:rFonts w:ascii="Times New Roman" w:hAnsi="Times New Roman"/>
+        </w:rPr>
+        <w:t>7</w:t>
+      </w:r>
+      <w:r>
+        <w:rPr>
+          <w:rFonts w:ascii="Times New Roman" w:hAnsi="Times New Roman"/>
+        </w:rPr>
+        <w:t xml:space="preserve">. </w:t>
+      </w:r>
+      <w:r>
+        <w:rPr>
+          <w:rFonts w:ascii="Times New Roman" w:hAnsi="Times New Roman"/>
+        </w:rPr>
+        <w:t>System</w:t>
+      </w:r>
+      <w:r>
+        <w:rPr>
+          <w:rFonts w:ascii="Times New Roman" w:hAnsi="Times New Roman"/>
+        </w:rPr>
+        <w:t xml:space="preserve"> Testing</w:t>
+      </w:r>
+      <w:bookmarkEnd w:id="31"/>
+    </w:p>
+    <w:p>
+      <w:pPr>
+        <w:spacing w:line="240" w:lineRule="auto"/>
+        <w:jc w:val="both"/>
+        <w:rPr>
+          <w:i/>
+          <w:color w:val="943634" w:themeColor="accent2" w:themeShade="BF"/>
+        </w:rPr>
+      </w:pPr>
+      <w:r>
+        <w:rPr>
+          <w:i/>
+          <w:color w:val="943634" w:themeColor="accent2" w:themeShade="BF"/>
+          <w:sz w:val="24"/>
+        </w:rPr>
+        <w:t>[</w:t>
+      </w:r>
+      <w:r>
+        <w:rPr>
+          <w:i/>
+          <w:color w:val="943634" w:themeColor="accent2" w:themeShade="BF"/>
+          <w:sz w:val="24"/>
+        </w:rPr>
+        <w:t>P</w:t>
+      </w:r>
+      <w:r>
+        <w:rPr>
+          <w:i/>
+          <w:color w:val="943634" w:themeColor="accent2" w:themeShade="BF"/>
+          <w:sz w:val="24"/>
+        </w:rPr>
+        <w:t>resent</w:t>
+      </w:r>
+      <w:r>
+        <w:rPr>
+          <w:i/>
+          <w:color w:val="943634" w:themeColor="accent2" w:themeShade="BF"/>
+          <w:sz w:val="24"/>
+        </w:rPr>
+        <w:t xml:space="preserve"> the used testing strategies (unit testing, integration testing</w:t>
+      </w:r>
+      <w:r>
+        <w:rPr>
+          <w:i/>
+          <w:color w:val="943634" w:themeColor="accent2" w:themeShade="BF"/>
+          <w:sz w:val="24"/>
+        </w:rPr>
+        <w:t>, validation testing</w:t>
+      </w:r>
+      <w:r>
+        <w:rPr>
+          <w:i/>
+          <w:color w:val="943634" w:themeColor="accent2" w:themeShade="BF"/>
+          <w:sz w:val="24"/>
+        </w:rPr>
+        <w:t>)</w:t>
+      </w:r>
+      <w:r>
+        <w:rPr>
+          <w:i/>
+          <w:color w:val="943634" w:themeColor="accent2" w:themeShade="BF"/>
+          <w:sz w:val="24"/>
+        </w:rPr>
+        <w:t xml:space="preserve"> and testing methods (data-flow, partitioning, boundary analysis, etc.)</w:t>
+      </w:r>
+      <w:r>
+        <w:rPr>
+          <w:i/>
+          <w:color w:val="943634" w:themeColor="accent2" w:themeShade="BF"/>
+          <w:sz w:val="24"/>
+        </w:rPr>
+        <w:t>.</w:t>
+      </w:r>
+      <w:r>
+        <w:rPr>
+          <w:i/>
+          <w:color w:val="943634" w:themeColor="accent2" w:themeShade="BF"/>
+          <w:sz w:val="24"/>
+        </w:rPr>
+        <w:t>]</w:t>
       </w:r>
     </w:p>
     <w:p>
@@ -1405,959 +2749,6 @@
         <w:jc w:val="both"/>
         <w:rPr>
           <w:rFonts w:ascii="Times New Roman" w:hAnsi="Times New Roman"/>
-          <w:b w:val="0"/>
-          <w:i/>
-          <w:color w:val="943634" w:themeColor="accent2" w:themeShade="BF"/>
-          <w:sz w:val="24"/>
-        </w:rPr>
-      </w:pPr>
-      <w:r>
-        <w:rPr>
-          <w:rFonts w:ascii="Times New Roman" w:hAnsi="Times New Roman"/>
-          <w:b w:val="0"/>
-          <w:i/>
-          <w:color w:val="943634" w:themeColor="accent2" w:themeShade="BF"/>
-          <w:sz w:val="24"/>
-        </w:rPr>
-        <w:t>]</w:t>
-      </w:r>
-    </w:p>
-    <w:p>
-      <w:pPr>
-        <w:pStyle w:val="Title"/>
-        <w:jc w:val="both"/>
-        <w:rPr>
-          <w:rFonts w:ascii="Times New Roman" w:hAnsi="Times New Roman"/>
-        </w:rPr>
-      </w:pPr>
-      <w:r>
-        <w:rPr>
-          <w:rFonts w:ascii="Times New Roman" w:hAnsi="Times New Roman"/>
-        </w:rPr>
-        <w:t>3</w:t>
-      </w:r>
-      <w:r>
-        <w:rPr>
-          <w:rFonts w:ascii="Times New Roman" w:hAnsi="Times New Roman"/>
-        </w:rPr>
-        <w:t xml:space="preserve">. </w:t>
-      </w:r>
-      <w:r>
-        <w:rPr>
-          <w:rFonts w:ascii="Times New Roman" w:hAnsi="Times New Roman"/>
-        </w:rPr>
-        <w:t>System</w:t>
-      </w:r>
-      <w:r>
-        <w:rPr>
-          <w:rFonts w:ascii="Times New Roman" w:hAnsi="Times New Roman"/>
-        </w:rPr>
-        <w:t xml:space="preserve"> </w:t>
-      </w:r>
-      <w:r>
-        <w:rPr>
-          <w:rFonts w:ascii="Times New Roman" w:hAnsi="Times New Roman"/>
-        </w:rPr>
-        <w:t>Architectural Design</w:t>
-      </w:r>
-      <w:bookmarkEnd w:id="27"/>
-    </w:p>
-    <w:p>
-      <w:pPr>
-        <w:spacing w:line="240" w:lineRule="auto"/>
-        <w:jc w:val="both"/>
-        <w:rPr>
-          <w:i/>
-          <w:color w:val="943634" w:themeColor="accent2" w:themeShade="BF"/>
-          <w:sz w:val="24"/>
-        </w:rPr>
-      </w:pPr>
-    </w:p>
-    <w:p>
-      <w:pPr>
-        <w:spacing w:line="240" w:lineRule="auto"/>
-        <w:jc w:val="both"/>
-        <w:rPr>
-          <w:b/>
-        </w:rPr>
-      </w:pPr>
-      <w:r>
-        <w:rPr>
-          <w:b/>
-          <w:sz w:val="28"/>
-        </w:rPr>
-        <w:t>3</w:t>
-      </w:r>
-      <w:r>
-        <w:rPr>
-          <w:b/>
-          <w:sz w:val="28"/>
-        </w:rPr>
-        <w:t xml:space="preserve">.1 </w:t>
-      </w:r>
-      <w:r>
-        <w:rPr>
-          <w:b/>
-          <w:sz w:val="28"/>
-        </w:rPr>
-        <w:t>Architectural</w:t>
-      </w:r>
-      <w:r>
-        <w:rPr>
-          <w:b/>
-          <w:sz w:val="28"/>
-        </w:rPr>
-        <w:t xml:space="preserve"> Pattern Description</w:t>
-      </w:r>
-    </w:p>
-    <w:p>
-      <w:pPr>
-        <w:spacing w:line="240" w:lineRule="auto"/>
-        <w:jc w:val="both"/>
-        <w:rPr>
-          <w:i/>
-          <w:color w:val="943634" w:themeColor="accent2" w:themeShade="BF"/>
-          <w:sz w:val="24"/>
-        </w:rPr>
-      </w:pPr>
-      <w:r>
-        <w:rPr>
-          <w:i/>
-          <w:color w:val="943634" w:themeColor="accent2" w:themeShade="BF"/>
-          <w:sz w:val="24"/>
-        </w:rPr>
-        <w:t>[Describe</w:t>
-      </w:r>
-      <w:r>
-        <w:rPr>
-          <w:i/>
-          <w:color w:val="943634" w:themeColor="accent2" w:themeShade="BF"/>
-          <w:sz w:val="24"/>
-        </w:rPr>
-        <w:t xml:space="preserve"> briefly</w:t>
-      </w:r>
-      <w:r>
-        <w:rPr>
-          <w:i/>
-          <w:color w:val="943634" w:themeColor="accent2" w:themeShade="BF"/>
-          <w:sz w:val="24"/>
-        </w:rPr>
-        <w:t xml:space="preserve"> the used </w:t>
-      </w:r>
-      <w:r>
-        <w:rPr>
-          <w:i/>
-          <w:color w:val="943634" w:themeColor="accent2" w:themeShade="BF"/>
-          <w:sz w:val="24"/>
-        </w:rPr>
-        <w:t>architectural</w:t>
-      </w:r>
-      <w:r>
-        <w:rPr>
-          <w:i/>
-          <w:color w:val="943634" w:themeColor="accent2" w:themeShade="BF"/>
-          <w:sz w:val="24"/>
-        </w:rPr>
-        <w:t xml:space="preserve"> pattern</w:t>
-      </w:r>
-      <w:r>
-        <w:rPr>
-          <w:i/>
-          <w:color w:val="943634" w:themeColor="accent2" w:themeShade="BF"/>
-          <w:sz w:val="24"/>
-        </w:rPr>
-        <w:t>s.</w:t>
-      </w:r>
-      <w:r>
-        <w:rPr>
-          <w:i/>
-          <w:color w:val="943634" w:themeColor="accent2" w:themeShade="BF"/>
-          <w:sz w:val="24"/>
-        </w:rPr>
-        <w:t>]</w:t>
-      </w:r>
-    </w:p>
-    <w:p>
-      <w:pPr>
-        <w:spacing w:line="240" w:lineRule="auto"/>
-        <w:jc w:val="both"/>
-        <w:rPr>
-          <w:i/>
-          <w:color w:val="943634" w:themeColor="accent2" w:themeShade="BF"/>
-          <w:sz w:val="24"/>
-        </w:rPr>
-      </w:pPr>
-    </w:p>
-    <w:p>
-      <w:pPr>
-        <w:spacing w:line="240" w:lineRule="auto"/>
-        <w:jc w:val="both"/>
-        <w:rPr>
-          <w:b/>
-        </w:rPr>
-      </w:pPr>
-      <w:r>
-        <w:rPr>
-          <w:b/>
-          <w:sz w:val="28"/>
-        </w:rPr>
-        <w:t>3</w:t>
-      </w:r>
-      <w:r>
-        <w:rPr>
-          <w:b/>
-          <w:sz w:val="28"/>
-        </w:rPr>
-        <w:t>.</w:t>
-      </w:r>
-      <w:r>
-        <w:rPr>
-          <w:b/>
-          <w:sz w:val="28"/>
-        </w:rPr>
-        <w:t>2</w:t>
-      </w:r>
-      <w:r>
-        <w:rPr>
-          <w:b/>
-          <w:sz w:val="28"/>
-        </w:rPr>
-        <w:t xml:space="preserve"> </w:t>
-      </w:r>
-      <w:r>
-        <w:rPr>
-          <w:b/>
-          <w:sz w:val="28"/>
-        </w:rPr>
-        <w:t>Diagrams</w:t>
-      </w:r>
-    </w:p>
-    <w:p>
-      <w:pPr>
-        <w:spacing w:line="240" w:lineRule="auto"/>
-        <w:jc w:val="both"/>
-        <w:rPr>
-          <w:i/>
-          <w:color w:val="943634" w:themeColor="accent2" w:themeShade="BF"/>
-          <w:sz w:val="24"/>
-        </w:rPr>
-      </w:pPr>
-      <w:r>
-        <w:rPr>
-          <w:i/>
-          <w:color w:val="943634" w:themeColor="accent2" w:themeShade="BF"/>
-          <w:sz w:val="24"/>
-        </w:rPr>
-        <w:t>[</w:t>
-      </w:r>
-      <w:r>
-        <w:rPr>
-          <w:i/>
-          <w:color w:val="943634" w:themeColor="accent2" w:themeShade="BF"/>
-          <w:sz w:val="24"/>
-        </w:rPr>
-        <w:t>C</w:t>
-      </w:r>
-      <w:r>
-        <w:rPr>
-          <w:i/>
-          <w:color w:val="943634" w:themeColor="accent2" w:themeShade="BF"/>
-          <w:sz w:val="24"/>
-        </w:rPr>
-        <w:t>reate the system’s conceptual architecture</w:t>
-      </w:r>
-      <w:r>
-        <w:rPr>
-          <w:i/>
-          <w:color w:val="943634" w:themeColor="accent2" w:themeShade="BF"/>
-          <w:sz w:val="24"/>
-        </w:rPr>
-        <w:t>;</w:t>
-      </w:r>
-      <w:r>
-        <w:rPr>
-          <w:i/>
-          <w:color w:val="943634" w:themeColor="accent2" w:themeShade="BF"/>
-          <w:sz w:val="24"/>
-        </w:rPr>
-        <w:t xml:space="preserve"> use </w:t>
-      </w:r>
-      <w:r>
-        <w:rPr>
-          <w:i/>
-          <w:color w:val="943634" w:themeColor="accent2" w:themeShade="BF"/>
-          <w:sz w:val="24"/>
-        </w:rPr>
-        <w:t>architectural pattern</w:t>
-      </w:r>
-      <w:r>
-        <w:rPr>
-          <w:i/>
-          <w:color w:val="943634" w:themeColor="accent2" w:themeShade="BF"/>
-          <w:sz w:val="24"/>
-        </w:rPr>
-        <w:t>s</w:t>
-      </w:r>
-      <w:r>
-        <w:rPr>
-          <w:i/>
-          <w:color w:val="943634" w:themeColor="accent2" w:themeShade="BF"/>
-          <w:sz w:val="24"/>
-        </w:rPr>
-        <w:t xml:space="preserve"> and </w:t>
-      </w:r>
-      <w:r>
-        <w:rPr>
-          <w:i/>
-          <w:color w:val="943634" w:themeColor="accent2" w:themeShade="BF"/>
-          <w:sz w:val="24"/>
-        </w:rPr>
-        <w:t>describe how they are applied</w:t>
-      </w:r>
-      <w:r>
-        <w:rPr>
-          <w:i/>
-          <w:color w:val="943634" w:themeColor="accent2" w:themeShade="BF"/>
-          <w:sz w:val="24"/>
-        </w:rPr>
-        <w:t>. Create package, component and deployment diagrams</w:t>
-      </w:r>
-      <w:r>
-        <w:rPr>
-          <w:i/>
-          <w:color w:val="943634" w:themeColor="accent2" w:themeShade="BF"/>
-          <w:sz w:val="24"/>
-        </w:rPr>
-        <w:t>]</w:t>
-      </w:r>
-    </w:p>
-    <w:p>
-      <w:pPr>
-        <w:spacing w:line="240" w:lineRule="auto"/>
-        <w:jc w:val="both"/>
-      </w:pPr>
-    </w:p>
-    <w:p>
-      <w:pPr>
-        <w:pStyle w:val="Title"/>
-        <w:jc w:val="both"/>
-        <w:rPr>
-          <w:rFonts w:ascii="Times New Roman" w:hAnsi="Times New Roman"/>
-        </w:rPr>
-      </w:pPr>
-      <w:bookmarkStart w:id="28" w:name="_Toc254785392"/>
-      <w:r>
-        <w:rPr>
-          <w:rFonts w:ascii="Times New Roman" w:hAnsi="Times New Roman"/>
-        </w:rPr>
-        <w:t>4</w:t>
-      </w:r>
-      <w:r>
-        <w:rPr>
-          <w:rFonts w:ascii="Times New Roman" w:hAnsi="Times New Roman"/>
-        </w:rPr>
-        <w:t xml:space="preserve">. UML </w:t>
-      </w:r>
-      <w:r>
-        <w:rPr>
-          <w:rFonts w:ascii="Times New Roman" w:hAnsi="Times New Roman"/>
-        </w:rPr>
-        <w:t>Sequence</w:t>
-      </w:r>
-      <w:r>
-        <w:rPr>
-          <w:rFonts w:ascii="Times New Roman" w:hAnsi="Times New Roman"/>
-        </w:rPr>
-        <w:t xml:space="preserve"> Diagrams</w:t>
-      </w:r>
-      <w:bookmarkEnd w:id="28"/>
-    </w:p>
-    <w:p>
-      <w:pPr>
-        <w:spacing w:line="240" w:lineRule="auto"/>
-        <w:jc w:val="both"/>
-        <w:rPr>
-          <w:i/>
-          <w:color w:val="943634" w:themeColor="accent2" w:themeShade="BF"/>
-          <w:sz w:val="24"/>
-        </w:rPr>
-      </w:pPr>
-      <w:r>
-        <w:rPr>
-          <w:i/>
-          <w:color w:val="943634" w:themeColor="accent2" w:themeShade="BF"/>
-          <w:sz w:val="24"/>
-        </w:rPr>
-        <w:t>[</w:t>
-      </w:r>
-      <w:r>
-        <w:rPr>
-          <w:i/>
-          <w:color w:val="943634" w:themeColor="accent2" w:themeShade="BF"/>
-          <w:sz w:val="24"/>
-        </w:rPr>
-        <w:t>C</w:t>
-      </w:r>
-      <w:r>
-        <w:rPr>
-          <w:i/>
-          <w:color w:val="943634" w:themeColor="accent2" w:themeShade="BF"/>
-          <w:sz w:val="24"/>
-        </w:rPr>
-        <w:t xml:space="preserve">reate </w:t>
-      </w:r>
-      <w:r>
-        <w:rPr>
-          <w:i/>
-          <w:color w:val="943634" w:themeColor="accent2" w:themeShade="BF"/>
-          <w:sz w:val="24"/>
-        </w:rPr>
-        <w:t>a</w:t>
-      </w:r>
-      <w:r>
-        <w:rPr>
-          <w:i/>
-          <w:color w:val="943634" w:themeColor="accent2" w:themeShade="BF"/>
-          <w:sz w:val="24"/>
-        </w:rPr>
-        <w:t xml:space="preserve"> sequence diagram for </w:t>
-      </w:r>
-      <w:r>
-        <w:rPr>
-          <w:i/>
-          <w:color w:val="943634" w:themeColor="accent2" w:themeShade="BF"/>
-          <w:sz w:val="24"/>
-        </w:rPr>
-        <w:t>a</w:t>
-      </w:r>
-      <w:r>
-        <w:rPr>
-          <w:i/>
-          <w:color w:val="943634" w:themeColor="accent2" w:themeShade="BF"/>
-          <w:sz w:val="24"/>
-        </w:rPr>
-        <w:t xml:space="preserve"> relevant scenario</w:t>
-      </w:r>
-      <w:r>
-        <w:rPr>
-          <w:i/>
-          <w:color w:val="943634" w:themeColor="accent2" w:themeShade="BF"/>
-          <w:sz w:val="24"/>
-        </w:rPr>
-        <w:t>.</w:t>
-      </w:r>
-      <w:r>
-        <w:rPr>
-          <w:i/>
-          <w:color w:val="943634" w:themeColor="accent2" w:themeShade="BF"/>
-          <w:sz w:val="24"/>
-        </w:rPr>
-        <w:t>]</w:t>
-      </w:r>
-    </w:p>
-    <w:p>
-      <w:pPr>
-        <w:pStyle w:val="Title"/>
-        <w:jc w:val="both"/>
-        <w:rPr>
-          <w:rFonts w:ascii="Times New Roman" w:hAnsi="Times New Roman"/>
-        </w:rPr>
-      </w:pPr>
-    </w:p>
-    <w:p>
-      <w:pPr>
-        <w:pStyle w:val="Title"/>
-        <w:jc w:val="both"/>
-        <w:rPr>
-          <w:rFonts w:ascii="Times New Roman" w:hAnsi="Times New Roman"/>
-        </w:rPr>
-      </w:pPr>
-      <w:bookmarkStart w:id="29" w:name="_Toc254785393"/>
-      <w:r>
-        <w:rPr>
-          <w:rFonts w:ascii="Times New Roman" w:hAnsi="Times New Roman"/>
-        </w:rPr>
-        <w:t>5</w:t>
-      </w:r>
-      <w:r>
-        <w:rPr>
-          <w:rFonts w:ascii="Times New Roman" w:hAnsi="Times New Roman"/>
-        </w:rPr>
-        <w:t xml:space="preserve">. Class </w:t>
-      </w:r>
-      <w:r>
-        <w:rPr>
-          <w:rFonts w:ascii="Times New Roman" w:hAnsi="Times New Roman"/>
-        </w:rPr>
-        <w:t>Design</w:t>
-      </w:r>
-      <w:bookmarkEnd w:id="29"/>
-    </w:p>
-    <w:p>
-      <w:pPr>
-        <w:spacing w:line="240" w:lineRule="auto"/>
-        <w:jc w:val="both"/>
-        <w:rPr>
-          <w:b/>
-          <w:sz w:val="28"/>
-        </w:rPr>
-      </w:pPr>
-    </w:p>
-    <w:p>
-      <w:pPr>
-        <w:spacing w:line="240" w:lineRule="auto"/>
-        <w:jc w:val="both"/>
-        <w:rPr>
-          <w:b/>
-        </w:rPr>
-      </w:pPr>
-      <w:r>
-        <w:rPr>
-          <w:b/>
-          <w:sz w:val="28"/>
-        </w:rPr>
-        <w:t>5</w:t>
-      </w:r>
-      <w:r>
-        <w:rPr>
-          <w:b/>
-          <w:sz w:val="28"/>
-        </w:rPr>
-        <w:t>.1 Design Patterns Description</w:t>
-      </w:r>
-    </w:p>
-    <w:p>
-      <w:pPr>
-        <w:spacing w:line="240" w:lineRule="auto"/>
-        <w:jc w:val="both"/>
-        <w:rPr>
-          <w:i/>
-          <w:color w:val="943634" w:themeColor="accent2" w:themeShade="BF"/>
-          <w:sz w:val="24"/>
-        </w:rPr>
-      </w:pPr>
-      <w:r>
-        <w:rPr>
-          <w:i/>
-          <w:color w:val="943634" w:themeColor="accent2" w:themeShade="BF"/>
-          <w:sz w:val="24"/>
-        </w:rPr>
-        <w:t>[Describe</w:t>
-      </w:r>
-      <w:r>
-        <w:rPr>
-          <w:i/>
-          <w:color w:val="943634" w:themeColor="accent2" w:themeShade="BF"/>
-          <w:sz w:val="24"/>
-        </w:rPr>
-        <w:t xml:space="preserve"> briefly</w:t>
-      </w:r>
-      <w:r>
-        <w:rPr>
-          <w:i/>
-          <w:color w:val="943634" w:themeColor="accent2" w:themeShade="BF"/>
-          <w:sz w:val="24"/>
-        </w:rPr>
-        <w:t xml:space="preserve"> the used design pattern</w:t>
-      </w:r>
-      <w:r>
-        <w:rPr>
-          <w:i/>
-          <w:color w:val="943634" w:themeColor="accent2" w:themeShade="BF"/>
-          <w:sz w:val="24"/>
-        </w:rPr>
-        <w:t>s.</w:t>
-      </w:r>
-      <w:r>
-        <w:rPr>
-          <w:i/>
-          <w:color w:val="943634" w:themeColor="accent2" w:themeShade="BF"/>
-          <w:sz w:val="24"/>
-        </w:rPr>
-        <w:t>]</w:t>
-      </w:r>
-    </w:p>
-    <w:p>
-      <w:pPr>
-        <w:spacing w:line="240" w:lineRule="auto"/>
-        <w:jc w:val="both"/>
-      </w:pPr>
-    </w:p>
-    <w:p>
-      <w:pPr>
-        <w:spacing w:line="240" w:lineRule="auto"/>
-        <w:jc w:val="both"/>
-      </w:pPr>
-      <w:r>
-        <w:rPr>
-          <w:b/>
-          <w:sz w:val="28"/>
-        </w:rPr>
-        <w:t>5</w:t>
-      </w:r>
-      <w:r>
-        <w:rPr>
-          <w:b/>
-          <w:sz w:val="28"/>
-        </w:rPr>
-        <w:t>.</w:t>
-      </w:r>
-      <w:r>
-        <w:rPr>
-          <w:b/>
-          <w:sz w:val="28"/>
-        </w:rPr>
-        <w:t>2</w:t>
-      </w:r>
-      <w:r>
-        <w:rPr>
-          <w:b/>
-          <w:sz w:val="28"/>
-        </w:rPr>
-        <w:t xml:space="preserve"> </w:t>
-      </w:r>
-      <w:r>
-        <w:rPr>
-          <w:b/>
-          <w:sz w:val="28"/>
-        </w:rPr>
-        <w:t xml:space="preserve">UML </w:t>
-      </w:r>
-      <w:r>
-        <w:rPr>
-          <w:b/>
-          <w:sz w:val="28"/>
-        </w:rPr>
-        <w:t>Class Diagram</w:t>
-      </w:r>
-    </w:p>
-    <w:p>
-      <w:pPr>
-        <w:spacing w:line="240" w:lineRule="auto"/>
-        <w:jc w:val="both"/>
-        <w:rPr>
-          <w:i/>
-          <w:color w:val="943634" w:themeColor="accent2" w:themeShade="BF"/>
-          <w:sz w:val="24"/>
-        </w:rPr>
-      </w:pPr>
-      <w:r>
-        <w:rPr>
-          <w:i/>
-          <w:color w:val="943634" w:themeColor="accent2" w:themeShade="BF"/>
-          <w:sz w:val="24"/>
-        </w:rPr>
-        <w:t>[</w:t>
-      </w:r>
-      <w:r>
-        <w:rPr>
-          <w:i/>
-          <w:color w:val="943634" w:themeColor="accent2" w:themeShade="BF"/>
-          <w:sz w:val="24"/>
-        </w:rPr>
-        <w:t>C</w:t>
-      </w:r>
-      <w:r>
-        <w:rPr>
-          <w:i/>
-          <w:color w:val="943634" w:themeColor="accent2" w:themeShade="BF"/>
-          <w:sz w:val="24"/>
-        </w:rPr>
-        <w:t xml:space="preserve">reate the UML Class Diagram and </w:t>
-      </w:r>
-      <w:r>
-        <w:rPr>
-          <w:i/>
-          <w:color w:val="943634" w:themeColor="accent2" w:themeShade="BF"/>
-          <w:sz w:val="24"/>
-        </w:rPr>
-        <w:t>highlight</w:t>
-      </w:r>
-      <w:r>
-        <w:rPr>
-          <w:i/>
-          <w:color w:val="943634" w:themeColor="accent2" w:themeShade="BF"/>
-          <w:sz w:val="24"/>
-        </w:rPr>
-        <w:t xml:space="preserve"> and motivate</w:t>
-      </w:r>
-      <w:r>
-        <w:rPr>
-          <w:i/>
-          <w:color w:val="943634" w:themeColor="accent2" w:themeShade="BF"/>
-          <w:sz w:val="24"/>
-        </w:rPr>
-        <w:t xml:space="preserve"> </w:t>
-      </w:r>
-      <w:r>
-        <w:rPr>
-          <w:i/>
-          <w:color w:val="943634" w:themeColor="accent2" w:themeShade="BF"/>
-          <w:sz w:val="24"/>
-        </w:rPr>
-        <w:t>how</w:t>
-      </w:r>
-      <w:r>
-        <w:rPr>
-          <w:i/>
-          <w:color w:val="943634" w:themeColor="accent2" w:themeShade="BF"/>
-          <w:sz w:val="24"/>
-        </w:rPr>
-        <w:t xml:space="preserve"> the design pattern</w:t>
-      </w:r>
-      <w:r>
-        <w:rPr>
-          <w:i/>
-          <w:color w:val="943634" w:themeColor="accent2" w:themeShade="BF"/>
-          <w:sz w:val="24"/>
-        </w:rPr>
-        <w:t>s</w:t>
-      </w:r>
-      <w:r>
-        <w:rPr>
-          <w:i/>
-          <w:color w:val="943634" w:themeColor="accent2" w:themeShade="BF"/>
-          <w:sz w:val="24"/>
-        </w:rPr>
-        <w:t xml:space="preserve"> are used</w:t>
-      </w:r>
-      <w:r>
-        <w:rPr>
-          <w:i/>
-          <w:color w:val="943634" w:themeColor="accent2" w:themeShade="BF"/>
-          <w:sz w:val="24"/>
-        </w:rPr>
-        <w:t>.</w:t>
-      </w:r>
-      <w:r>
-        <w:rPr>
-          <w:i/>
-          <w:color w:val="943634" w:themeColor="accent2" w:themeShade="BF"/>
-          <w:sz w:val="24"/>
-        </w:rPr>
-        <w:t>]</w:t>
-      </w:r>
-    </w:p>
-    <w:p>
-      <w:pPr>
-        <w:spacing w:line="240" w:lineRule="auto"/>
-        <w:jc w:val="both"/>
-      </w:pPr>
-    </w:p>
-    <w:p>
-      <w:pPr>
-        <w:pStyle w:val="Title"/>
-        <w:jc w:val="both"/>
-        <w:rPr>
-          <w:rFonts w:ascii="Times New Roman" w:hAnsi="Times New Roman"/>
-        </w:rPr>
-      </w:pPr>
-      <w:bookmarkStart w:id="30" w:name="_Toc254785394"/>
-      <w:r>
-        <w:rPr>
-          <w:rFonts w:ascii="Times New Roman" w:hAnsi="Times New Roman"/>
-        </w:rPr>
-        <w:t>6</w:t>
-      </w:r>
-      <w:r>
-        <w:rPr>
-          <w:rFonts w:ascii="Times New Roman" w:hAnsi="Times New Roman"/>
-        </w:rPr>
-        <w:t>. Data Model</w:t>
-      </w:r>
-      <w:bookmarkEnd w:id="30"/>
-      <w:r>
-        <w:rPr>
-          <w:rFonts w:ascii="Times New Roman" w:hAnsi="Times New Roman"/>
-        </w:rPr>
-        <w:t xml:space="preserve"> </w:t>
-      </w:r>
-    </w:p>
-    <w:p>
-      <w:pPr>
-        <w:spacing w:line="240" w:lineRule="auto"/>
-        <w:jc w:val="both"/>
-        <w:rPr>
-          <w:i/>
-          <w:color w:val="943634" w:themeColor="accent2" w:themeShade="BF"/>
-          <w:sz w:val="24"/>
-        </w:rPr>
-      </w:pPr>
-      <w:r>
-        <w:rPr>
-          <w:i/>
-          <w:color w:val="943634" w:themeColor="accent2" w:themeShade="BF"/>
-          <w:sz w:val="24"/>
-        </w:rPr>
-        <w:lastRenderedPageBreak/>
-        <w:t>[</w:t>
-      </w:r>
-      <w:r>
-        <w:rPr>
-          <w:i/>
-          <w:color w:val="943634" w:themeColor="accent2" w:themeShade="BF"/>
-          <w:sz w:val="24"/>
-        </w:rPr>
-        <w:t>P</w:t>
-      </w:r>
-      <w:r>
-        <w:rPr>
-          <w:i/>
-          <w:color w:val="943634" w:themeColor="accent2" w:themeShade="BF"/>
-          <w:sz w:val="24"/>
-        </w:rPr>
-        <w:t>resent the data models used in the system’s implementation</w:t>
-      </w:r>
-      <w:r>
-        <w:rPr>
-          <w:i/>
-          <w:color w:val="943634" w:themeColor="accent2" w:themeShade="BF"/>
-          <w:sz w:val="24"/>
-        </w:rPr>
-        <w:t>.</w:t>
-      </w:r>
-      <w:r>
-        <w:rPr>
-          <w:i/>
-          <w:color w:val="943634" w:themeColor="accent2" w:themeShade="BF"/>
-          <w:sz w:val="24"/>
-        </w:rPr>
-        <w:t>]</w:t>
-      </w:r>
-    </w:p>
-    <w:p>
-      <w:pPr>
-        <w:spacing w:line="240" w:lineRule="auto"/>
-        <w:jc w:val="both"/>
-        <w:rPr>
-          <w:i/>
-          <w:color w:val="943634" w:themeColor="accent2" w:themeShade="BF"/>
-        </w:rPr>
-      </w:pPr>
-    </w:p>
-    <w:p>
-      <w:pPr>
-        <w:pStyle w:val="Title"/>
-        <w:jc w:val="both"/>
-        <w:rPr>
-          <w:rFonts w:ascii="Times New Roman" w:hAnsi="Times New Roman"/>
-        </w:rPr>
-      </w:pPr>
-      <w:bookmarkStart w:id="31" w:name="_Toc254785395"/>
-      <w:r>
-        <w:rPr>
-          <w:rFonts w:ascii="Times New Roman" w:hAnsi="Times New Roman"/>
-        </w:rPr>
-        <w:t>7</w:t>
-      </w:r>
-      <w:r>
-        <w:rPr>
-          <w:rFonts w:ascii="Times New Roman" w:hAnsi="Times New Roman"/>
-        </w:rPr>
-        <w:t xml:space="preserve">. </w:t>
-      </w:r>
-      <w:r>
-        <w:rPr>
-          <w:rFonts w:ascii="Times New Roman" w:hAnsi="Times New Roman"/>
-        </w:rPr>
-        <w:t>System</w:t>
-      </w:r>
-      <w:r>
-        <w:rPr>
-          <w:rFonts w:ascii="Times New Roman" w:hAnsi="Times New Roman"/>
-        </w:rPr>
-        <w:t xml:space="preserve"> Testing</w:t>
-      </w:r>
-      <w:bookmarkEnd w:id="31"/>
-    </w:p>
-    <w:p>
-      <w:pPr>
-        <w:spacing w:line="240" w:lineRule="auto"/>
-        <w:jc w:val="both"/>
-        <w:rPr>
-          <w:i/>
-          <w:color w:val="943634" w:themeColor="accent2" w:themeShade="BF"/>
-        </w:rPr>
-      </w:pPr>
-      <w:r>
-        <w:rPr>
-          <w:i/>
-          <w:color w:val="943634" w:themeColor="accent2" w:themeShade="BF"/>
-          <w:sz w:val="24"/>
-        </w:rPr>
-        <w:t>[</w:t>
-      </w:r>
-      <w:r>
-        <w:rPr>
-          <w:i/>
-          <w:color w:val="943634" w:themeColor="accent2" w:themeShade="BF"/>
-          <w:sz w:val="24"/>
-        </w:rPr>
-        <w:t>P</w:t>
-      </w:r>
-      <w:r>
-        <w:rPr>
-          <w:i/>
-          <w:color w:val="943634" w:themeColor="accent2" w:themeShade="BF"/>
-          <w:sz w:val="24"/>
-        </w:rPr>
-        <w:t>resent</w:t>
-      </w:r>
-      <w:r>
-        <w:rPr>
-          <w:i/>
-          <w:color w:val="943634" w:themeColor="accent2" w:themeShade="BF"/>
-          <w:sz w:val="24"/>
-        </w:rPr>
-        <w:t xml:space="preserve"> the used testing strategies (unit testing, integration testing</w:t>
-      </w:r>
-      <w:r>
-        <w:rPr>
-          <w:i/>
-          <w:color w:val="943634" w:themeColor="accent2" w:themeShade="BF"/>
-          <w:sz w:val="24"/>
-        </w:rPr>
-        <w:t>, validation testing</w:t>
-      </w:r>
-      <w:r>
-        <w:rPr>
-          <w:i/>
-          <w:color w:val="943634" w:themeColor="accent2" w:themeShade="BF"/>
-          <w:sz w:val="24"/>
-        </w:rPr>
-        <w:t>)</w:t>
-      </w:r>
-      <w:r>
-        <w:rPr>
-          <w:i/>
-          <w:color w:val="943634" w:themeColor="accent2" w:themeShade="BF"/>
-          <w:sz w:val="24"/>
-        </w:rPr>
-        <w:t xml:space="preserve"> and testing methods (data-flow, partitioning, boundary analysis, etc.)</w:t>
-      </w:r>
-      <w:r>
-        <w:rPr>
-          <w:i/>
-          <w:color w:val="943634" w:themeColor="accent2" w:themeShade="BF"/>
-          <w:sz w:val="24"/>
-        </w:rPr>
-        <w:t>.</w:t>
-      </w:r>
-      <w:r>
-        <w:rPr>
-          <w:i/>
-          <w:color w:val="943634" w:themeColor="accent2" w:themeShade="BF"/>
-          <w:sz w:val="24"/>
-        </w:rPr>
-        <w:t>]</w:t>
-      </w:r>
-    </w:p>
-    <w:p>
-      <w:pPr>
-        <w:pStyle w:val="Title"/>
-        <w:jc w:val="both"/>
-        <w:rPr>
-          <w:rFonts w:ascii="Times New Roman" w:hAnsi="Times New Roman"/>
         </w:rPr>
       </w:pPr>
       <w:bookmarkStart w:id="32" w:name="_Toc254785396"/>
@@ -2376,10 +2767,10 @@
       <w:bookmarkEnd w:id="32"/>
     </w:p>
     <w:sectPr>
-      <w:headerReference w:type="default" r:id="rId9"/>
-      <w:footerReference w:type="default" r:id="rId10"/>
-      <w:headerReference w:type="first" r:id="rId11"/>
-      <w:footerReference w:type="first" r:id="rId12"/>
+      <w:headerReference w:type="default" r:id="rId10"/>
+      <w:footerReference w:type="default" r:id="rId11"/>
+      <w:headerReference w:type="first" r:id="rId12"/>
+      <w:footerReference w:type="first" r:id="rId13"/>
       <w:pgSz w:w="12240" w:h="15840" w:code="1"/>
       <w:pgMar w:top="1440" w:right="1440" w:bottom="1440" w:left="1440" w:header="720" w:footer="720" w:gutter="0"/>
       <w:cols w:space="720"/>
@@ -2506,21 +2897,11 @@
           <w:r>
             <w:sym w:font="Symbol" w:char="F0D3"/>
           </w:r>
-          <w:r>
-            <w:fldChar w:fldCharType="begin"/>
-          </w:r>
-          <w:r>
-            <w:instrText xml:space="preserve"> DOCPROPERTY "Company"  \* MERGEFORMAT </w:instrText>
-          </w:r>
-          <w:r>
-            <w:fldChar w:fldCharType="separate"/>
-          </w:r>
-          <w:r>
-            <w:t>UTCN</w:t>
-          </w:r>
-          <w:r>
-            <w:fldChar w:fldCharType="end"/>
-          </w:r>
+          <w:fldSimple w:instr=" DOCPROPERTY &quot;Company&quot;  \* MERGEFORMAT ">
+            <w:r>
+              <w:t>UTCN</w:t>
+            </w:r>
+          </w:fldSimple>
           <w:r>
             <w:t xml:space="preserve">, </w:t>
           </w:r>
@@ -2598,29 +2979,15 @@
             </w:rPr>
             <w:t xml:space="preserve"> of </w:t>
           </w:r>
-          <w:r>
-            <w:fldChar w:fldCharType="begin"/>
-          </w:r>
-          <w:r>
-            <w:instrText xml:space="preserve"> NUMPAGES  \* MERGEFORMAT </w:instrText>
-          </w:r>
-          <w:r>
-            <w:fldChar w:fldCharType="separate"/>
-          </w:r>
-          <w:r>
-            <w:rPr>
-              <w:rStyle w:val="PageNumber"/>
-              <w:noProof/>
-            </w:rPr>
-            <w:t>4</w:t>
-          </w:r>
-          <w:r>
-            <w:rPr>
-              <w:rStyle w:val="PageNumber"/>
-              <w:noProof/>
-            </w:rPr>
-            <w:fldChar w:fldCharType="end"/>
-          </w:r>
+          <w:fldSimple w:instr=" NUMPAGES  \* MERGEFORMAT ">
+            <w:r>
+              <w:rPr>
+                <w:rStyle w:val="PageNumber"/>
+                <w:noProof/>
+              </w:rPr>
+              <w:t>5</w:t>
+            </w:r>
+          </w:fldSimple>
         </w:p>
       </w:tc>
     </w:tr>
@@ -2785,6 +3152,342 @@
     </w:lvl>
   </w:abstractNum>
   <w:abstractNum w:abstractNumId="1" w15:restartNumberingAfterBreak="0">
+    <w:nsid w:val="14890A50"/>
+    <w:multiLevelType w:val="hybridMultilevel"/>
+    <w:tmpl w:val="B358B3FE"/>
+    <w:lvl w:ilvl="0" w:tplc="DB1440EC">
+      <w:numFmt w:val="bullet"/>
+      <w:lvlText w:val="-"/>
+      <w:lvlJc w:val="left"/>
+      <w:pPr>
+        <w:ind w:left="720" w:hanging="360"/>
+      </w:pPr>
+      <w:rPr>
+        <w:rFonts w:ascii="Times New Roman" w:eastAsiaTheme="minorHAnsi" w:hAnsi="Times New Roman" w:cs="Times New Roman" w:hint="default"/>
+      </w:rPr>
+    </w:lvl>
+    <w:lvl w:ilvl="1" w:tplc="04090003" w:tentative="1">
+      <w:start w:val="1"/>
+      <w:numFmt w:val="bullet"/>
+      <w:lvlText w:val="o"/>
+      <w:lvlJc w:val="left"/>
+      <w:pPr>
+        <w:ind w:left="1440" w:hanging="360"/>
+      </w:pPr>
+      <w:rPr>
+        <w:rFonts w:ascii="Courier New" w:hAnsi="Courier New" w:cs="Courier New" w:hint="default"/>
+      </w:rPr>
+    </w:lvl>
+    <w:lvl w:ilvl="2" w:tplc="04090005" w:tentative="1">
+      <w:start w:val="1"/>
+      <w:numFmt w:val="bullet"/>
+      <w:lvlText w:val=""/>
+      <w:lvlJc w:val="left"/>
+      <w:pPr>
+        <w:ind w:left="2160" w:hanging="360"/>
+      </w:pPr>
+      <w:rPr>
+        <w:rFonts w:ascii="Wingdings" w:hAnsi="Wingdings" w:hint="default"/>
+      </w:rPr>
+    </w:lvl>
+    <w:lvl w:ilvl="3" w:tplc="04090001" w:tentative="1">
+      <w:start w:val="1"/>
+      <w:numFmt w:val="bullet"/>
+      <w:lvlText w:val=""/>
+      <w:lvlJc w:val="left"/>
+      <w:pPr>
+        <w:ind w:left="2880" w:hanging="360"/>
+      </w:pPr>
+      <w:rPr>
+        <w:rFonts w:ascii="Symbol" w:hAnsi="Symbol" w:hint="default"/>
+      </w:rPr>
+    </w:lvl>
+    <w:lvl w:ilvl="4" w:tplc="04090003" w:tentative="1">
+      <w:start w:val="1"/>
+      <w:numFmt w:val="bullet"/>
+      <w:lvlText w:val="o"/>
+      <w:lvlJc w:val="left"/>
+      <w:pPr>
+        <w:ind w:left="3600" w:hanging="360"/>
+      </w:pPr>
+      <w:rPr>
+        <w:rFonts w:ascii="Courier New" w:hAnsi="Courier New" w:cs="Courier New" w:hint="default"/>
+      </w:rPr>
+    </w:lvl>
+    <w:lvl w:ilvl="5" w:tplc="04090005" w:tentative="1">
+      <w:start w:val="1"/>
+      <w:numFmt w:val="bullet"/>
+      <w:lvlText w:val=""/>
+      <w:lvlJc w:val="left"/>
+      <w:pPr>
+        <w:ind w:left="4320" w:hanging="360"/>
+      </w:pPr>
+      <w:rPr>
+        <w:rFonts w:ascii="Wingdings" w:hAnsi="Wingdings" w:hint="default"/>
+      </w:rPr>
+    </w:lvl>
+    <w:lvl w:ilvl="6" w:tplc="04090001" w:tentative="1">
+      <w:start w:val="1"/>
+      <w:numFmt w:val="bullet"/>
+      <w:lvlText w:val=""/>
+      <w:lvlJc w:val="left"/>
+      <w:pPr>
+        <w:ind w:left="5040" w:hanging="360"/>
+      </w:pPr>
+      <w:rPr>
+        <w:rFonts w:ascii="Symbol" w:hAnsi="Symbol" w:hint="default"/>
+      </w:rPr>
+    </w:lvl>
+    <w:lvl w:ilvl="7" w:tplc="04090003" w:tentative="1">
+      <w:start w:val="1"/>
+      <w:numFmt w:val="bullet"/>
+      <w:lvlText w:val="o"/>
+      <w:lvlJc w:val="left"/>
+      <w:pPr>
+        <w:ind w:left="5760" w:hanging="360"/>
+      </w:pPr>
+      <w:rPr>
+        <w:rFonts w:ascii="Courier New" w:hAnsi="Courier New" w:cs="Courier New" w:hint="default"/>
+      </w:rPr>
+    </w:lvl>
+    <w:lvl w:ilvl="8" w:tplc="04090005" w:tentative="1">
+      <w:start w:val="1"/>
+      <w:numFmt w:val="bullet"/>
+      <w:lvlText w:val=""/>
+      <w:lvlJc w:val="left"/>
+      <w:pPr>
+        <w:ind w:left="6480" w:hanging="360"/>
+      </w:pPr>
+      <w:rPr>
+        <w:rFonts w:ascii="Wingdings" w:hAnsi="Wingdings" w:hint="default"/>
+      </w:rPr>
+    </w:lvl>
+  </w:abstractNum>
+  <w:abstractNum w:abstractNumId="2" w15:restartNumberingAfterBreak="0">
+    <w:nsid w:val="15E10C33"/>
+    <w:multiLevelType w:val="hybridMultilevel"/>
+    <w:tmpl w:val="31EE004A"/>
+    <w:lvl w:ilvl="0" w:tplc="DB1440EC">
+      <w:numFmt w:val="bullet"/>
+      <w:lvlText w:val="-"/>
+      <w:lvlJc w:val="left"/>
+      <w:pPr>
+        <w:ind w:left="720" w:hanging="360"/>
+      </w:pPr>
+      <w:rPr>
+        <w:rFonts w:ascii="Times New Roman" w:eastAsiaTheme="minorHAnsi" w:hAnsi="Times New Roman" w:cs="Times New Roman" w:hint="default"/>
+      </w:rPr>
+    </w:lvl>
+    <w:lvl w:ilvl="1" w:tplc="04090003" w:tentative="1">
+      <w:start w:val="1"/>
+      <w:numFmt w:val="bullet"/>
+      <w:lvlText w:val="o"/>
+      <w:lvlJc w:val="left"/>
+      <w:pPr>
+        <w:ind w:left="1440" w:hanging="360"/>
+      </w:pPr>
+      <w:rPr>
+        <w:rFonts w:ascii="Courier New" w:hAnsi="Courier New" w:cs="Courier New" w:hint="default"/>
+      </w:rPr>
+    </w:lvl>
+    <w:lvl w:ilvl="2" w:tplc="04090005" w:tentative="1">
+      <w:start w:val="1"/>
+      <w:numFmt w:val="bullet"/>
+      <w:lvlText w:val=""/>
+      <w:lvlJc w:val="left"/>
+      <w:pPr>
+        <w:ind w:left="2160" w:hanging="360"/>
+      </w:pPr>
+      <w:rPr>
+        <w:rFonts w:ascii="Wingdings" w:hAnsi="Wingdings" w:hint="default"/>
+      </w:rPr>
+    </w:lvl>
+    <w:lvl w:ilvl="3" w:tplc="04090001" w:tentative="1">
+      <w:start w:val="1"/>
+      <w:numFmt w:val="bullet"/>
+      <w:lvlText w:val=""/>
+      <w:lvlJc w:val="left"/>
+      <w:pPr>
+        <w:ind w:left="2880" w:hanging="360"/>
+      </w:pPr>
+      <w:rPr>
+        <w:rFonts w:ascii="Symbol" w:hAnsi="Symbol" w:hint="default"/>
+      </w:rPr>
+    </w:lvl>
+    <w:lvl w:ilvl="4" w:tplc="04090003" w:tentative="1">
+      <w:start w:val="1"/>
+      <w:numFmt w:val="bullet"/>
+      <w:lvlText w:val="o"/>
+      <w:lvlJc w:val="left"/>
+      <w:pPr>
+        <w:ind w:left="3600" w:hanging="360"/>
+      </w:pPr>
+      <w:rPr>
+        <w:rFonts w:ascii="Courier New" w:hAnsi="Courier New" w:cs="Courier New" w:hint="default"/>
+      </w:rPr>
+    </w:lvl>
+    <w:lvl w:ilvl="5" w:tplc="04090005" w:tentative="1">
+      <w:start w:val="1"/>
+      <w:numFmt w:val="bullet"/>
+      <w:lvlText w:val=""/>
+      <w:lvlJc w:val="left"/>
+      <w:pPr>
+        <w:ind w:left="4320" w:hanging="360"/>
+      </w:pPr>
+      <w:rPr>
+        <w:rFonts w:ascii="Wingdings" w:hAnsi="Wingdings" w:hint="default"/>
+      </w:rPr>
+    </w:lvl>
+    <w:lvl w:ilvl="6" w:tplc="04090001" w:tentative="1">
+      <w:start w:val="1"/>
+      <w:numFmt w:val="bullet"/>
+      <w:lvlText w:val=""/>
+      <w:lvlJc w:val="left"/>
+      <w:pPr>
+        <w:ind w:left="5040" w:hanging="360"/>
+      </w:pPr>
+      <w:rPr>
+        <w:rFonts w:ascii="Symbol" w:hAnsi="Symbol" w:hint="default"/>
+      </w:rPr>
+    </w:lvl>
+    <w:lvl w:ilvl="7" w:tplc="04090003" w:tentative="1">
+      <w:start w:val="1"/>
+      <w:numFmt w:val="bullet"/>
+      <w:lvlText w:val="o"/>
+      <w:lvlJc w:val="left"/>
+      <w:pPr>
+        <w:ind w:left="5760" w:hanging="360"/>
+      </w:pPr>
+      <w:rPr>
+        <w:rFonts w:ascii="Courier New" w:hAnsi="Courier New" w:cs="Courier New" w:hint="default"/>
+      </w:rPr>
+    </w:lvl>
+    <w:lvl w:ilvl="8" w:tplc="04090005" w:tentative="1">
+      <w:start w:val="1"/>
+      <w:numFmt w:val="bullet"/>
+      <w:lvlText w:val=""/>
+      <w:lvlJc w:val="left"/>
+      <w:pPr>
+        <w:ind w:left="6480" w:hanging="360"/>
+      </w:pPr>
+      <w:rPr>
+        <w:rFonts w:ascii="Wingdings" w:hAnsi="Wingdings" w:hint="default"/>
+      </w:rPr>
+    </w:lvl>
+  </w:abstractNum>
+  <w:abstractNum w:abstractNumId="3" w15:restartNumberingAfterBreak="0">
+    <w:nsid w:val="27186E9A"/>
+    <w:multiLevelType w:val="hybridMultilevel"/>
+    <w:tmpl w:val="956E094A"/>
+    <w:lvl w:ilvl="0" w:tplc="DB1440EC">
+      <w:numFmt w:val="bullet"/>
+      <w:lvlText w:val="-"/>
+      <w:lvlJc w:val="left"/>
+      <w:pPr>
+        <w:ind w:left="720" w:hanging="360"/>
+      </w:pPr>
+      <w:rPr>
+        <w:rFonts w:ascii="Times New Roman" w:eastAsiaTheme="minorHAnsi" w:hAnsi="Times New Roman" w:cs="Times New Roman" w:hint="default"/>
+      </w:rPr>
+    </w:lvl>
+    <w:lvl w:ilvl="1" w:tplc="04090003" w:tentative="1">
+      <w:start w:val="1"/>
+      <w:numFmt w:val="bullet"/>
+      <w:lvlText w:val="o"/>
+      <w:lvlJc w:val="left"/>
+      <w:pPr>
+        <w:ind w:left="1440" w:hanging="360"/>
+      </w:pPr>
+      <w:rPr>
+        <w:rFonts w:ascii="Courier New" w:hAnsi="Courier New" w:cs="Courier New" w:hint="default"/>
+      </w:rPr>
+    </w:lvl>
+    <w:lvl w:ilvl="2" w:tplc="04090005" w:tentative="1">
+      <w:start w:val="1"/>
+      <w:numFmt w:val="bullet"/>
+      <w:lvlText w:val=""/>
+      <w:lvlJc w:val="left"/>
+      <w:pPr>
+        <w:ind w:left="2160" w:hanging="360"/>
+      </w:pPr>
+      <w:rPr>
+        <w:rFonts w:ascii="Wingdings" w:hAnsi="Wingdings" w:hint="default"/>
+      </w:rPr>
+    </w:lvl>
+    <w:lvl w:ilvl="3" w:tplc="04090001" w:tentative="1">
+      <w:start w:val="1"/>
+      <w:numFmt w:val="bullet"/>
+      <w:lvlText w:val=""/>
+      <w:lvlJc w:val="left"/>
+      <w:pPr>
+        <w:ind w:left="2880" w:hanging="360"/>
+      </w:pPr>
+      <w:rPr>
+        <w:rFonts w:ascii="Symbol" w:hAnsi="Symbol" w:hint="default"/>
+      </w:rPr>
+    </w:lvl>
+    <w:lvl w:ilvl="4" w:tplc="04090003" w:tentative="1">
+      <w:start w:val="1"/>
+      <w:numFmt w:val="bullet"/>
+      <w:lvlText w:val="o"/>
+      <w:lvlJc w:val="left"/>
+      <w:pPr>
+        <w:ind w:left="3600" w:hanging="360"/>
+      </w:pPr>
+      <w:rPr>
+        <w:rFonts w:ascii="Courier New" w:hAnsi="Courier New" w:cs="Courier New" w:hint="default"/>
+      </w:rPr>
+    </w:lvl>
+    <w:lvl w:ilvl="5" w:tplc="04090005" w:tentative="1">
+      <w:start w:val="1"/>
+      <w:numFmt w:val="bullet"/>
+      <w:lvlText w:val=""/>
+      <w:lvlJc w:val="left"/>
+      <w:pPr>
+        <w:ind w:left="4320" w:hanging="360"/>
+      </w:pPr>
+      <w:rPr>
+        <w:rFonts w:ascii="Wingdings" w:hAnsi="Wingdings" w:hint="default"/>
+      </w:rPr>
+    </w:lvl>
+    <w:lvl w:ilvl="6" w:tplc="04090001" w:tentative="1">
+      <w:start w:val="1"/>
+      <w:numFmt w:val="bullet"/>
+      <w:lvlText w:val=""/>
+      <w:lvlJc w:val="left"/>
+      <w:pPr>
+        <w:ind w:left="5040" w:hanging="360"/>
+      </w:pPr>
+      <w:rPr>
+        <w:rFonts w:ascii="Symbol" w:hAnsi="Symbol" w:hint="default"/>
+      </w:rPr>
+    </w:lvl>
+    <w:lvl w:ilvl="7" w:tplc="04090003" w:tentative="1">
+      <w:start w:val="1"/>
+      <w:numFmt w:val="bullet"/>
+      <w:lvlText w:val="o"/>
+      <w:lvlJc w:val="left"/>
+      <w:pPr>
+        <w:ind w:left="5760" w:hanging="360"/>
+      </w:pPr>
+      <w:rPr>
+        <w:rFonts w:ascii="Courier New" w:hAnsi="Courier New" w:cs="Courier New" w:hint="default"/>
+      </w:rPr>
+    </w:lvl>
+    <w:lvl w:ilvl="8" w:tplc="04090005" w:tentative="1">
+      <w:start w:val="1"/>
+      <w:numFmt w:val="bullet"/>
+      <w:lvlText w:val=""/>
+      <w:lvlJc w:val="left"/>
+      <w:pPr>
+        <w:ind w:left="6480" w:hanging="360"/>
+      </w:pPr>
+      <w:rPr>
+        <w:rFonts w:ascii="Wingdings" w:hAnsi="Wingdings" w:hint="default"/>
+      </w:rPr>
+    </w:lvl>
+  </w:abstractNum>
+  <w:abstractNum w:abstractNumId="4" w15:restartNumberingAfterBreak="0">
     <w:nsid w:val="360A4E4B"/>
     <w:multiLevelType w:val="multilevel"/>
     <w:tmpl w:val="9D8A65BC"/>
@@ -2894,6 +3597,232 @@
       </w:pPr>
       <w:rPr>
         <w:rFonts w:hint="default"/>
+      </w:rPr>
+    </w:lvl>
+  </w:abstractNum>
+  <w:abstractNum w:abstractNumId="5" w15:restartNumberingAfterBreak="0">
+    <w:nsid w:val="695824B0"/>
+    <w:multiLevelType w:val="hybridMultilevel"/>
+    <w:tmpl w:val="754AF878"/>
+    <w:lvl w:ilvl="0" w:tplc="04090001">
+      <w:start w:val="1"/>
+      <w:numFmt w:val="bullet"/>
+      <w:lvlText w:val=""/>
+      <w:lvlJc w:val="left"/>
+      <w:pPr>
+        <w:ind w:left="720" w:hanging="360"/>
+      </w:pPr>
+      <w:rPr>
+        <w:rFonts w:ascii="Symbol" w:hAnsi="Symbol" w:hint="default"/>
+      </w:rPr>
+    </w:lvl>
+    <w:lvl w:ilvl="1" w:tplc="04090003" w:tentative="1">
+      <w:start w:val="1"/>
+      <w:numFmt w:val="bullet"/>
+      <w:lvlText w:val="o"/>
+      <w:lvlJc w:val="left"/>
+      <w:pPr>
+        <w:ind w:left="1440" w:hanging="360"/>
+      </w:pPr>
+      <w:rPr>
+        <w:rFonts w:ascii="Courier New" w:hAnsi="Courier New" w:cs="Courier New" w:hint="default"/>
+      </w:rPr>
+    </w:lvl>
+    <w:lvl w:ilvl="2" w:tplc="04090005" w:tentative="1">
+      <w:start w:val="1"/>
+      <w:numFmt w:val="bullet"/>
+      <w:lvlText w:val=""/>
+      <w:lvlJc w:val="left"/>
+      <w:pPr>
+        <w:ind w:left="2160" w:hanging="360"/>
+      </w:pPr>
+      <w:rPr>
+        <w:rFonts w:ascii="Wingdings" w:hAnsi="Wingdings" w:hint="default"/>
+      </w:rPr>
+    </w:lvl>
+    <w:lvl w:ilvl="3" w:tplc="04090001" w:tentative="1">
+      <w:start w:val="1"/>
+      <w:numFmt w:val="bullet"/>
+      <w:lvlText w:val=""/>
+      <w:lvlJc w:val="left"/>
+      <w:pPr>
+        <w:ind w:left="2880" w:hanging="360"/>
+      </w:pPr>
+      <w:rPr>
+        <w:rFonts w:ascii="Symbol" w:hAnsi="Symbol" w:hint="default"/>
+      </w:rPr>
+    </w:lvl>
+    <w:lvl w:ilvl="4" w:tplc="04090003" w:tentative="1">
+      <w:start w:val="1"/>
+      <w:numFmt w:val="bullet"/>
+      <w:lvlText w:val="o"/>
+      <w:lvlJc w:val="left"/>
+      <w:pPr>
+        <w:ind w:left="3600" w:hanging="360"/>
+      </w:pPr>
+      <w:rPr>
+        <w:rFonts w:ascii="Courier New" w:hAnsi="Courier New" w:cs="Courier New" w:hint="default"/>
+      </w:rPr>
+    </w:lvl>
+    <w:lvl w:ilvl="5" w:tplc="04090005" w:tentative="1">
+      <w:start w:val="1"/>
+      <w:numFmt w:val="bullet"/>
+      <w:lvlText w:val=""/>
+      <w:lvlJc w:val="left"/>
+      <w:pPr>
+        <w:ind w:left="4320" w:hanging="360"/>
+      </w:pPr>
+      <w:rPr>
+        <w:rFonts w:ascii="Wingdings" w:hAnsi="Wingdings" w:hint="default"/>
+      </w:rPr>
+    </w:lvl>
+    <w:lvl w:ilvl="6" w:tplc="04090001" w:tentative="1">
+      <w:start w:val="1"/>
+      <w:numFmt w:val="bullet"/>
+      <w:lvlText w:val=""/>
+      <w:lvlJc w:val="left"/>
+      <w:pPr>
+        <w:ind w:left="5040" w:hanging="360"/>
+      </w:pPr>
+      <w:rPr>
+        <w:rFonts w:ascii="Symbol" w:hAnsi="Symbol" w:hint="default"/>
+      </w:rPr>
+    </w:lvl>
+    <w:lvl w:ilvl="7" w:tplc="04090003" w:tentative="1">
+      <w:start w:val="1"/>
+      <w:numFmt w:val="bullet"/>
+      <w:lvlText w:val="o"/>
+      <w:lvlJc w:val="left"/>
+      <w:pPr>
+        <w:ind w:left="5760" w:hanging="360"/>
+      </w:pPr>
+      <w:rPr>
+        <w:rFonts w:ascii="Courier New" w:hAnsi="Courier New" w:cs="Courier New" w:hint="default"/>
+      </w:rPr>
+    </w:lvl>
+    <w:lvl w:ilvl="8" w:tplc="04090005" w:tentative="1">
+      <w:start w:val="1"/>
+      <w:numFmt w:val="bullet"/>
+      <w:lvlText w:val=""/>
+      <w:lvlJc w:val="left"/>
+      <w:pPr>
+        <w:ind w:left="6480" w:hanging="360"/>
+      </w:pPr>
+      <w:rPr>
+        <w:rFonts w:ascii="Wingdings" w:hAnsi="Wingdings" w:hint="default"/>
+      </w:rPr>
+    </w:lvl>
+  </w:abstractNum>
+  <w:abstractNum w:abstractNumId="6" w15:restartNumberingAfterBreak="0">
+    <w:nsid w:val="6C3C0414"/>
+    <w:multiLevelType w:val="hybridMultilevel"/>
+    <w:tmpl w:val="418029D4"/>
+    <w:lvl w:ilvl="0" w:tplc="04090001">
+      <w:start w:val="1"/>
+      <w:numFmt w:val="bullet"/>
+      <w:lvlText w:val=""/>
+      <w:lvlJc w:val="left"/>
+      <w:pPr>
+        <w:ind w:left="720" w:hanging="360"/>
+      </w:pPr>
+      <w:rPr>
+        <w:rFonts w:ascii="Symbol" w:hAnsi="Symbol" w:hint="default"/>
+      </w:rPr>
+    </w:lvl>
+    <w:lvl w:ilvl="1" w:tplc="04090003" w:tentative="1">
+      <w:start w:val="1"/>
+      <w:numFmt w:val="bullet"/>
+      <w:lvlText w:val="o"/>
+      <w:lvlJc w:val="left"/>
+      <w:pPr>
+        <w:ind w:left="1440" w:hanging="360"/>
+      </w:pPr>
+      <w:rPr>
+        <w:rFonts w:ascii="Courier New" w:hAnsi="Courier New" w:cs="Courier New" w:hint="default"/>
+      </w:rPr>
+    </w:lvl>
+    <w:lvl w:ilvl="2" w:tplc="04090005" w:tentative="1">
+      <w:start w:val="1"/>
+      <w:numFmt w:val="bullet"/>
+      <w:lvlText w:val=""/>
+      <w:lvlJc w:val="left"/>
+      <w:pPr>
+        <w:ind w:left="2160" w:hanging="360"/>
+      </w:pPr>
+      <w:rPr>
+        <w:rFonts w:ascii="Wingdings" w:hAnsi="Wingdings" w:hint="default"/>
+      </w:rPr>
+    </w:lvl>
+    <w:lvl w:ilvl="3" w:tplc="04090001" w:tentative="1">
+      <w:start w:val="1"/>
+      <w:numFmt w:val="bullet"/>
+      <w:lvlText w:val=""/>
+      <w:lvlJc w:val="left"/>
+      <w:pPr>
+        <w:ind w:left="2880" w:hanging="360"/>
+      </w:pPr>
+      <w:rPr>
+        <w:rFonts w:ascii="Symbol" w:hAnsi="Symbol" w:hint="default"/>
+      </w:rPr>
+    </w:lvl>
+    <w:lvl w:ilvl="4" w:tplc="04090003" w:tentative="1">
+      <w:start w:val="1"/>
+      <w:numFmt w:val="bullet"/>
+      <w:lvlText w:val="o"/>
+      <w:lvlJc w:val="left"/>
+      <w:pPr>
+        <w:ind w:left="3600" w:hanging="360"/>
+      </w:pPr>
+      <w:rPr>
+        <w:rFonts w:ascii="Courier New" w:hAnsi="Courier New" w:cs="Courier New" w:hint="default"/>
+      </w:rPr>
+    </w:lvl>
+    <w:lvl w:ilvl="5" w:tplc="04090005" w:tentative="1">
+      <w:start w:val="1"/>
+      <w:numFmt w:val="bullet"/>
+      <w:lvlText w:val=""/>
+      <w:lvlJc w:val="left"/>
+      <w:pPr>
+        <w:ind w:left="4320" w:hanging="360"/>
+      </w:pPr>
+      <w:rPr>
+        <w:rFonts w:ascii="Wingdings" w:hAnsi="Wingdings" w:hint="default"/>
+      </w:rPr>
+    </w:lvl>
+    <w:lvl w:ilvl="6" w:tplc="04090001" w:tentative="1">
+      <w:start w:val="1"/>
+      <w:numFmt w:val="bullet"/>
+      <w:lvlText w:val=""/>
+      <w:lvlJc w:val="left"/>
+      <w:pPr>
+        <w:ind w:left="5040" w:hanging="360"/>
+      </w:pPr>
+      <w:rPr>
+        <w:rFonts w:ascii="Symbol" w:hAnsi="Symbol" w:hint="default"/>
+      </w:rPr>
+    </w:lvl>
+    <w:lvl w:ilvl="7" w:tplc="04090003" w:tentative="1">
+      <w:start w:val="1"/>
+      <w:numFmt w:val="bullet"/>
+      <w:lvlText w:val="o"/>
+      <w:lvlJc w:val="left"/>
+      <w:pPr>
+        <w:ind w:left="5760" w:hanging="360"/>
+      </w:pPr>
+      <w:rPr>
+        <w:rFonts w:ascii="Courier New" w:hAnsi="Courier New" w:cs="Courier New" w:hint="default"/>
+      </w:rPr>
+    </w:lvl>
+    <w:lvl w:ilvl="8" w:tplc="04090005" w:tentative="1">
+      <w:start w:val="1"/>
+      <w:numFmt w:val="bullet"/>
+      <w:lvlText w:val=""/>
+      <w:lvlJc w:val="left"/>
+      <w:pPr>
+        <w:ind w:left="6480" w:hanging="360"/>
+      </w:pPr>
+      <w:rPr>
+        <w:rFonts w:ascii="Wingdings" w:hAnsi="Wingdings" w:hint="default"/>
       </w:rPr>
     </w:lvl>
   </w:abstractNum>
@@ -2901,7 +3830,22 @@
     <w:abstractNumId w:val="0"/>
   </w:num>
   <w:num w:numId="2">
+    <w:abstractNumId w:val="4"/>
+  </w:num>
+  <w:num w:numId="3">
+    <w:abstractNumId w:val="6"/>
+  </w:num>
+  <w:num w:numId="4">
+    <w:abstractNumId w:val="2"/>
+  </w:num>
+  <w:num w:numId="5">
+    <w:abstractNumId w:val="3"/>
+  </w:num>
+  <w:num w:numId="6">
     <w:abstractNumId w:val="1"/>
+  </w:num>
+  <w:num w:numId="7">
+    <w:abstractNumId w:val="5"/>
   </w:num>
 </w:numbering>
 </file>
@@ -3078,7 +4022,7 @@
     <w:lsdException w:name="Table Web 2" w:semiHidden="1" w:unhideWhenUsed="1"/>
     <w:lsdException w:name="Table Web 3" w:semiHidden="1" w:unhideWhenUsed="1"/>
     <w:lsdException w:name="Balloon Text" w:semiHidden="1" w:unhideWhenUsed="1"/>
-    <w:lsdException w:name="Table Grid" w:semiHidden="1" w:uiPriority="59" w:unhideWhenUsed="1"/>
+    <w:lsdException w:name="Table Grid" w:uiPriority="59"/>
     <w:lsdException w:name="Table Theme" w:semiHidden="1" w:unhideWhenUsed="1"/>
     <w:lsdException w:name="Placeholder Text" w:semiHidden="1"/>
     <w:lsdException w:name="No Spacing" w:uiPriority="1" w:qFormat="1"/>
@@ -3828,6 +4772,17 @@
       <w:ind w:left="400"/>
     </w:pPr>
   </w:style>
+  <w:style w:type="paragraph" w:styleId="ListParagraph">
+    <w:name w:val="List Paragraph"/>
+    <w:basedOn w:val="Normal"/>
+    <w:uiPriority w:val="34"/>
+    <w:qFormat/>
+    <w:rsid w:val="00A85691"/>
+    <w:pPr>
+      <w:ind w:left="720"/>
+      <w:contextualSpacing/>
+    </w:pPr>
+  </w:style>
 </w:styles>
 </file>
 

</xml_diff>

<commit_message>
Project to be presented
</commit_message>
<xml_diff>
--- a/Assignment_Analysis_and_Design_Document.docx
+++ b/Assignment_Analysis_and_Design_Document.docx
@@ -115,9 +115,17 @@
         <w:rPr>
           <w:sz w:val="32"/>
         </w:rPr>
-        <w:t xml:space="preserve"> Gyarmathy Tímea</w:t>
+        <w:t xml:space="preserve"> Gyarmathy </w:t>
+      </w:r>
+      <w:proofErr w:type="spellStart"/>
+      <w:r>
+        <w:rPr>
+          <w:sz w:val="32"/>
+        </w:rPr>
+        <w:t>Tímea</w:t>
       </w:r>
       <w:bookmarkEnd w:id="17"/>
+      <w:proofErr w:type="spellEnd"/>
     </w:p>
     <w:p>
       <w:pPr>
@@ -419,7 +427,7 @@
           <w:rPr>
             <w:noProof/>
           </w:rPr>
-          <w:t>2</w:t>
+          <w:t>3</w:t>
         </w:r>
         <w:r>
           <w:rPr>
@@ -499,7 +507,7 @@
           <w:rPr>
             <w:noProof/>
           </w:rPr>
-          <w:t>2</w:t>
+          <w:t>3</w:t>
         </w:r>
         <w:r>
           <w:rPr>
@@ -579,7 +587,7 @@
           <w:rPr>
             <w:noProof/>
           </w:rPr>
-          <w:t>2</w:t>
+          <w:t>3</w:t>
         </w:r>
         <w:r>
           <w:rPr>
@@ -823,7 +831,7 @@
           <w:rPr>
             <w:noProof/>
           </w:rPr>
-          <w:t>10</w:t>
+          <w:t>12</w:t>
         </w:r>
         <w:r>
           <w:rPr>
@@ -903,7 +911,7 @@
           <w:rPr>
             <w:noProof/>
           </w:rPr>
-          <w:t>10</w:t>
+          <w:t>13</w:t>
         </w:r>
         <w:r>
           <w:rPr>
@@ -964,7 +972,7 @@
           <w:rPr>
             <w:noProof/>
           </w:rPr>
-          <w:t>11</w:t>
+          <w:t>14</w:t>
         </w:r>
         <w:r>
           <w:rPr>
@@ -1044,7 +1052,7 @@
           <w:rPr>
             <w:noProof/>
           </w:rPr>
-          <w:t>11</w:t>
+          <w:t>14</w:t>
         </w:r>
         <w:r>
           <w:rPr>
@@ -1118,13 +1126,21 @@
         <w:rPr>
           <w:rFonts w:eastAsiaTheme="minorHAnsi"/>
         </w:rPr>
-        <w:t>Every tournament has a name and exactly 8 players (and thus 7 matches). A match is played best 3 of 5 games. For each game, the first player to r</w:t>
-      </w:r>
+        <w:t xml:space="preserve">Every tournament has a name and exactly 8 players (and thus 7 matches). A match is played best 3 of 5 games. For each game, the first player to reach 11 points wins that game, however a game must be won by at least a </w:t>
+      </w:r>
+      <w:proofErr w:type="gramStart"/>
       <w:r>
         <w:rPr>
           <w:rFonts w:eastAsiaTheme="minorHAnsi"/>
         </w:rPr>
-        <w:t>each 11 points wins that game, however a game must be won by at least a two point margin.</w:t>
+        <w:t>two point</w:t>
+      </w:r>
+      <w:proofErr w:type="gramEnd"/>
+      <w:r>
+        <w:rPr>
+          <w:rFonts w:eastAsiaTheme="minorHAnsi"/>
+        </w:rPr>
+        <w:t xml:space="preserve"> margin.</w:t>
       </w:r>
     </w:p>
     <w:p>
@@ -1176,13 +1192,7 @@
         <w:rPr>
           <w:rFonts w:eastAsiaTheme="minorHAnsi"/>
         </w:rPr>
-        <w:t>FR2: Both kinds of u</w:t>
-      </w:r>
-      <w:r>
-        <w:rPr>
-          <w:rFonts w:eastAsiaTheme="minorHAnsi"/>
-        </w:rPr>
-        <w:t>ses must provide an email and a password to access the application.</w:t>
+        <w:t>FR2: Both kinds of uses must provide an email and a password to access the application.</w:t>
       </w:r>
     </w:p>
     <w:p>
@@ -1249,13 +1259,7 @@
         <w:rPr>
           <w:rFonts w:eastAsiaTheme="minorHAnsi"/>
         </w:rPr>
-        <w:t xml:space="preserve">Update the score of their current game. (They may update the score only if they are </w:t>
-      </w:r>
-      <w:r>
-        <w:rPr>
-          <w:rFonts w:eastAsiaTheme="minorHAnsi"/>
-        </w:rPr>
-        <w:t>one of the two players in the game. The system detects when games and matches are won)</w:t>
+        <w:t>Update the score of their current game. (They may update the score only if they are one of the two players in the game. The system detects when games and matches are won)</w:t>
       </w:r>
     </w:p>
     <w:p>
@@ -1301,13 +1305,7 @@
         <w:rPr>
           <w:rFonts w:eastAsiaTheme="minorHAnsi"/>
         </w:rPr>
-        <w:t>CRUD on tournaments: He creates the tournament and enrolls the players manually</w:t>
-      </w:r>
-      <w:r>
-        <w:rPr>
-          <w:rFonts w:eastAsiaTheme="minorHAnsi"/>
-        </w:rPr>
-        <w:t>.</w:t>
+        <w:t>CRUD on tournaments: He creates the tournament and enrolls the players manually.</w:t>
       </w:r>
     </w:p>
     <w:p>
@@ -1381,10 +1379,7 @@
         </w:numPr>
       </w:pPr>
       <w:r>
-        <w:t>T</w:t>
-      </w:r>
-      <w:r>
-        <w:t>estability: system must have a greater than 90% code coverage realized by unit tests.</w:t>
+        <w:t>Testability: system must have a greater than 90% code coverage realized by unit tests.</w:t>
       </w:r>
     </w:p>
     <w:p>
@@ -1409,32 +1404,20 @@
         <w:rPr>
           <w:rFonts w:eastAsiaTheme="minorHAnsi"/>
         </w:rPr>
-        <w:t>NFR1: The</w:t>
-      </w:r>
-      <w:r>
+        <w:t xml:space="preserve">NFR1: The data will be stored in a database. </w:t>
+      </w:r>
+    </w:p>
+    <w:p>
+      <w:pPr>
         <w:rPr>
           <w:rFonts w:eastAsiaTheme="minorHAnsi"/>
         </w:rPr>
-        <w:t xml:space="preserve"> data will be stored in a database. </w:t>
-      </w:r>
-    </w:p>
-    <w:p>
-      <w:pPr>
+      </w:pPr>
+      <w:r>
         <w:rPr>
           <w:rFonts w:eastAsiaTheme="minorHAnsi"/>
         </w:rPr>
-      </w:pPr>
-      <w:r>
-        <w:rPr>
-          <w:rFonts w:eastAsiaTheme="minorHAnsi"/>
-        </w:rPr>
-        <w:t>NFR2: Use the Layers architectural pattern to organize your application. Use a domain logic pattern (transaction script or domain model) / a data source hybrid pattern (table module, active record) and a data source pur</w:t>
-      </w:r>
-      <w:r>
-        <w:rPr>
-          <w:rFonts w:eastAsiaTheme="minorHAnsi"/>
-        </w:rPr>
-        <w:t>e pattern (table data gateway, row data gateway, data mapper) most suitable for the application.</w:t>
+        <w:t>NFR2: Use the Layers architectural pattern to organize your application. Use a domain logic pattern (transaction script or domain model) / a data source hybrid pattern (table module, active record) and a data source pure pattern (table data gateway, row data gateway, data mapper) most suitable for the application.</w:t>
       </w:r>
     </w:p>
     <w:p>
@@ -1537,10 +1520,7 @@
         </w:numPr>
       </w:pPr>
       <w:r>
-        <w:t>Administrator enters hi</w:t>
-      </w:r>
-      <w:r>
-        <w:t>s password</w:t>
+        <w:t>Administrator enters his password</w:t>
       </w:r>
     </w:p>
     <w:p>
@@ -1588,10 +1568,7 @@
         </w:numPr>
       </w:pPr>
       <w:r>
-        <w:t>System displays the Administrator Window with operations o</w:t>
-      </w:r>
-      <w:r>
-        <w:t>nly available to the system administrator</w:t>
+        <w:t>System displays the Administrator Window with operations only available to the system administrator</w:t>
       </w:r>
     </w:p>
     <w:p>
@@ -1630,10 +1607,7 @@
     </w:p>
     <w:p>
       <w:r>
-        <w:t xml:space="preserve">In case user doesn’t </w:t>
-      </w:r>
-      <w:r>
-        <w:t>have administrator privileges:</w:t>
+        <w:t>In case user doesn’t have administrator privileges:</w:t>
       </w:r>
     </w:p>
     <w:p>
@@ -1678,10 +1652,7 @@
         </w:numPr>
       </w:pPr>
       <w:r>
-        <w:t>User opens the app, the login w</w:t>
-      </w:r>
-      <w:r>
-        <w:t>indow appears with possibilities to enter credentials</w:t>
+        <w:t>User opens the app, the login window appears with possibilities to enter credentials</w:t>
       </w:r>
     </w:p>
     <w:p>
@@ -1741,10 +1712,7 @@
         </w:numPr>
       </w:pPr>
       <w:r>
-        <w:t xml:space="preserve">System verifies if user credentials </w:t>
-      </w:r>
-      <w:r>
-        <w:t>(don’t) have administrator privileges</w:t>
+        <w:t>System verifies if user credentials (don’t) have administrator privileges</w:t>
       </w:r>
     </w:p>
     <w:p>
@@ -1790,10 +1758,7 @@
         </w:numPr>
       </w:pPr>
       <w:r>
-        <w:t>Retu</w:t>
-      </w:r>
-      <w:r>
-        <w:t>rn to step 2 (correct entered credentials)</w:t>
+        <w:t>Return to step 2 (correct entered credentials)</w:t>
       </w:r>
     </w:p>
     <w:p>
@@ -1816,10 +1781,7 @@
     <w:p/>
     <w:p>
       <w:r>
-        <w:t>Use case: View Tournaments and a</w:t>
-      </w:r>
-      <w:r>
-        <w:t>ssociated matches</w:t>
+        <w:t>Use case: View Tournaments and associated matches</w:t>
       </w:r>
     </w:p>
     <w:p>
@@ -1870,10 +1832,7 @@
         </w:numPr>
       </w:pPr>
       <w:r>
-        <w:t>Player clicks on one of the tou</w:t>
-      </w:r>
-      <w:r>
-        <w:t>rnaments from the list</w:t>
+        <w:t>Player clicks on one of the tournaments from the list</w:t>
       </w:r>
     </w:p>
     <w:p>
@@ -1932,10 +1891,7 @@
     <w:p/>
     <w:p>
       <w:r>
-        <w:t>Use ca</w:t>
-      </w:r>
-      <w:r>
-        <w:t>se: Input final score of match</w:t>
+        <w:t>Use case: Input final score of match</w:t>
       </w:r>
     </w:p>
     <w:p>
@@ -1986,10 +1942,7 @@
         </w:numPr>
       </w:pPr>
       <w:r>
-        <w:t xml:space="preserve">In case player is one of </w:t>
-      </w:r>
-      <w:r>
-        <w:t>the players in a match, he can input the score of that match</w:t>
+        <w:t>In case player is one of the players in a match, he can input the score of that match</w:t>
       </w:r>
     </w:p>
     <w:p>
@@ -2035,10 +1988,7 @@
     </w:p>
     <w:p>
       <w:r>
-        <w:t>The</w:t>
-      </w:r>
-      <w:r>
-        <w:t>re is no winner (neither of the scores is three, and sum of scores is less than 5):</w:t>
+        <w:t>There is no winner (neither of the scores is three, and sum of scores is less than 5):</w:t>
       </w:r>
     </w:p>
     <w:p>
@@ -2125,10 +2075,7 @@
       </w:pPr>
       <w:r>
         <w:lastRenderedPageBreak/>
-        <w:t xml:space="preserve">System displays administrator view with possibilities to register/retrieve/update/delete </w:t>
-      </w:r>
-      <w:r>
-        <w:t>player data on the left, and for tournaments on the right</w:t>
+        <w:t>System displays administrator view with possibilities to register/retrieve/update/delete player data on the left, and for tournaments on the right</w:t>
       </w:r>
     </w:p>
     <w:p>
@@ -2188,10 +2135,7 @@
         </w:numPr>
       </w:pPr>
       <w:r>
-        <w:t>System accep</w:t>
-      </w:r>
-      <w:r>
-        <w:t>ts input data and writes into the database</w:t>
+        <w:t>System accepts input data and writes into the database</w:t>
       </w:r>
     </w:p>
     <w:p>
@@ -2282,10 +2226,7 @@
         </w:numPr>
       </w:pPr>
       <w:r>
-        <w:t>Administrator inputs tournament name into the fiel</w:t>
-      </w:r>
-      <w:r>
-        <w:t>d on the right</w:t>
+        <w:t>Administrator inputs tournament name into the field on the right</w:t>
       </w:r>
     </w:p>
     <w:p>
@@ -2345,10 +2286,7 @@
         </w:numPr>
       </w:pPr>
       <w:r>
-        <w:t>When reached 8 selected pl</w:t>
-      </w:r>
-      <w:r>
-        <w:t>ayers, system saves the data and redisplays the entire list</w:t>
+        <w:t>When reached 8 selected players, system saves the data and redisplays the entire list</w:t>
       </w:r>
     </w:p>
     <w:p>
@@ -2445,13 +2383,7 @@
           <w:rFonts w:ascii="Times New Roman" w:hAnsi="Times New Roman"/>
         </w:rPr>
         <w:lastRenderedPageBreak/>
-        <w:t>3. System Arch</w:t>
-      </w:r>
-      <w:r>
-        <w:rPr>
-          <w:rFonts w:ascii="Times New Roman" w:hAnsi="Times New Roman"/>
-        </w:rPr>
-        <w:t>itectural Design</w:t>
+        <w:t>3. System Architectural Design</w:t>
       </w:r>
       <w:bookmarkEnd w:id="35"/>
       <w:bookmarkEnd w:id="36"/>
@@ -2490,10 +2422,7 @@
         <w:jc w:val="both"/>
       </w:pPr>
       <w:r>
-        <w:t xml:space="preserve">Three-tier architecture is a client–server software architecture pattern in which the user interface (presentation), functional process logic ("business rules"), computer data storage and data access </w:t>
-      </w:r>
-      <w:r>
-        <w:t xml:space="preserve">are developed and maintained as independent modules, most often on separate platforms. </w:t>
+        <w:t xml:space="preserve">Three-tier architecture is a client–server software architecture pattern in which the user interface (presentation), functional process logic ("business rules"), computer data storage and data access are developed and maintained as independent modules, most often on separate platforms. </w:t>
       </w:r>
     </w:p>
     <w:p>
@@ -2508,10 +2437,7 @@
         <w:jc w:val="both"/>
       </w:pPr>
       <w:r>
-        <w:t xml:space="preserve">Apart from the usual advantages of modular software with well-defined interfaces, the three-tier architecture is intended to allow any of the three tiers to be </w:t>
-      </w:r>
-      <w:r>
-        <w:t>upgraded or replaced independently in response to changes in requirements or technology. For example, a change of operating system in the presentation tier would only affect the user interface code.</w:t>
+        <w:t>Apart from the usual advantages of modular software with well-defined interfaces, the three-tier architecture is intended to allow any of the three tiers to be upgraded or replaced independently in response to changes in requirements or technology. For example, a change of operating system in the presentation tier would only affect the user interface code.</w:t>
       </w:r>
     </w:p>
     <w:p>
@@ -2526,13 +2452,7 @@
         <w:jc w:val="both"/>
       </w:pPr>
       <w:r>
-        <w:t>Typically, the user interface runs on a desktop PC or wo</w:t>
-      </w:r>
-      <w:r>
-        <w:t>rkstation and uses a standard graphical user interface, functional process logic that may consist of one or more separate modules running on a workstation or application server, and an RDBMS on a database server or mainframe that contains the computer data</w:t>
-      </w:r>
-      <w:r>
-        <w:t xml:space="preserve"> storage logic. The middle tier may be multitiered itself (in which case the overall architecture is called an "n-tier architecture").</w:t>
+        <w:t>Typically, the user interface runs on a desktop PC or workstation and uses a standard graphical user interface, functional process logic that may consist of one or more separate modules running on a workstation or application server, and an RDBMS on a database server or mainframe that contains the computer data storage logic. The middle tier may be multitiered itself (in which case the overall architecture is called an "n-tier architecture").</w:t>
       </w:r>
     </w:p>
     <w:p>
@@ -2582,13 +2502,15 @@
         <w:jc w:val="both"/>
       </w:pPr>
       <w:r>
-        <w:t>This is the topmost level of the application. The presentation tier displays</w:t>
-      </w:r>
-      <w:r>
-        <w:t xml:space="preserve"> information related to such services as browsing merchandise, purchasing and shopping cart contents. It communicates with other tiers by which it puts out the results to the browser/client tier and all other tiers in the network. In simple terms, it is a </w:t>
-      </w:r>
-      <w:r>
-        <w:t>layer which users can access directly (such as a web page, or an operating system's GUI).</w:t>
+        <w:t xml:space="preserve">This is the topmost level of the application. The presentation tier displays information related to such services as browsing merchandise, purchasing and shopping cart contents. It communicates with other tiers by which it puts out the results to the browser/client tier and all other tiers in the network. In simple terms, it is </w:t>
+      </w:r>
+      <w:proofErr w:type="gramStart"/>
+      <w:r>
+        <w:t>a layer which users</w:t>
+      </w:r>
+      <w:proofErr w:type="gramEnd"/>
+      <w:r>
+        <w:t xml:space="preserve"> can access directly (such as a web page, or an operating system's GUI).</w:t>
       </w:r>
     </w:p>
     <w:p>
@@ -2623,10 +2545,7 @@
         <w:jc w:val="both"/>
       </w:pPr>
       <w:r>
-        <w:t>The logical tier is pulled out from the presentation tier and, as its own layer, it controls an applica</w:t>
-      </w:r>
-      <w:r>
-        <w:t>tion’s functionality by performing detailed processing.</w:t>
+        <w:t>The logical tier is pulled out from the presentation tier and, as its own layer, it controls an application’s functionality by performing detailed processing.</w:t>
       </w:r>
     </w:p>
     <w:p>
@@ -2661,13 +2580,7 @@
         <w:jc w:val="both"/>
       </w:pPr>
       <w:r>
-        <w:t>The data tier includes the data persistence mechanisms (database servers, file shares, etc.) and the data access layer that encapsulates the persistence mechanisms and exposes the data. The</w:t>
-      </w:r>
-      <w:r>
-        <w:t xml:space="preserve"> data access layer should provide an API to the application tier that exposes methods of managing the stored data without exposing or creating dependencies on the data storage mechanisms. Avoiding dependencies on the storage mechanisms allows for updates o</w:t>
-      </w:r>
-      <w:r>
-        <w:t>r changes without the application tier clients being affected by or even aware of the change. As with the separation of any tier, there are costs for implementation and often costs to performance in exchange for improved scalability and maintainability.</w:t>
+        <w:t>The data tier includes the data persistence mechanisms (database servers, file shares, etc.) and the data access layer that encapsulates the persistence mechanisms and exposes the data. The data access layer should provide an API to the application tier that exposes methods of managing the stored data without exposing or creating dependencies on the data storage mechanisms. Avoiding dependencies on the storage mechanisms allows for updates or changes without the application tier clients being affected by or even aware of the change. As with the separation of any tier, there are costs for implementation and often costs to performance in exchange for improved scalability and maintainability.</w:t>
       </w:r>
     </w:p>
     <w:p>
@@ -2695,14 +2608,7 @@
           <w:b/>
           <w:sz w:val="28"/>
         </w:rPr>
-        <w:t>3</w:t>
-      </w:r>
-      <w:r>
-        <w:rPr>
-          <w:b/>
-          <w:sz w:val="28"/>
-        </w:rPr>
-        <w:t>.2 Diagrams</w:t>
+        <w:t>3.2 Diagrams</w:t>
       </w:r>
     </w:p>
     <w:p>
@@ -2724,10 +2630,10 @@
         </w:rPr>
         <w:lastRenderedPageBreak/>
         <w:drawing>
-          <wp:inline distT="0" distB="6350" distL="0" distR="0">
-            <wp:extent cx="5943600" cy="7995285"/>
+          <wp:inline distT="0" distB="0" distL="0" distR="0">
+            <wp:extent cx="5943600" cy="8097222"/>
             <wp:effectExtent l="0" t="0" r="0" b="0"/>
-            <wp:docPr id="2" name="Picture 4" descr="C:\Users\timi\AppData\Local\Microsoft\Windows\INetCache\Content.Word\Package.jpg"/>
+            <wp:docPr id="8" name="Picture 8" descr="C:\Users\timi\AppData\Local\Microsoft\Windows\INetCache\Content.Word\Package (1).jpg"/>
             <wp:cNvGraphicFramePr>
               <a:graphicFrameLocks xmlns:a="http://schemas.openxmlformats.org/drawingml/2006/main" noChangeAspect="1"/>
             </wp:cNvGraphicFramePr>
@@ -2735,13 +2641,20 @@
               <a:graphicData uri="http://schemas.openxmlformats.org/drawingml/2006/picture">
                 <pic:pic xmlns:pic="http://schemas.openxmlformats.org/drawingml/2006/picture">
                   <pic:nvPicPr>
-                    <pic:cNvPr id="2" name="Picture 4" descr="C:\Users\timi\AppData\Local\Microsoft\Windows\INetCache\Content.Word\Package.jpg"/>
+                    <pic:cNvPr id="0" name="Picture 1" descr="C:\Users\timi\AppData\Local\Microsoft\Windows\INetCache\Content.Word\Package (1).jpg"/>
                     <pic:cNvPicPr>
                       <a:picLocks noChangeAspect="1" noChangeArrowheads="1"/>
                     </pic:cNvPicPr>
                   </pic:nvPicPr>
                   <pic:blipFill>
-                    <a:blip r:embed="rId9"/>
+                    <a:blip r:embed="rId9">
+                      <a:extLst>
+                        <a:ext uri="{28A0092B-C50C-407E-A947-70E740481C1C}">
+                          <a14:useLocalDpi xmlns:a14="http://schemas.microsoft.com/office/drawing/2010/main" val="0"/>
+                        </a:ext>
+                      </a:extLst>
+                    </a:blip>
+                    <a:srcRect/>
                     <a:stretch>
                       <a:fillRect/>
                     </a:stretch>
@@ -2749,11 +2662,15 @@
                   <pic:spPr bwMode="auto">
                     <a:xfrm>
                       <a:off x="0" y="0"/>
-                      <a:ext cx="5943600" cy="7995285"/>
+                      <a:ext cx="5943600" cy="8097222"/>
                     </a:xfrm>
                     <a:prstGeom prst="rect">
                       <a:avLst/>
                     </a:prstGeom>
+                    <a:noFill/>
+                    <a:ln>
+                      <a:noFill/>
+                    </a:ln>
                   </pic:spPr>
                 </pic:pic>
               </a:graphicData>
@@ -2777,11 +2694,15 @@
         <w:jc w:val="both"/>
       </w:pPr>
       <w:r>
-        <w:lastRenderedPageBreak/>
-        <w:t>The system would be way too complex and repetitive to disp</w:t>
-      </w:r>
-      <w:r>
-        <w:t>lay as a whole on a single component diagram so the next figure demonstrates the main idea of the interfaces between layers and how the communication takes place.</w:t>
+        <w:t xml:space="preserve">The system would be way too complex and repetitive to display </w:t>
+      </w:r>
+      <w:proofErr w:type="gramStart"/>
+      <w:r>
+        <w:t>as a whole on</w:t>
+      </w:r>
+      <w:proofErr w:type="gramEnd"/>
+      <w:r>
+        <w:t xml:space="preserve"> a single component diagram so the next figure demonstrates the main idea of the interfaces between layers and how the communication takes place.</w:t>
       </w:r>
     </w:p>
     <w:p>
@@ -2847,16 +2768,39 @@
         <w:jc w:val="both"/>
       </w:pPr>
       <w:r>
-        <w:t>As the figure shows, we</w:t>
-      </w:r>
-      <w:r>
-        <w:t xml:space="preserve"> have the MainWindow component, which represents part of the user interface. This uses the interface “Log in service” provided by one of the Business layer components, in this case, Login. This latter component processes the request and by using the interf</w:t>
-      </w:r>
-      <w:r>
-        <w:t>ace “Retrieve User Data” provided by one of the data access object components, processes it. The UserDAO accesses the Database by reading data from it, mainly by a DbConnection component. The DbConnection communicates with the Database by the “Execute Quer</w:t>
-      </w:r>
-      <w:r>
-        <w:t>y” interface.</w:t>
+        <w:t xml:space="preserve">As the figure shows, we have the </w:t>
+      </w:r>
+      <w:proofErr w:type="spellStart"/>
+      <w:r>
+        <w:t>MainWindow</w:t>
+      </w:r>
+      <w:proofErr w:type="spellEnd"/>
+      <w:r>
+        <w:t xml:space="preserve"> component, which represents part of the user interface. This uses the interface “Log in service” provided by one of the Business layer components, in this case, Login. This latter component processes the request and by using the interface “Retrieve User Data” provided by one of the data access object components, processes it. The </w:t>
+      </w:r>
+      <w:proofErr w:type="spellStart"/>
+      <w:r>
+        <w:t>UserDAO</w:t>
+      </w:r>
+      <w:proofErr w:type="spellEnd"/>
+      <w:r>
+        <w:t xml:space="preserve"> accesses the Database by reading data from it, mainly by a </w:t>
+      </w:r>
+      <w:proofErr w:type="spellStart"/>
+      <w:r>
+        <w:t>DbConnection</w:t>
+      </w:r>
+      <w:proofErr w:type="spellEnd"/>
+      <w:r>
+        <w:t xml:space="preserve"> component. The </w:t>
+      </w:r>
+      <w:proofErr w:type="spellStart"/>
+      <w:r>
+        <w:t>DbConnection</w:t>
+      </w:r>
+      <w:proofErr w:type="spellEnd"/>
+      <w:r>
+        <w:t xml:space="preserve"> communicates with the Database by the “Execute Query” interface.</w:t>
       </w:r>
     </w:p>
     <w:p>
@@ -2886,6 +2830,7 @@
         <w:rPr>
           <w:noProof/>
         </w:rPr>
+        <w:lastRenderedPageBreak/>
         <w:drawing>
           <wp:inline distT="0" distB="6985" distL="0" distR="0">
             <wp:extent cx="5257800" cy="3479165"/>
@@ -2931,11 +2876,15 @@
         <w:jc w:val="both"/>
       </w:pPr>
       <w:r>
-        <w:lastRenderedPageBreak/>
-        <w:t>All the application except the database should</w:t>
-      </w:r>
-      <w:r>
-        <w:t xml:space="preserve"> be on the User’s personal computer. These communicate with the served database, served by MS SQL Server. As a further improvement, this database could be hosted online.</w:t>
+        <w:t xml:space="preserve">All the application except the database should be on the User’s personal computer. These communicate with the </w:t>
+      </w:r>
+      <w:proofErr w:type="spellStart"/>
+      <w:r>
+        <w:t>served</w:t>
+      </w:r>
+      <w:proofErr w:type="spellEnd"/>
+      <w:r>
+        <w:t xml:space="preserve"> database, served by MS SQL Server. As a further improvement, this database could be hosted online.</w:t>
       </w:r>
     </w:p>
     <w:p>
@@ -2968,6 +2917,74 @@
       </w:r>
       <w:bookmarkEnd w:id="37"/>
       <w:bookmarkEnd w:id="38"/>
+    </w:p>
+    <w:p>
+      <w:r>
+        <w:t>User interaction sequence diagram of logging in:</w:t>
+      </w:r>
+    </w:p>
+    <w:p>
+      <w:r>
+        <w:rPr>
+          <w:noProof/>
+        </w:rPr>
+        <w:lastRenderedPageBreak/>
+        <w:drawing>
+          <wp:inline distT="0" distB="0" distL="0" distR="0">
+            <wp:extent cx="5181600" cy="4419600"/>
+            <wp:effectExtent l="0" t="0" r="0" b="0"/>
+            <wp:docPr id="7" name="Picture 7" descr="https://scontent-otp1-1.xx.fbcdn.net/v/t34.0-12/29345171_10215750352732344_54066762_n.jpg?_nc_cat=0&amp;oh=e65a855bf65352b2bf8d0884c9f37e8a&amp;oe=5AB99253"/>
+            <wp:cNvGraphicFramePr>
+              <a:graphicFrameLocks xmlns:a="http://schemas.openxmlformats.org/drawingml/2006/main" noChangeAspect="1"/>
+            </wp:cNvGraphicFramePr>
+            <a:graphic xmlns:a="http://schemas.openxmlformats.org/drawingml/2006/main">
+              <a:graphicData uri="http://schemas.openxmlformats.org/drawingml/2006/picture">
+                <pic:pic xmlns:pic="http://schemas.openxmlformats.org/drawingml/2006/picture">
+                  <pic:nvPicPr>
+                    <pic:cNvPr id="0" name="Picture 1" descr="https://scontent-otp1-1.xx.fbcdn.net/v/t34.0-12/29345171_10215750352732344_54066762_n.jpg?_nc_cat=0&amp;oh=e65a855bf65352b2bf8d0884c9f37e8a&amp;oe=5AB99253"/>
+                    <pic:cNvPicPr>
+                      <a:picLocks noChangeAspect="1" noChangeArrowheads="1"/>
+                    </pic:cNvPicPr>
+                  </pic:nvPicPr>
+                  <pic:blipFill>
+                    <a:blip r:embed="rId12">
+                      <a:extLst>
+                        <a:ext uri="{28A0092B-C50C-407E-A947-70E740481C1C}">
+                          <a14:useLocalDpi xmlns:a14="http://schemas.microsoft.com/office/drawing/2010/main" val="0"/>
+                        </a:ext>
+                      </a:extLst>
+                    </a:blip>
+                    <a:srcRect/>
+                    <a:stretch>
+                      <a:fillRect/>
+                    </a:stretch>
+                  </pic:blipFill>
+                  <pic:spPr bwMode="auto">
+                    <a:xfrm>
+                      <a:off x="0" y="0"/>
+                      <a:ext cx="5181600" cy="4419600"/>
+                    </a:xfrm>
+                    <a:prstGeom prst="rect">
+                      <a:avLst/>
+                    </a:prstGeom>
+                    <a:noFill/>
+                    <a:ln>
+                      <a:noFill/>
+                    </a:ln>
+                  </pic:spPr>
+                </pic:pic>
+              </a:graphicData>
+            </a:graphic>
+          </wp:inline>
+        </w:drawing>
+      </w:r>
+    </w:p>
+    <w:p>
+      <w:r>
+        <w:t>Administrator interaction sequence diagram for logging in and connecting to the database:</w:t>
+      </w:r>
+      <w:bookmarkStart w:id="39" w:name="_GoBack"/>
+      <w:bookmarkEnd w:id="39"/>
     </w:p>
     <w:p>
       <w:pPr>
@@ -2983,6 +3000,7 @@
         <w:rPr>
           <w:noProof/>
         </w:rPr>
+        <w:lastRenderedPageBreak/>
         <w:drawing>
           <wp:anchor distT="0" distB="0" distL="0" distR="0" simplePos="0" relativeHeight="8" behindDoc="0" locked="0" layoutInCell="1" allowOverlap="1">
             <wp:simplePos x="0" y="0"/>
@@ -3009,7 +3027,7 @@
                     </pic:cNvPicPr>
                   </pic:nvPicPr>
                   <pic:blipFill>
-                    <a:blip r:embed="rId12"/>
+                    <a:blip r:embed="rId13"/>
                     <a:stretch>
                       <a:fillRect/>
                     </a:stretch>
@@ -3038,16 +3056,16 @@
           <w:rFonts w:ascii="Times New Roman" w:hAnsi="Times New Roman"/>
         </w:rPr>
       </w:pPr>
-      <w:bookmarkStart w:id="39" w:name="_Toc509773704"/>
-      <w:bookmarkStart w:id="40" w:name="_Toc509778655"/>
+      <w:bookmarkStart w:id="40" w:name="_Toc509773704"/>
+      <w:bookmarkStart w:id="41" w:name="_Toc509778655"/>
       <w:r>
         <w:rPr>
           <w:rFonts w:ascii="Times New Roman" w:hAnsi="Times New Roman"/>
         </w:rPr>
         <w:t>5. Class Design</w:t>
       </w:r>
-      <w:bookmarkEnd w:id="39"/>
       <w:bookmarkEnd w:id="40"/>
+      <w:bookmarkEnd w:id="41"/>
     </w:p>
     <w:p>
       <w:pPr>
@@ -3087,10 +3105,15 @@
         <w:jc w:val="both"/>
       </w:pPr>
       <w:r>
-        <w:t xml:space="preserve">The </w:t>
-      </w:r>
-      <w:r>
-        <w:t>database class implements the singleton design pattern. We need it to be a singleton in order to not have multiple instances of the database connection.</w:t>
+        <w:t xml:space="preserve">The database class implements the singleton design pattern. We need it to be a singleton </w:t>
+      </w:r>
+      <w:proofErr w:type="gramStart"/>
+      <w:r>
+        <w:t>in order to</w:t>
+      </w:r>
+      <w:proofErr w:type="gramEnd"/>
+      <w:r>
+        <w:t xml:space="preserve"> not have multiple instances of the database connection.</w:t>
       </w:r>
     </w:p>
     <w:p>
@@ -3109,12 +3132,16 @@
       <w:pPr>
         <w:spacing w:line="240" w:lineRule="auto"/>
         <w:jc w:val="both"/>
-      </w:pPr>
-      <w:r>
         <w:rPr>
           <w:b/>
           <w:sz w:val="28"/>
         </w:rPr>
+      </w:pPr>
+      <w:r>
+        <w:rPr>
+          <w:b/>
+          <w:sz w:val="28"/>
+        </w:rPr>
         <w:t>5.2 UML Class Diagram</w:t>
       </w:r>
     </w:p>
@@ -3123,26 +3150,14 @@
         <w:spacing w:line="240" w:lineRule="auto"/>
         <w:jc w:val="both"/>
         <w:rPr>
-          <w:i/>
-          <w:color w:val="943634" w:themeColor="accent2" w:themeShade="BF"/>
-          <w:sz w:val="24"/>
-        </w:rPr>
-      </w:pPr>
-      <w:r>
-        <w:rPr>
-          <w:i/>
-          <w:color w:val="943634" w:themeColor="accent2" w:themeShade="BF"/>
-          <w:sz w:val="24"/>
-        </w:rPr>
-        <w:t>[Create the UML Class Diagram and highlight and motivate how the design pattern</w:t>
-      </w:r>
-      <w:r>
-        <w:rPr>
-          <w:i/>
-          <w:color w:val="943634" w:themeColor="accent2" w:themeShade="BF"/>
-          <w:sz w:val="24"/>
-        </w:rPr>
-        <w:t>s are used.]</w:t>
+          <w:b/>
+          <w:sz w:val="28"/>
+        </w:rPr>
+      </w:pPr>
+    </w:p>
+    <w:p>
+      <w:r>
+        <w:t>A basic class diagram with many classes and methods missing is presented below. This is to show how the interaction takes place within the application. Classes grouped together, being in the same package can be considered of having a similar structure.</w:t>
       </w:r>
     </w:p>
     <w:p>
@@ -3150,6 +3165,60 @@
         <w:spacing w:line="240" w:lineRule="auto"/>
         <w:jc w:val="both"/>
       </w:pPr>
+      <w:r>
+        <w:rPr>
+          <w:noProof/>
+        </w:rPr>
+        <w:lastRenderedPageBreak/>
+        <w:drawing>
+          <wp:inline distT="0" distB="0" distL="0" distR="0">
+            <wp:extent cx="5609590" cy="3114717"/>
+            <wp:effectExtent l="0" t="0" r="0" b="9525"/>
+            <wp:docPr id="9" name="Picture 9" descr="C:\Users\timi\AppData\Local\Microsoft\Windows\INetCache\Content.Word\Main.jpg"/>
+            <wp:cNvGraphicFramePr>
+              <a:graphicFrameLocks xmlns:a="http://schemas.openxmlformats.org/drawingml/2006/main" noChangeAspect="1"/>
+            </wp:cNvGraphicFramePr>
+            <a:graphic xmlns:a="http://schemas.openxmlformats.org/drawingml/2006/main">
+              <a:graphicData uri="http://schemas.openxmlformats.org/drawingml/2006/picture">
+                <pic:pic xmlns:pic="http://schemas.openxmlformats.org/drawingml/2006/picture">
+                  <pic:nvPicPr>
+                    <pic:cNvPr id="0" name="Picture 5" descr="C:\Users\timi\AppData\Local\Microsoft\Windows\INetCache\Content.Word\Main.jpg"/>
+                    <pic:cNvPicPr>
+                      <a:picLocks noChangeAspect="1" noChangeArrowheads="1"/>
+                    </pic:cNvPicPr>
+                  </pic:nvPicPr>
+                  <pic:blipFill>
+                    <a:blip r:embed="rId14">
+                      <a:extLst>
+                        <a:ext uri="{28A0092B-C50C-407E-A947-70E740481C1C}">
+                          <a14:useLocalDpi xmlns:a14="http://schemas.microsoft.com/office/drawing/2010/main" val="0"/>
+                        </a:ext>
+                      </a:extLst>
+                    </a:blip>
+                    <a:srcRect/>
+                    <a:stretch>
+                      <a:fillRect/>
+                    </a:stretch>
+                  </pic:blipFill>
+                  <pic:spPr bwMode="auto">
+                    <a:xfrm>
+                      <a:off x="0" y="0"/>
+                      <a:ext cx="5616718" cy="3118675"/>
+                    </a:xfrm>
+                    <a:prstGeom prst="rect">
+                      <a:avLst/>
+                    </a:prstGeom>
+                    <a:noFill/>
+                    <a:ln>
+                      <a:noFill/>
+                    </a:ln>
+                  </pic:spPr>
+                </pic:pic>
+              </a:graphicData>
+            </a:graphic>
+          </wp:inline>
+        </w:drawing>
+      </w:r>
     </w:p>
     <w:p>
       <w:pPr>
@@ -3163,16 +3232,16 @@
           <w:rFonts w:ascii="Times New Roman" w:hAnsi="Times New Roman"/>
         </w:rPr>
       </w:pPr>
-      <w:bookmarkStart w:id="41" w:name="_Toc509773705"/>
-      <w:bookmarkStart w:id="42" w:name="_Toc509778656"/>
+      <w:bookmarkStart w:id="42" w:name="_Toc509773705"/>
+      <w:bookmarkStart w:id="43" w:name="_Toc509778656"/>
       <w:r>
         <w:rPr>
           <w:rFonts w:ascii="Times New Roman" w:hAnsi="Times New Roman"/>
         </w:rPr>
         <w:t>Data Model</w:t>
       </w:r>
-      <w:bookmarkEnd w:id="41"/>
       <w:bookmarkEnd w:id="42"/>
+      <w:bookmarkEnd w:id="43"/>
       <w:r>
         <w:rPr>
           <w:rFonts w:ascii="Times New Roman" w:hAnsi="Times New Roman"/>
@@ -3195,7 +3264,6 @@
         <w:rPr>
           <w:noProof/>
         </w:rPr>
-        <w:lastRenderedPageBreak/>
         <w:drawing>
           <wp:inline distT="0" distB="5080" distL="0" distR="0">
             <wp:extent cx="5943600" cy="3214370"/>
@@ -3214,7 +3282,7 @@
                     </pic:cNvPicPr>
                   </pic:nvPicPr>
                   <pic:blipFill>
-                    <a:blip r:embed="rId13"/>
+                    <a:blip r:embed="rId15"/>
                     <a:stretch>
                       <a:fillRect/>
                     </a:stretch>
@@ -3237,10 +3305,7 @@
     </w:p>
     <w:p>
       <w:r>
-        <w:t>Table Users contains all the users of the systems, players and administrators as well. It contains</w:t>
-      </w:r>
-      <w:r>
-        <w:t xml:space="preserve"> their e-mail (with which the login is executed) a name to display</w:t>
+        <w:t>Table Users contains all the users of the systems, players and administrators as well. It contains their e-mail (with which the login is executed) a name to display</w:t>
       </w:r>
     </w:p>
     <w:p>
@@ -3250,10 +3315,7 @@
     </w:p>
     <w:p>
       <w:r>
-        <w:t>The Match class is the model that represents the match a</w:t>
-      </w:r>
-      <w:r>
-        <w:t>nd it is part of a tournament. Besides the tournament it holds information about the two players that take part in a match.</w:t>
+        <w:t>The Match class is the model that represents the match and it is part of a tournament. Besides the tournament it holds information about the two players that take part in a match.</w:t>
       </w:r>
     </w:p>
     <w:p>
@@ -3287,22 +3349,16 @@
         <w:pStyle w:val="Title"/>
         <w:jc w:val="both"/>
       </w:pPr>
-      <w:bookmarkStart w:id="43" w:name="_Toc509773706"/>
-      <w:bookmarkStart w:id="44" w:name="_Toc509778657"/>
+      <w:bookmarkStart w:id="44" w:name="_Toc509773706"/>
+      <w:bookmarkStart w:id="45" w:name="_Toc509778657"/>
       <w:r>
         <w:rPr>
           <w:rFonts w:ascii="Times New Roman" w:hAnsi="Times New Roman"/>
         </w:rPr>
-        <w:t xml:space="preserve">7. </w:t>
-      </w:r>
-      <w:r>
-        <w:rPr>
-          <w:rFonts w:ascii="Times New Roman" w:hAnsi="Times New Roman"/>
-        </w:rPr>
-        <w:t>System Testing</w:t>
-      </w:r>
-      <w:bookmarkEnd w:id="43"/>
+        <w:t>7. System Testing</w:t>
+      </w:r>
       <w:bookmarkEnd w:id="44"/>
+      <w:bookmarkEnd w:id="45"/>
     </w:p>
     <w:p>
       <w:pPr>
@@ -3314,10 +3370,23 @@
         <w:jc w:val="both"/>
       </w:pPr>
       <w:r>
-        <w:t xml:space="preserve">The application code is tested via unit tests. Most methods that do database operations (DAOs) have been covered by unit tests from the beginning of development in order to have a good foundation to build the rest of the application on. </w:t>
-      </w:r>
-      <w:r>
-        <w:t>These tests have been continuously ran during development to validate if changes made didn’t affect the parts of the code that were already working.</w:t>
+        <w:t xml:space="preserve">The application code is tested via unit tests. Most methods that do database operations (DAOs) have been covered by unit tests from the beginning of development </w:t>
+      </w:r>
+      <w:proofErr w:type="gramStart"/>
+      <w:r>
+        <w:t>in order to</w:t>
+      </w:r>
+      <w:proofErr w:type="gramEnd"/>
+      <w:r>
+        <w:t xml:space="preserve"> have a good foundation to build the rest of the application on. These tests have been continuously </w:t>
+      </w:r>
+      <w:proofErr w:type="gramStart"/>
+      <w:r>
+        <w:t>ran</w:t>
+      </w:r>
+      <w:proofErr w:type="gramEnd"/>
+      <w:r>
+        <w:t xml:space="preserve"> during development to validate if changes made didn’t affect the parts of the code that were already working.</w:t>
       </w:r>
     </w:p>
     <w:p>
@@ -3350,16 +3419,16 @@
           <w:rFonts w:ascii="Times New Roman" w:hAnsi="Times New Roman"/>
         </w:rPr>
       </w:pPr>
-      <w:bookmarkStart w:id="45" w:name="_Toc509773707"/>
-      <w:bookmarkStart w:id="46" w:name="_Toc509778658"/>
+      <w:bookmarkStart w:id="46" w:name="_Toc509773707"/>
+      <w:bookmarkStart w:id="47" w:name="_Toc509778658"/>
       <w:r>
         <w:rPr>
           <w:rFonts w:ascii="Times New Roman" w:hAnsi="Times New Roman"/>
         </w:rPr>
         <w:t>Bibliography</w:t>
       </w:r>
-      <w:bookmarkEnd w:id="45"/>
       <w:bookmarkEnd w:id="46"/>
+      <w:bookmarkEnd w:id="47"/>
     </w:p>
     <w:p>
       <w:pPr>
@@ -3369,26 +3438,18 @@
           <w:numId w:val="20"/>
         </w:numPr>
       </w:pPr>
-      <w:hyperlink r:id="rId14">
+      <w:hyperlink r:id="rId16">
         <w:r>
           <w:rPr>
             <w:rStyle w:val="InternetLink"/>
           </w:rPr>
-          <w:t>https://en.wikipedi</w:t>
-        </w:r>
-        <w:r>
-          <w:rPr>
-            <w:rStyle w:val="InternetLink"/>
-          </w:rPr>
-          <w:t>a.org/wiki/Multitier_architecture</w:t>
+          <w:t>https://en.wikipedia.org/wiki/Multitier_architecture</w:t>
         </w:r>
       </w:hyperlink>
-      <w:bookmarkStart w:id="47" w:name="_GoBack"/>
-      <w:bookmarkEnd w:id="47"/>
     </w:p>
     <w:sectPr>
-      <w:headerReference w:type="default" r:id="rId15"/>
-      <w:footerReference w:type="default" r:id="rId16"/>
+      <w:headerReference w:type="default" r:id="rId17"/>
+      <w:footerReference w:type="default" r:id="rId18"/>
       <w:pgSz w:w="12240" w:h="15840"/>
       <w:pgMar w:top="1440" w:right="1440" w:bottom="1440" w:left="1440" w:header="720" w:footer="720" w:gutter="0"/>
       <w:cols w:space="720"/>
@@ -3554,7 +3615,7 @@
               <w:rStyle w:val="PageNumber"/>
               <w:noProof/>
             </w:rPr>
-            <w:t>11</w:t>
+            <w:t>12</w:t>
           </w:r>
           <w:r>
             <w:rPr>
@@ -3591,7 +3652,7 @@
               <w:rStyle w:val="PageNumber"/>
               <w:noProof/>
             </w:rPr>
-            <w:t>11</w:t>
+            <w:t>14</w:t>
           </w:r>
           <w:r>
             <w:rPr>

</xml_diff>